<commit_message>
HP : Merge answers
</commit_message>
<xml_diff>
--- a/TP3/TP3.docx
+++ b/TP3/TP3.docx
@@ -391,7 +391,25 @@
           <w:color w:val="000000" w:themeColor="text1"/>
           <w:szCs w:val="28"/>
         </w:rPr>
-        <w:t>Roman Zhornytskiy (1899786) et</w:t>
+        <w:t xml:space="preserve">Roman </w:t>
+      </w:r>
+      <w:proofErr w:type="spellStart"/>
+      <w:r>
+        <w:rPr>
+          <w:rFonts w:asciiTheme="majorBidi" w:hAnsiTheme="majorBidi" w:cstheme="majorBidi"/>
+          <w:color w:val="000000" w:themeColor="text1"/>
+          <w:szCs w:val="28"/>
+        </w:rPr>
+        <w:t>Zhornytskiy</w:t>
+      </w:r>
+      <w:proofErr w:type="spellEnd"/>
+      <w:r>
+        <w:rPr>
+          <w:rFonts w:asciiTheme="majorBidi" w:hAnsiTheme="majorBidi" w:cstheme="majorBidi"/>
+          <w:color w:val="000000" w:themeColor="text1"/>
+          <w:szCs w:val="28"/>
+        </w:rPr>
+        <w:t xml:space="preserve"> (1899786) et</w:t>
       </w:r>
     </w:p>
     <w:p>
@@ -777,6 +795,8 @@
           <w:lang w:val="fr-FR" w:bidi="he-IL"/>
         </w:rPr>
       </w:pPr>
+      <w:proofErr w:type="spellStart"/>
+      <w:proofErr w:type="gramStart"/>
       <w:r>
         <w:rPr>
           <w:rFonts w:ascii="TimesNewRomanPSMT" w:hAnsi="TimesNewRomanPSMT" w:cs="TimesNewRomanPSMT"/>
@@ -784,8 +804,10 @@
           <w:szCs w:val="24"/>
           <w:lang w:val="en-CA" w:bidi="he-IL"/>
         </w:rPr>
-        <w:t xml:space="preserve">ip.addr == 127.0.0.1 and tcp.port </w:t>
-      </w:r>
+        <w:t>ip.addr</w:t>
+      </w:r>
+      <w:proofErr w:type="spellEnd"/>
+      <w:proofErr w:type="gramEnd"/>
       <w:r>
         <w:rPr>
           <w:rFonts w:ascii="TimesNewRomanPSMT" w:hAnsi="TimesNewRomanPSMT" w:cs="TimesNewRomanPSMT"/>
@@ -793,6 +815,35 @@
           <w:szCs w:val="24"/>
           <w:lang w:val="en-CA" w:bidi="he-IL"/>
         </w:rPr>
+        <w:t xml:space="preserve"> == 127.0.0.1 and </w:t>
+      </w:r>
+      <w:proofErr w:type="spellStart"/>
+      <w:r>
+        <w:rPr>
+          <w:rFonts w:ascii="TimesNewRomanPSMT" w:hAnsi="TimesNewRomanPSMT" w:cs="TimesNewRomanPSMT"/>
+          <w:sz w:val="24"/>
+          <w:szCs w:val="24"/>
+          <w:lang w:val="en-CA" w:bidi="he-IL"/>
+        </w:rPr>
+        <w:t>tcp.port</w:t>
+      </w:r>
+      <w:proofErr w:type="spellEnd"/>
+      <w:r>
+        <w:rPr>
+          <w:rFonts w:ascii="TimesNewRomanPSMT" w:hAnsi="TimesNewRomanPSMT" w:cs="TimesNewRomanPSMT"/>
+          <w:sz w:val="24"/>
+          <w:szCs w:val="24"/>
+          <w:lang w:val="en-CA" w:bidi="he-IL"/>
+        </w:rPr>
+        <w:t xml:space="preserve"> </w:t>
+      </w:r>
+      <w:r>
+        <w:rPr>
+          <w:rFonts w:ascii="TimesNewRomanPSMT" w:hAnsi="TimesNewRomanPSMT" w:cs="TimesNewRomanPSMT"/>
+          <w:sz w:val="24"/>
+          <w:szCs w:val="24"/>
+          <w:lang w:val="en-CA" w:bidi="he-IL"/>
+        </w:rPr>
         <w:t>==</w:t>
       </w:r>
       <w:r>
@@ -840,6 +891,7 @@
         </w:rPr>
         <w:t>’</w:t>
       </w:r>
+      <w:proofErr w:type="spellStart"/>
       <w:r>
         <w:rPr>
           <w:rFonts w:ascii="TimesNewRomanPSMT" w:hAnsi="TimesNewRomanPSMT" w:cs="TimesNewRomanPSMT"/>
@@ -847,7 +899,17 @@
           <w:szCs w:val="24"/>
           <w:lang w:val="fr-FR" w:bidi="he-IL"/>
         </w:rPr>
-        <w:t>addresse IP 127.0.0.1.</w:t>
+        <w:t>addresse</w:t>
+      </w:r>
+      <w:proofErr w:type="spellEnd"/>
+      <w:r>
+        <w:rPr>
+          <w:rFonts w:ascii="TimesNewRomanPSMT" w:hAnsi="TimesNewRomanPSMT" w:cs="TimesNewRomanPSMT"/>
+          <w:sz w:val="24"/>
+          <w:szCs w:val="24"/>
+          <w:lang w:val="fr-FR" w:bidi="he-IL"/>
+        </w:rPr>
+        <w:t xml:space="preserve"> IP 127.0.0.1.</w:t>
       </w:r>
       <w:r>
         <w:rPr>
@@ -1275,7 +1337,7 @@
           <w:rFonts w:ascii="TimesNewRomanPSMT" w:hAnsi="TimesNewRomanPSMT" w:cs="TimesNewRomanPSMT"/>
           <w:sz w:val="24"/>
           <w:szCs w:val="24"/>
-          <w:lang w:val="en-CA"/>
+          <w:lang w:val="fr-FR"/>
         </w:rPr>
       </w:pPr>
     </w:p>
@@ -1310,7 +1372,69 @@
           <w:szCs w:val="24"/>
           <w:lang w:val="fr-FR"/>
         </w:rPr>
-        <w:t>« ip.addr == 127.0.0.1 and tcp.dstport == 58143 and tcp.srcport == 5000 »</w:t>
+        <w:t>« </w:t>
+      </w:r>
+      <w:proofErr w:type="spellStart"/>
+      <w:proofErr w:type="gramStart"/>
+      <w:r>
+        <w:rPr>
+          <w:rFonts w:ascii="TimesNewRomanPSMT" w:hAnsi="TimesNewRomanPSMT" w:cs="TimesNewRomanPSMT"/>
+          <w:sz w:val="24"/>
+          <w:szCs w:val="24"/>
+          <w:lang w:val="fr-FR"/>
+        </w:rPr>
+        <w:t>ip.addr</w:t>
+      </w:r>
+      <w:proofErr w:type="spellEnd"/>
+      <w:proofErr w:type="gramEnd"/>
+      <w:r>
+        <w:rPr>
+          <w:rFonts w:ascii="TimesNewRomanPSMT" w:hAnsi="TimesNewRomanPSMT" w:cs="TimesNewRomanPSMT"/>
+          <w:sz w:val="24"/>
+          <w:szCs w:val="24"/>
+          <w:lang w:val="fr-FR"/>
+        </w:rPr>
+        <w:t xml:space="preserve"> == 127.0.0.1 and </w:t>
+      </w:r>
+      <w:proofErr w:type="spellStart"/>
+      <w:r>
+        <w:rPr>
+          <w:rFonts w:ascii="TimesNewRomanPSMT" w:hAnsi="TimesNewRomanPSMT" w:cs="TimesNewRomanPSMT"/>
+          <w:sz w:val="24"/>
+          <w:szCs w:val="24"/>
+          <w:lang w:val="fr-FR"/>
+        </w:rPr>
+        <w:t>tcp.dstport</w:t>
+      </w:r>
+      <w:proofErr w:type="spellEnd"/>
+      <w:r>
+        <w:rPr>
+          <w:rFonts w:ascii="TimesNewRomanPSMT" w:hAnsi="TimesNewRomanPSMT" w:cs="TimesNewRomanPSMT"/>
+          <w:sz w:val="24"/>
+          <w:szCs w:val="24"/>
+          <w:lang w:val="fr-FR"/>
+        </w:rPr>
+        <w:t xml:space="preserve"> == 58143 and </w:t>
+      </w:r>
+      <w:proofErr w:type="spellStart"/>
+      <w:r>
+        <w:rPr>
+          <w:rFonts w:ascii="TimesNewRomanPSMT" w:hAnsi="TimesNewRomanPSMT" w:cs="TimesNewRomanPSMT"/>
+          <w:sz w:val="24"/>
+          <w:szCs w:val="24"/>
+          <w:lang w:val="fr-FR"/>
+        </w:rPr>
+        <w:t>tcp.srcport</w:t>
+      </w:r>
+      <w:proofErr w:type="spellEnd"/>
+      <w:r>
+        <w:rPr>
+          <w:rFonts w:ascii="TimesNewRomanPSMT" w:hAnsi="TimesNewRomanPSMT" w:cs="TimesNewRomanPSMT"/>
+          <w:sz w:val="24"/>
+          <w:szCs w:val="24"/>
+          <w:lang w:val="fr-FR"/>
+        </w:rPr>
+        <w:t xml:space="preserve"> == 5000 »</w:t>
       </w:r>
       <w:bookmarkEnd w:id="0"/>
       <w:r>
@@ -1503,7 +1627,51 @@
         <w:rPr>
           <w:lang w:val="fr-FR"/>
         </w:rPr>
-        <w:t>« ip.addr == 127.0.0.1 and tcp.dstport == 58143 and tcp.srcport == 5000 »</w:t>
+        <w:t>« </w:t>
+      </w:r>
+      <w:proofErr w:type="spellStart"/>
+      <w:proofErr w:type="gramStart"/>
+      <w:r>
+        <w:rPr>
+          <w:lang w:val="fr-FR"/>
+        </w:rPr>
+        <w:t>ip.addr</w:t>
+      </w:r>
+      <w:proofErr w:type="spellEnd"/>
+      <w:proofErr w:type="gramEnd"/>
+      <w:r>
+        <w:rPr>
+          <w:lang w:val="fr-FR"/>
+        </w:rPr>
+        <w:t xml:space="preserve"> == 127.0.0.1 and </w:t>
+      </w:r>
+      <w:proofErr w:type="spellStart"/>
+      <w:r>
+        <w:rPr>
+          <w:lang w:val="fr-FR"/>
+        </w:rPr>
+        <w:t>tcp.dstport</w:t>
+      </w:r>
+      <w:proofErr w:type="spellEnd"/>
+      <w:r>
+        <w:rPr>
+          <w:lang w:val="fr-FR"/>
+        </w:rPr>
+        <w:t xml:space="preserve"> == 58143 and </w:t>
+      </w:r>
+      <w:proofErr w:type="spellStart"/>
+      <w:r>
+        <w:rPr>
+          <w:lang w:val="fr-FR"/>
+        </w:rPr>
+        <w:t>tcp.srcport</w:t>
+      </w:r>
+      <w:proofErr w:type="spellEnd"/>
+      <w:r>
+        <w:rPr>
+          <w:lang w:val="fr-FR"/>
+        </w:rPr>
+        <w:t xml:space="preserve"> == 5000 »</w:t>
       </w:r>
     </w:p>
     <w:p>
@@ -1792,14 +1960,25 @@
         </w:rPr>
         <w:t xml:space="preserve"> </w:t>
       </w:r>
-      <w:r>
-        <w:rPr>
-          <w:rFonts w:ascii="TimesNewRomanPSMT" w:hAnsi="TimesNewRomanPSMT" w:cs="TimesNewRomanPSMT"/>
-          <w:sz w:val="24"/>
-          <w:szCs w:val="24"/>
-          <w:lang w:val="fr-FR"/>
-        </w:rPr>
-        <w:t xml:space="preserve">signifiant qu’il y a eu 16691 octets </w:t>
+      <w:proofErr w:type="gramStart"/>
+      <w:r>
+        <w:rPr>
+          <w:rFonts w:ascii="TimesNewRomanPSMT" w:hAnsi="TimesNewRomanPSMT" w:cs="TimesNewRomanPSMT"/>
+          <w:sz w:val="24"/>
+          <w:szCs w:val="24"/>
+          <w:lang w:val="fr-FR"/>
+        </w:rPr>
+        <w:t>signifiant</w:t>
+      </w:r>
+      <w:proofErr w:type="gramEnd"/>
+      <w:r>
+        <w:rPr>
+          <w:rFonts w:ascii="TimesNewRomanPSMT" w:hAnsi="TimesNewRomanPSMT" w:cs="TimesNewRomanPSMT"/>
+          <w:sz w:val="24"/>
+          <w:szCs w:val="24"/>
+          <w:lang w:val="fr-FR"/>
+        </w:rPr>
+        <w:t xml:space="preserve"> qu’il y a eu 16691 octets </w:t>
       </w:r>
       <w:r>
         <w:rPr>
@@ -1883,7 +2062,69 @@
           <w:szCs w:val="24"/>
           <w:lang w:val="fr-FR"/>
         </w:rPr>
-        <w:t>Pour le client, il faut d’abord appliquer le filtre « ip.addr == 127.0.0.1 and tcp.dstport == 5000 and tcp.srcport == 58143 » afin d’identifier les paquets en provenance du client et en direction du serveur. Voici l’affichage de Wireshark</w:t>
+        <w:t>Pour le client, il faut d’abord appliquer le filtre « </w:t>
+      </w:r>
+      <w:proofErr w:type="spellStart"/>
+      <w:proofErr w:type="gramStart"/>
+      <w:r>
+        <w:rPr>
+          <w:rFonts w:ascii="TimesNewRomanPSMT" w:hAnsi="TimesNewRomanPSMT" w:cs="TimesNewRomanPSMT"/>
+          <w:sz w:val="24"/>
+          <w:szCs w:val="24"/>
+          <w:lang w:val="fr-FR"/>
+        </w:rPr>
+        <w:t>ip.addr</w:t>
+      </w:r>
+      <w:proofErr w:type="spellEnd"/>
+      <w:proofErr w:type="gramEnd"/>
+      <w:r>
+        <w:rPr>
+          <w:rFonts w:ascii="TimesNewRomanPSMT" w:hAnsi="TimesNewRomanPSMT" w:cs="TimesNewRomanPSMT"/>
+          <w:sz w:val="24"/>
+          <w:szCs w:val="24"/>
+          <w:lang w:val="fr-FR"/>
+        </w:rPr>
+        <w:t xml:space="preserve"> == 127.0.0.1 and </w:t>
+      </w:r>
+      <w:proofErr w:type="spellStart"/>
+      <w:r>
+        <w:rPr>
+          <w:rFonts w:ascii="TimesNewRomanPSMT" w:hAnsi="TimesNewRomanPSMT" w:cs="TimesNewRomanPSMT"/>
+          <w:sz w:val="24"/>
+          <w:szCs w:val="24"/>
+          <w:lang w:val="fr-FR"/>
+        </w:rPr>
+        <w:t>tcp.dstport</w:t>
+      </w:r>
+      <w:proofErr w:type="spellEnd"/>
+      <w:r>
+        <w:rPr>
+          <w:rFonts w:ascii="TimesNewRomanPSMT" w:hAnsi="TimesNewRomanPSMT" w:cs="TimesNewRomanPSMT"/>
+          <w:sz w:val="24"/>
+          <w:szCs w:val="24"/>
+          <w:lang w:val="fr-FR"/>
+        </w:rPr>
+        <w:t xml:space="preserve"> == 5000 and </w:t>
+      </w:r>
+      <w:proofErr w:type="spellStart"/>
+      <w:r>
+        <w:rPr>
+          <w:rFonts w:ascii="TimesNewRomanPSMT" w:hAnsi="TimesNewRomanPSMT" w:cs="TimesNewRomanPSMT"/>
+          <w:sz w:val="24"/>
+          <w:szCs w:val="24"/>
+          <w:lang w:val="fr-FR"/>
+        </w:rPr>
+        <w:t>tcp.srcport</w:t>
+      </w:r>
+      <w:proofErr w:type="spellEnd"/>
+      <w:r>
+        <w:rPr>
+          <w:rFonts w:ascii="TimesNewRomanPSMT" w:hAnsi="TimesNewRomanPSMT" w:cs="TimesNewRomanPSMT"/>
+          <w:sz w:val="24"/>
+          <w:szCs w:val="24"/>
+          <w:lang w:val="fr-FR"/>
+        </w:rPr>
+        <w:t xml:space="preserve"> == 58143 » afin d’identifier les paquets en provenance du client et en direction du serveur. Voici l’affichage de Wireshark</w:t>
       </w:r>
       <w:r>
         <w:rPr>
@@ -2052,7 +2293,33 @@
         <w:t xml:space="preserve">: Application du filtre </w:t>
       </w:r>
       <w:r>
-        <w:t>le filtre « ip.addr == 127.0.0.1 and tcp.dstport == 5000 and tcp.srcport == 58143 »</w:t>
+        <w:t xml:space="preserve">le filtre « </w:t>
+      </w:r>
+      <w:proofErr w:type="spellStart"/>
+      <w:proofErr w:type="gramStart"/>
+      <w:r>
+        <w:t>ip.addr</w:t>
+      </w:r>
+      <w:proofErr w:type="spellEnd"/>
+      <w:proofErr w:type="gramEnd"/>
+      <w:r>
+        <w:t xml:space="preserve"> == 127.0.0.1 and </w:t>
+      </w:r>
+      <w:proofErr w:type="spellStart"/>
+      <w:r>
+        <w:t>tcp.dstport</w:t>
+      </w:r>
+      <w:proofErr w:type="spellEnd"/>
+      <w:r>
+        <w:t xml:space="preserve"> == 5000 and </w:t>
+      </w:r>
+      <w:proofErr w:type="spellStart"/>
+      <w:r>
+        <w:t>tcp.srcport</w:t>
+      </w:r>
+      <w:proofErr w:type="spellEnd"/>
+      <w:r>
+        <w:t xml:space="preserve"> == 58143 »</w:t>
       </w:r>
     </w:p>
     <w:p>
@@ -2277,6 +2544,7 @@
         </w:rPr>
         <w:t xml:space="preserve">On peut donc voir que le client a envoyé 22 paquets et que le dernier numéro de séquence est 11451 </w:t>
       </w:r>
+      <w:proofErr w:type="gramStart"/>
       <w:r>
         <w:rPr>
           <w:rFonts w:ascii="TimesNewRomanPSMT" w:hAnsi="TimesNewRomanPSMT" w:cs="TimesNewRomanPSMT"/>
@@ -2286,6 +2554,7 @@
         </w:rPr>
         <w:t>signifiant</w:t>
       </w:r>
+      <w:proofErr w:type="gramEnd"/>
       <w:r>
         <w:rPr>
           <w:rFonts w:ascii="TimesNewRomanPSMT" w:hAnsi="TimesNewRomanPSMT" w:cs="TimesNewRomanPSMT"/>
@@ -2494,6 +2763,7 @@
         </w:rPr>
         <w:t xml:space="preserve"> (</w:t>
       </w:r>
+      <w:proofErr w:type="spellStart"/>
       <w:r>
         <w:rPr>
           <w:rFonts w:ascii="TimesNewRomanPSMT" w:hAnsi="TimesNewRomanPSMT" w:cs="TimesNewRomanPSMT"/>
@@ -2504,6 +2774,7 @@
         </w:rPr>
         <w:t>length</w:t>
       </w:r>
+      <w:proofErr w:type="spellEnd"/>
       <w:r>
         <w:rPr>
           <w:rFonts w:ascii="TimesNewRomanPSMT" w:hAnsi="TimesNewRomanPSMT" w:cs="TimesNewRomanPSMT"/>
@@ -2944,7 +3215,25 @@
           <w:sz w:val="24"/>
           <w:szCs w:val="24"/>
         </w:rPr>
-        <w:t xml:space="preserve">En cliquant sur l’option « Follow TCP Stream » du premier paquet RSL inconnue (« unkown »), on obtient la </w:t>
+        <w:t>En cliquant sur l’option « Follow TCP Stream » du premier paquet RSL inconnue (« </w:t>
+      </w:r>
+      <w:proofErr w:type="spellStart"/>
+      <w:r>
+        <w:rPr>
+          <w:rFonts w:ascii="TimesNewRomanPSMT" w:hAnsi="TimesNewRomanPSMT" w:cs="TimesNewRomanPSMT"/>
+          <w:sz w:val="24"/>
+          <w:szCs w:val="24"/>
+        </w:rPr>
+        <w:t>unkown</w:t>
+      </w:r>
+      <w:proofErr w:type="spellEnd"/>
+      <w:r>
+        <w:rPr>
+          <w:rFonts w:ascii="TimesNewRomanPSMT" w:hAnsi="TimesNewRomanPSMT" w:cs="TimesNewRomanPSMT"/>
+          <w:sz w:val="24"/>
+          <w:szCs w:val="24"/>
+        </w:rPr>
+        <w:t xml:space="preserve"> »), on obtient la </w:t>
       </w:r>
       <w:r>
         <w:rPr>
@@ -3215,6 +3504,7 @@
         </w:rPr>
         <w:t xml:space="preserve"> </w:t>
       </w:r>
+      <w:proofErr w:type="spellStart"/>
       <w:r>
         <w:rPr>
           <w:rFonts w:ascii="TimesNewRomanPSMT" w:hAnsi="TimesNewRomanPSMT" w:cs="TimesNewRomanPSMT"/>
@@ -3223,7 +3513,18 @@
           <w:sz w:val="24"/>
           <w:szCs w:val="24"/>
         </w:rPr>
-        <w:t xml:space="preserve">WinHex </w:t>
+        <w:t>WinHex</w:t>
+      </w:r>
+      <w:proofErr w:type="spellEnd"/>
+      <w:r>
+        <w:rPr>
+          <w:rFonts w:ascii="TimesNewRomanPSMT" w:hAnsi="TimesNewRomanPSMT" w:cs="TimesNewRomanPSMT"/>
+          <w:i/>
+          <w:iCs/>
+          <w:sz w:val="24"/>
+          <w:szCs w:val="24"/>
+        </w:rPr>
+        <w:t xml:space="preserve"> </w:t>
       </w:r>
       <w:r>
         <w:rPr>
@@ -3654,7 +3955,25 @@
           <w:sz w:val="24"/>
           <w:szCs w:val="24"/>
         </w:rPr>
-        <w:t xml:space="preserve">Finalement, à l’aide de WinHex, nous pouvons enlever les informations inutiles pour ne garder que les informations se trouvant entre FF D8 FF E0 et FF D9. Les trois images </w:t>
+        <w:t xml:space="preserve">Finalement, à l’aide de </w:t>
+      </w:r>
+      <w:proofErr w:type="spellStart"/>
+      <w:r>
+        <w:rPr>
+          <w:rFonts w:ascii="TimesNewRomanPSMT" w:hAnsi="TimesNewRomanPSMT" w:cs="TimesNewRomanPSMT"/>
+          <w:sz w:val="24"/>
+          <w:szCs w:val="24"/>
+        </w:rPr>
+        <w:t>WinHex</w:t>
+      </w:r>
+      <w:proofErr w:type="spellEnd"/>
+      <w:r>
+        <w:rPr>
+          <w:rFonts w:ascii="TimesNewRomanPSMT" w:hAnsi="TimesNewRomanPSMT" w:cs="TimesNewRomanPSMT"/>
+          <w:sz w:val="24"/>
+          <w:szCs w:val="24"/>
+        </w:rPr>
+        <w:t xml:space="preserve">, nous pouvons enlever les informations inutiles pour ne garder que les informations se trouvant entre FF D8 FF E0 et FF D9. Les trois images </w:t>
       </w:r>
       <w:r>
         <w:rPr>
@@ -4348,7 +4667,25 @@
           <w:sz w:val="24"/>
           <w:szCs w:val="24"/>
         </w:rPr>
-        <w:t>7) Suite à toute cette analyse que pouvez-vous conclure quant à la sécurité de l’application de</w:t>
+        <w:t xml:space="preserve">7) </w:t>
+      </w:r>
+      <w:proofErr w:type="gramStart"/>
+      <w:r>
+        <w:rPr>
+          <w:rFonts w:ascii="TimesNewRomanPSMT" w:hAnsi="TimesNewRomanPSMT" w:cs="TimesNewRomanPSMT"/>
+          <w:sz w:val="24"/>
+          <w:szCs w:val="24"/>
+        </w:rPr>
+        <w:t>Suite à</w:t>
+      </w:r>
+      <w:proofErr w:type="gramEnd"/>
+      <w:r>
+        <w:rPr>
+          <w:rFonts w:ascii="TimesNewRomanPSMT" w:hAnsi="TimesNewRomanPSMT" w:cs="TimesNewRomanPSMT"/>
+          <w:sz w:val="24"/>
+          <w:szCs w:val="24"/>
+        </w:rPr>
+        <w:t xml:space="preserve"> toute cette analyse que pouvez-vous conclure quant à la sécurité de l’application de</w:t>
       </w:r>
       <w:r>
         <w:rPr>
@@ -4450,7 +4787,25 @@
           <w:sz w:val="24"/>
           <w:szCs w:val="24"/>
         </w:rPr>
-        <w:t xml:space="preserve"> le format de l’image et en utilisant des outils faciles à obtenir (Winhex et Wireshark).</w:t>
+        <w:t xml:space="preserve"> le format de l’image et en utilisant des outils faciles à obtenir (</w:t>
+      </w:r>
+      <w:proofErr w:type="spellStart"/>
+      <w:r>
+        <w:rPr>
+          <w:rFonts w:ascii="TimesNewRomanPSMT" w:hAnsi="TimesNewRomanPSMT" w:cs="TimesNewRomanPSMT"/>
+          <w:sz w:val="24"/>
+          <w:szCs w:val="24"/>
+        </w:rPr>
+        <w:t>Winhex</w:t>
+      </w:r>
+      <w:proofErr w:type="spellEnd"/>
+      <w:r>
+        <w:rPr>
+          <w:rFonts w:ascii="TimesNewRomanPSMT" w:hAnsi="TimesNewRomanPSMT" w:cs="TimesNewRomanPSMT"/>
+          <w:sz w:val="24"/>
+          <w:szCs w:val="24"/>
+        </w:rPr>
+        <w:t xml:space="preserve"> et Wireshark).</w:t>
       </w:r>
       <w:r>
         <w:rPr>
@@ -4831,7 +5186,21 @@
         <w:rPr>
           <w:lang w:val="en-CA"/>
         </w:rPr>
-        <w:t>: Three-way handshake du protocole TCP (Mode 1)</w:t>
+        <w:t xml:space="preserve">: Three-way handshake du </w:t>
+      </w:r>
+      <w:proofErr w:type="spellStart"/>
+      <w:r>
+        <w:rPr>
+          <w:lang w:val="en-CA"/>
+        </w:rPr>
+        <w:t>protocole</w:t>
+      </w:r>
+      <w:proofErr w:type="spellEnd"/>
+      <w:r>
+        <w:rPr>
+          <w:lang w:val="en-CA"/>
+        </w:rPr>
+        <w:t xml:space="preserve"> TCP (Mode 1)</w:t>
       </w:r>
     </w:p>
     <w:p>
@@ -4879,6 +5248,7 @@
         </w:rPr>
         <w:t xml:space="preserve"> le </w:t>
       </w:r>
+      <w:proofErr w:type="spellStart"/>
       <w:r>
         <w:rPr>
           <w:rFonts w:ascii="TimesNewRomanPSMT" w:hAnsi="TimesNewRomanPSMT" w:cs="TimesNewRomanPSMT"/>
@@ -4889,7 +5259,20 @@
           <w:szCs w:val="24"/>
           <w:lang w:val="fr-FR"/>
         </w:rPr>
-        <w:t>Three-way handshake</w:t>
+        <w:t>Three-way</w:t>
+      </w:r>
+      <w:proofErr w:type="spellEnd"/>
+      <w:r>
+        <w:rPr>
+          <w:rFonts w:ascii="TimesNewRomanPSMT" w:hAnsi="TimesNewRomanPSMT" w:cs="TimesNewRomanPSMT"/>
+          <w:i/>
+          <w:iCs/>
+          <w:color w:val="000000" w:themeColor="text1"/>
+          <w:sz w:val="24"/>
+          <w:szCs w:val="24"/>
+          <w:lang w:val="fr-FR"/>
+        </w:rPr>
+        <w:t xml:space="preserve"> handshake</w:t>
       </w:r>
       <w:r>
         <w:rPr>
@@ -5117,7 +5500,21 @@
         <w:rPr>
           <w:lang w:val="en-CA"/>
         </w:rPr>
-        <w:t>: Three-way handshake du protocole TCP (Mode 2)</w:t>
+        <w:t xml:space="preserve">: Three-way handshake du </w:t>
+      </w:r>
+      <w:proofErr w:type="spellStart"/>
+      <w:r>
+        <w:rPr>
+          <w:lang w:val="en-CA"/>
+        </w:rPr>
+        <w:t>protocole</w:t>
+      </w:r>
+      <w:proofErr w:type="spellEnd"/>
+      <w:r>
+        <w:rPr>
+          <w:lang w:val="en-CA"/>
+        </w:rPr>
+        <w:t xml:space="preserve"> TCP (Mode 2)</w:t>
       </w:r>
     </w:p>
     <w:p>
@@ -5165,6 +5562,7 @@
         </w:rPr>
         <w:t xml:space="preserve"> le </w:t>
       </w:r>
+      <w:proofErr w:type="spellStart"/>
       <w:r>
         <w:rPr>
           <w:rFonts w:ascii="TimesNewRomanPSMT" w:hAnsi="TimesNewRomanPSMT" w:cs="TimesNewRomanPSMT"/>
@@ -5175,7 +5573,20 @@
           <w:szCs w:val="24"/>
           <w:lang w:val="fr-FR"/>
         </w:rPr>
-        <w:t>Three-way handshake</w:t>
+        <w:t>Three-way</w:t>
+      </w:r>
+      <w:proofErr w:type="spellEnd"/>
+      <w:r>
+        <w:rPr>
+          <w:rFonts w:ascii="TimesNewRomanPSMT" w:hAnsi="TimesNewRomanPSMT" w:cs="TimesNewRomanPSMT"/>
+          <w:i/>
+          <w:iCs/>
+          <w:color w:val="000000" w:themeColor="text1"/>
+          <w:sz w:val="24"/>
+          <w:szCs w:val="24"/>
+          <w:lang w:val="fr-FR"/>
+        </w:rPr>
+        <w:t xml:space="preserve"> handshake</w:t>
       </w:r>
       <w:r>
         <w:rPr>
@@ -5215,7 +5626,29 @@
           <w:szCs w:val="24"/>
           <w:lang w:val="fr-FR"/>
         </w:rPr>
-        <w:t xml:space="preserve"> un paquet SYN afin d’effectuer une demande de connexion avec le serveur. Ensuite, le serveur répond avec un paquet SYN-ACK signifiant qu’il accepte que le client se connecte. Finalement, le client répond avec un paquet ACK avertissant le serveur que ce dernier à reçu la réponse du serveur.</w:t>
+        <w:t xml:space="preserve"> un paquet SYN afin d’effectuer une demande de connexion avec le serveur. Ensuite, le serveur répond avec un paquet SYN-ACK signifiant qu’il accepte que le client se connecte. Finalement, le client répond avec un paquet ACK avertissant le serveur que ce dernier </w:t>
+      </w:r>
+      <w:proofErr w:type="spellStart"/>
+      <w:r>
+        <w:rPr>
+          <w:rFonts w:ascii="TimesNewRomanPSMT" w:hAnsi="TimesNewRomanPSMT" w:cs="TimesNewRomanPSMT"/>
+          <w:color w:val="000000" w:themeColor="text1"/>
+          <w:sz w:val="24"/>
+          <w:szCs w:val="24"/>
+          <w:lang w:val="fr-FR"/>
+        </w:rPr>
+        <w:t>à</w:t>
+      </w:r>
+      <w:proofErr w:type="spellEnd"/>
+      <w:r>
+        <w:rPr>
+          <w:rFonts w:ascii="TimesNewRomanPSMT" w:hAnsi="TimesNewRomanPSMT" w:cs="TimesNewRomanPSMT"/>
+          <w:color w:val="000000" w:themeColor="text1"/>
+          <w:sz w:val="24"/>
+          <w:szCs w:val="24"/>
+          <w:lang w:val="fr-FR"/>
+        </w:rPr>
+        <w:t xml:space="preserve"> reçu la réponse du serveur.</w:t>
       </w:r>
     </w:p>
     <w:p>
@@ -6828,14 +7261,67 @@
         </w:rPr>
         <w:t>Nous pouvons voir, à l’aide de l’outil de statistiques de Wireshark et du filtre « </w:t>
       </w:r>
-      <w:r>
-        <w:rPr>
-          <w:rFonts w:ascii="TimesNewRomanPSMT" w:hAnsi="TimesNewRomanPSMT" w:cs="TimesNewRomanPSMT"/>
-          <w:color w:val="000000" w:themeColor="text1"/>
-          <w:sz w:val="24"/>
-          <w:szCs w:val="24"/>
-        </w:rPr>
-        <w:t>ip.addr == 127.0.0.1 and tcp.srcport == 55097 and tcp.dstport == 5000</w:t>
+      <w:proofErr w:type="spellStart"/>
+      <w:proofErr w:type="gramStart"/>
+      <w:r>
+        <w:rPr>
+          <w:rFonts w:ascii="TimesNewRomanPSMT" w:hAnsi="TimesNewRomanPSMT" w:cs="TimesNewRomanPSMT"/>
+          <w:color w:val="000000" w:themeColor="text1"/>
+          <w:sz w:val="24"/>
+          <w:szCs w:val="24"/>
+        </w:rPr>
+        <w:t>ip.addr</w:t>
+      </w:r>
+      <w:proofErr w:type="spellEnd"/>
+      <w:proofErr w:type="gramEnd"/>
+      <w:r>
+        <w:rPr>
+          <w:rFonts w:ascii="TimesNewRomanPSMT" w:hAnsi="TimesNewRomanPSMT" w:cs="TimesNewRomanPSMT"/>
+          <w:color w:val="000000" w:themeColor="text1"/>
+          <w:sz w:val="24"/>
+          <w:szCs w:val="24"/>
+        </w:rPr>
+        <w:t xml:space="preserve"> == 127.0.0.1 and </w:t>
+      </w:r>
+      <w:proofErr w:type="spellStart"/>
+      <w:r>
+        <w:rPr>
+          <w:rFonts w:ascii="TimesNewRomanPSMT" w:hAnsi="TimesNewRomanPSMT" w:cs="TimesNewRomanPSMT"/>
+          <w:color w:val="000000" w:themeColor="text1"/>
+          <w:sz w:val="24"/>
+          <w:szCs w:val="24"/>
+        </w:rPr>
+        <w:t>tcp.srcport</w:t>
+      </w:r>
+      <w:proofErr w:type="spellEnd"/>
+      <w:r>
+        <w:rPr>
+          <w:rFonts w:ascii="TimesNewRomanPSMT" w:hAnsi="TimesNewRomanPSMT" w:cs="TimesNewRomanPSMT"/>
+          <w:color w:val="000000" w:themeColor="text1"/>
+          <w:sz w:val="24"/>
+          <w:szCs w:val="24"/>
+        </w:rPr>
+        <w:t xml:space="preserve"> == 55097 and </w:t>
+      </w:r>
+      <w:proofErr w:type="spellStart"/>
+      <w:r>
+        <w:rPr>
+          <w:rFonts w:ascii="TimesNewRomanPSMT" w:hAnsi="TimesNewRomanPSMT" w:cs="TimesNewRomanPSMT"/>
+          <w:color w:val="000000" w:themeColor="text1"/>
+          <w:sz w:val="24"/>
+          <w:szCs w:val="24"/>
+        </w:rPr>
+        <w:t>tcp.dstport</w:t>
+      </w:r>
+      <w:proofErr w:type="spellEnd"/>
+      <w:r>
+        <w:rPr>
+          <w:rFonts w:ascii="TimesNewRomanPSMT" w:hAnsi="TimesNewRomanPSMT" w:cs="TimesNewRomanPSMT"/>
+          <w:color w:val="000000" w:themeColor="text1"/>
+          <w:sz w:val="24"/>
+          <w:szCs w:val="24"/>
+        </w:rPr>
+        <w:t xml:space="preserve"> == 5000</w:t>
       </w:r>
       <w:r>
         <w:rPr>
@@ -7328,14 +7814,47 @@
         </w:rPr>
         <w:t>Nous pouvons voir, à l’aide de l’outil de statistiques de Wireshark et du filtre « </w:t>
       </w:r>
-      <w:r>
-        <w:rPr>
-          <w:rFonts w:ascii="TimesNewRomanPSMT" w:hAnsi="TimesNewRomanPSMT" w:cs="TimesNewRomanPSMT"/>
-          <w:color w:val="000000" w:themeColor="text1"/>
-          <w:sz w:val="24"/>
-          <w:szCs w:val="24"/>
-        </w:rPr>
-        <w:t xml:space="preserve">ip.addr == 127.0.0.1 and tcp.srcport == </w:t>
+      <w:proofErr w:type="spellStart"/>
+      <w:proofErr w:type="gramStart"/>
+      <w:r>
+        <w:rPr>
+          <w:rFonts w:ascii="TimesNewRomanPSMT" w:hAnsi="TimesNewRomanPSMT" w:cs="TimesNewRomanPSMT"/>
+          <w:color w:val="000000" w:themeColor="text1"/>
+          <w:sz w:val="24"/>
+          <w:szCs w:val="24"/>
+        </w:rPr>
+        <w:t>ip.addr</w:t>
+      </w:r>
+      <w:proofErr w:type="spellEnd"/>
+      <w:proofErr w:type="gramEnd"/>
+      <w:r>
+        <w:rPr>
+          <w:rFonts w:ascii="TimesNewRomanPSMT" w:hAnsi="TimesNewRomanPSMT" w:cs="TimesNewRomanPSMT"/>
+          <w:color w:val="000000" w:themeColor="text1"/>
+          <w:sz w:val="24"/>
+          <w:szCs w:val="24"/>
+        </w:rPr>
+        <w:t xml:space="preserve"> == 127.0.0.1 and </w:t>
+      </w:r>
+      <w:proofErr w:type="spellStart"/>
+      <w:r>
+        <w:rPr>
+          <w:rFonts w:ascii="TimesNewRomanPSMT" w:hAnsi="TimesNewRomanPSMT" w:cs="TimesNewRomanPSMT"/>
+          <w:color w:val="000000" w:themeColor="text1"/>
+          <w:sz w:val="24"/>
+          <w:szCs w:val="24"/>
+        </w:rPr>
+        <w:t>tcp.srcport</w:t>
+      </w:r>
+      <w:proofErr w:type="spellEnd"/>
+      <w:r>
+        <w:rPr>
+          <w:rFonts w:ascii="TimesNewRomanPSMT" w:hAnsi="TimesNewRomanPSMT" w:cs="TimesNewRomanPSMT"/>
+          <w:color w:val="000000" w:themeColor="text1"/>
+          <w:sz w:val="24"/>
+          <w:szCs w:val="24"/>
+        </w:rPr>
+        <w:t xml:space="preserve"> == </w:t>
       </w:r>
       <w:r>
         <w:rPr>
@@ -7353,7 +7872,27 @@
           <w:sz w:val="24"/>
           <w:szCs w:val="24"/>
         </w:rPr>
-        <w:t xml:space="preserve"> and tcp.dstport == 55097</w:t>
+        <w:t xml:space="preserve"> and </w:t>
+      </w:r>
+      <w:proofErr w:type="spellStart"/>
+      <w:r>
+        <w:rPr>
+          <w:rFonts w:ascii="TimesNewRomanPSMT" w:hAnsi="TimesNewRomanPSMT" w:cs="TimesNewRomanPSMT"/>
+          <w:color w:val="000000" w:themeColor="text1"/>
+          <w:sz w:val="24"/>
+          <w:szCs w:val="24"/>
+        </w:rPr>
+        <w:t>tcp.dstport</w:t>
+      </w:r>
+      <w:proofErr w:type="spellEnd"/>
+      <w:r>
+        <w:rPr>
+          <w:rFonts w:ascii="TimesNewRomanPSMT" w:hAnsi="TimesNewRomanPSMT" w:cs="TimesNewRomanPSMT"/>
+          <w:color w:val="000000" w:themeColor="text1"/>
+          <w:sz w:val="24"/>
+          <w:szCs w:val="24"/>
+        </w:rPr>
+        <w:t xml:space="preserve"> == 55097</w:t>
       </w:r>
       <w:r>
         <w:rPr>
@@ -7795,14 +8334,47 @@
         </w:rPr>
         <w:t>Nous pouvons voir, à l’aide de l’outil de statistiques de Wireshark et du filtre « </w:t>
       </w:r>
-      <w:r>
-        <w:rPr>
-          <w:rFonts w:ascii="TimesNewRomanPSMT" w:hAnsi="TimesNewRomanPSMT" w:cs="TimesNewRomanPSMT"/>
-          <w:color w:val="000000" w:themeColor="text1"/>
-          <w:sz w:val="24"/>
-          <w:szCs w:val="24"/>
-        </w:rPr>
-        <w:t xml:space="preserve">ip.addr == 127.0.0.1 and tcp.srcport == </w:t>
+      <w:proofErr w:type="spellStart"/>
+      <w:proofErr w:type="gramStart"/>
+      <w:r>
+        <w:rPr>
+          <w:rFonts w:ascii="TimesNewRomanPSMT" w:hAnsi="TimesNewRomanPSMT" w:cs="TimesNewRomanPSMT"/>
+          <w:color w:val="000000" w:themeColor="text1"/>
+          <w:sz w:val="24"/>
+          <w:szCs w:val="24"/>
+        </w:rPr>
+        <w:t>ip.addr</w:t>
+      </w:r>
+      <w:proofErr w:type="spellEnd"/>
+      <w:proofErr w:type="gramEnd"/>
+      <w:r>
+        <w:rPr>
+          <w:rFonts w:ascii="TimesNewRomanPSMT" w:hAnsi="TimesNewRomanPSMT" w:cs="TimesNewRomanPSMT"/>
+          <w:color w:val="000000" w:themeColor="text1"/>
+          <w:sz w:val="24"/>
+          <w:szCs w:val="24"/>
+        </w:rPr>
+        <w:t xml:space="preserve"> == 127.0.0.1 and </w:t>
+      </w:r>
+      <w:proofErr w:type="spellStart"/>
+      <w:r>
+        <w:rPr>
+          <w:rFonts w:ascii="TimesNewRomanPSMT" w:hAnsi="TimesNewRomanPSMT" w:cs="TimesNewRomanPSMT"/>
+          <w:color w:val="000000" w:themeColor="text1"/>
+          <w:sz w:val="24"/>
+          <w:szCs w:val="24"/>
+        </w:rPr>
+        <w:t>tcp.srcport</w:t>
+      </w:r>
+      <w:proofErr w:type="spellEnd"/>
+      <w:r>
+        <w:rPr>
+          <w:rFonts w:ascii="TimesNewRomanPSMT" w:hAnsi="TimesNewRomanPSMT" w:cs="TimesNewRomanPSMT"/>
+          <w:color w:val="000000" w:themeColor="text1"/>
+          <w:sz w:val="24"/>
+          <w:szCs w:val="24"/>
+        </w:rPr>
+        <w:t xml:space="preserve"> == </w:t>
       </w:r>
       <w:r>
         <w:rPr>
@@ -7820,7 +8392,27 @@
           <w:sz w:val="24"/>
           <w:szCs w:val="24"/>
         </w:rPr>
-        <w:t xml:space="preserve"> and tcp.dstport == 5000</w:t>
+        <w:t xml:space="preserve"> and </w:t>
+      </w:r>
+      <w:proofErr w:type="spellStart"/>
+      <w:r>
+        <w:rPr>
+          <w:rFonts w:ascii="TimesNewRomanPSMT" w:hAnsi="TimesNewRomanPSMT" w:cs="TimesNewRomanPSMT"/>
+          <w:color w:val="000000" w:themeColor="text1"/>
+          <w:sz w:val="24"/>
+          <w:szCs w:val="24"/>
+        </w:rPr>
+        <w:t>tcp.dstport</w:t>
+      </w:r>
+      <w:proofErr w:type="spellEnd"/>
+      <w:r>
+        <w:rPr>
+          <w:rFonts w:ascii="TimesNewRomanPSMT" w:hAnsi="TimesNewRomanPSMT" w:cs="TimesNewRomanPSMT"/>
+          <w:color w:val="000000" w:themeColor="text1"/>
+          <w:sz w:val="24"/>
+          <w:szCs w:val="24"/>
+        </w:rPr>
+        <w:t xml:space="preserve"> == 5000</w:t>
       </w:r>
       <w:r>
         <w:rPr>
@@ -8226,14 +8818,47 @@
         </w:rPr>
         <w:t>« </w:t>
       </w:r>
-      <w:r>
-        <w:rPr>
-          <w:rFonts w:ascii="TimesNewRomanPSMT" w:hAnsi="TimesNewRomanPSMT" w:cs="TimesNewRomanPSMT"/>
-          <w:color w:val="000000" w:themeColor="text1"/>
-          <w:sz w:val="24"/>
-          <w:szCs w:val="24"/>
-        </w:rPr>
-        <w:t xml:space="preserve">ip.addr == 127.0.0.1 and tcp.srcport == </w:t>
+      <w:proofErr w:type="spellStart"/>
+      <w:proofErr w:type="gramStart"/>
+      <w:r>
+        <w:rPr>
+          <w:rFonts w:ascii="TimesNewRomanPSMT" w:hAnsi="TimesNewRomanPSMT" w:cs="TimesNewRomanPSMT"/>
+          <w:color w:val="000000" w:themeColor="text1"/>
+          <w:sz w:val="24"/>
+          <w:szCs w:val="24"/>
+        </w:rPr>
+        <w:t>ip.addr</w:t>
+      </w:r>
+      <w:proofErr w:type="spellEnd"/>
+      <w:proofErr w:type="gramEnd"/>
+      <w:r>
+        <w:rPr>
+          <w:rFonts w:ascii="TimesNewRomanPSMT" w:hAnsi="TimesNewRomanPSMT" w:cs="TimesNewRomanPSMT"/>
+          <w:color w:val="000000" w:themeColor="text1"/>
+          <w:sz w:val="24"/>
+          <w:szCs w:val="24"/>
+        </w:rPr>
+        <w:t xml:space="preserve"> == 127.0.0.1 and </w:t>
+      </w:r>
+      <w:proofErr w:type="spellStart"/>
+      <w:r>
+        <w:rPr>
+          <w:rFonts w:ascii="TimesNewRomanPSMT" w:hAnsi="TimesNewRomanPSMT" w:cs="TimesNewRomanPSMT"/>
+          <w:color w:val="000000" w:themeColor="text1"/>
+          <w:sz w:val="24"/>
+          <w:szCs w:val="24"/>
+        </w:rPr>
+        <w:t>tcp.srcport</w:t>
+      </w:r>
+      <w:proofErr w:type="spellEnd"/>
+      <w:r>
+        <w:rPr>
+          <w:rFonts w:ascii="TimesNewRomanPSMT" w:hAnsi="TimesNewRomanPSMT" w:cs="TimesNewRomanPSMT"/>
+          <w:color w:val="000000" w:themeColor="text1"/>
+          <w:sz w:val="24"/>
+          <w:szCs w:val="24"/>
+        </w:rPr>
+        <w:t xml:space="preserve"> == </w:t>
       </w:r>
       <w:r>
         <w:rPr>
@@ -8251,7 +8876,27 @@
           <w:sz w:val="24"/>
           <w:szCs w:val="24"/>
         </w:rPr>
-        <w:t xml:space="preserve"> and tcp.dstport == </w:t>
+        <w:t xml:space="preserve"> and </w:t>
+      </w:r>
+      <w:proofErr w:type="spellStart"/>
+      <w:r>
+        <w:rPr>
+          <w:rFonts w:ascii="TimesNewRomanPSMT" w:hAnsi="TimesNewRomanPSMT" w:cs="TimesNewRomanPSMT"/>
+          <w:color w:val="000000" w:themeColor="text1"/>
+          <w:sz w:val="24"/>
+          <w:szCs w:val="24"/>
+        </w:rPr>
+        <w:t>tcp.dstport</w:t>
+      </w:r>
+      <w:proofErr w:type="spellEnd"/>
+      <w:r>
+        <w:rPr>
+          <w:rFonts w:ascii="TimesNewRomanPSMT" w:hAnsi="TimesNewRomanPSMT" w:cs="TimesNewRomanPSMT"/>
+          <w:color w:val="000000" w:themeColor="text1"/>
+          <w:sz w:val="24"/>
+          <w:szCs w:val="24"/>
+        </w:rPr>
+        <w:t xml:space="preserve"> == </w:t>
       </w:r>
       <w:r>
         <w:rPr>
@@ -8689,72 +9334,63 @@
           <w:sz w:val="24"/>
           <w:szCs w:val="24"/>
         </w:rPr>
-        <w:t>Le client a envoyé 1 paquet UDP ayant une longueur totale de 12028 octets tel qu’indiqué dans la figure ci-dessous.</w:t>
-      </w:r>
-    </w:p>
-    <w:p>
-      <w:pPr>
-        <w:keepNext/>
-        <w:autoSpaceDE w:val="0"/>
-        <w:autoSpaceDN w:val="0"/>
-        <w:adjustRightInd w:val="0"/>
-        <w:spacing w:after="0" w:line="240" w:lineRule="auto"/>
-        <w:jc w:val="both"/>
+        <w:t xml:space="preserve">Le client a envoyé 1 paquet UDP </w:t>
+      </w:r>
+      <w:r>
+        <w:rPr>
+          <w:rFonts w:ascii="TimesNewRomanPSMT" w:hAnsi="TimesNewRomanPSMT" w:cs="TimesNewRomanPSMT"/>
+          <w:sz w:val="24"/>
+          <w:szCs w:val="24"/>
+        </w:rPr>
+        <w:t>contenant</w:t>
+      </w:r>
+      <w:r>
+        <w:rPr>
+          <w:rFonts w:ascii="TimesNewRomanPSMT" w:hAnsi="TimesNewRomanPSMT" w:cs="TimesNewRomanPSMT"/>
+          <w:sz w:val="24"/>
+          <w:szCs w:val="24"/>
+        </w:rPr>
+        <w:t xml:space="preserve"> 12000 octets de données</w:t>
+      </w:r>
+      <w:r>
+        <w:rPr>
+          <w:rFonts w:ascii="TimesNewRomanPSMT" w:hAnsi="TimesNewRomanPSMT" w:cs="TimesNewRomanPSMT"/>
+          <w:sz w:val="24"/>
+          <w:szCs w:val="24"/>
+        </w:rPr>
+        <w:t xml:space="preserve"> (voir la figure ci-dessous)</w:t>
+      </w:r>
+      <w:r>
+        <w:rPr>
+          <w:rFonts w:ascii="TimesNewRomanPSMT" w:hAnsi="TimesNewRomanPSMT" w:cs="TimesNewRomanPSMT"/>
+          <w:sz w:val="24"/>
+          <w:szCs w:val="24"/>
+        </w:rPr>
+        <w:t>.</w:t>
+      </w:r>
+    </w:p>
+    <w:p>
+      <w:pPr>
+        <w:autoSpaceDE w:val="0"/>
+        <w:autoSpaceDN w:val="0"/>
+        <w:adjustRightInd w:val="0"/>
+        <w:spacing w:after="0" w:line="240" w:lineRule="auto"/>
+        <w:jc w:val="both"/>
+        <w:rPr>
+          <w:rFonts w:ascii="TimesNewRomanPSMT" w:hAnsi="TimesNewRomanPSMT" w:cs="TimesNewRomanPSMT"/>
+          <w:sz w:val="24"/>
+          <w:szCs w:val="24"/>
+        </w:rPr>
       </w:pPr>
       <w:r>
         <w:rPr>
           <w:noProof/>
         </w:rPr>
-        <mc:AlternateContent>
-          <mc:Choice Requires="wpi">
-            <w:drawing>
-              <wp:anchor distT="0" distB="0" distL="114300" distR="114300" simplePos="0" relativeHeight="251701248" behindDoc="0" locked="0" layoutInCell="1" allowOverlap="1" wp14:anchorId="6778B224" wp14:editId="7E2E0B28">
-                <wp:simplePos x="0" y="0"/>
-                <wp:positionH relativeFrom="column">
-                  <wp:posOffset>293184</wp:posOffset>
-                </wp:positionH>
-                <wp:positionV relativeFrom="paragraph">
-                  <wp:posOffset>1474520</wp:posOffset>
-                </wp:positionV>
-                <wp:extent cx="847080" cy="4320"/>
-                <wp:effectExtent l="57150" t="76200" r="67945" b="91440"/>
-                <wp:wrapNone/>
-                <wp:docPr id="101" name="Ink 101"/>
-                <wp:cNvGraphicFramePr/>
-                <a:graphic xmlns:a="http://schemas.openxmlformats.org/drawingml/2006/main">
-                  <a:graphicData uri="http://schemas.microsoft.com/office/word/2010/wordprocessingInk">
-                    <w14:contentPart bwMode="auto" r:id="rId94">
-                      <w14:nvContentPartPr>
-                        <w14:cNvContentPartPr/>
-                      </w14:nvContentPartPr>
-                      <w14:xfrm>
-                        <a:off x="0" y="0"/>
-                        <a:ext cx="847080" cy="4320"/>
-                      </w14:xfrm>
-                    </w14:contentPart>
-                  </a:graphicData>
-                </a:graphic>
-              </wp:anchor>
-            </w:drawing>
-          </mc:Choice>
-          <mc:Fallback>
-            <w:pict>
-              <v:shape w14:anchorId="4CD1CB05" id="Ink 101" o:spid="_x0000_s1026" type="#_x0000_t75" style="position:absolute;margin-left:21.7pt;margin-top:113.3pt;width:69.55pt;height:6.05pt;z-index:251701248;visibility:visible;mso-wrap-style:square;mso-wrap-distance-left:9pt;mso-wrap-distance-top:0;mso-wrap-distance-right:9pt;mso-wrap-distance-bottom:0;mso-position-horizontal:absolute;mso-position-horizontal-relative:text;mso-position-vertical:absolute;mso-position-vertical-relative:text" o:gfxdata="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">
-                <v:imagedata r:id="rId96" o:title=""/>
-              </v:shape>
-            </w:pict>
-          </mc:Fallback>
-        </mc:AlternateContent>
-      </w:r>
-      <w:r>
-        <w:rPr>
-          <w:noProof/>
-        </w:rPr>
         <w:drawing>
-          <wp:inline distT="0" distB="0" distL="0" distR="0" wp14:anchorId="041F9017" wp14:editId="38D0D065">
-            <wp:extent cx="5943600" cy="1554480"/>
-            <wp:effectExtent l="0" t="0" r="0" b="7620"/>
-            <wp:docPr id="100" name="Picture 100"/>
+          <wp:inline distT="0" distB="0" distL="0" distR="0" wp14:anchorId="2EE819AE" wp14:editId="05825892">
+            <wp:extent cx="5943600" cy="1314450"/>
+            <wp:effectExtent l="0" t="0" r="0" b="0"/>
+            <wp:docPr id="19" name="Picture 19"/>
             <wp:cNvGraphicFramePr>
               <a:graphicFrameLocks xmlns:a="http://schemas.openxmlformats.org/drawingml/2006/main" noChangeAspect="1"/>
             </wp:cNvGraphicFramePr>
@@ -8766,7 +9402,7 @@
                     <pic:cNvPicPr/>
                   </pic:nvPicPr>
                   <pic:blipFill>
-                    <a:blip r:embed="rId97"/>
+                    <a:blip r:embed="rId94"/>
                     <a:stretch>
                       <a:fillRect/>
                     </a:stretch>
@@ -8774,7 +9410,7 @@
                   <pic:spPr>
                     <a:xfrm>
                       <a:off x="0" y="0"/>
-                      <a:ext cx="5943600" cy="1554480"/>
+                      <a:ext cx="5943600" cy="1314450"/>
                     </a:xfrm>
                     <a:prstGeom prst="rect">
                       <a:avLst/>
@@ -8789,70 +9425,269 @@
     </w:p>
     <w:p>
       <w:pPr>
-        <w:pStyle w:val="Caption"/>
-        <w:jc w:val="both"/>
-        <w:rPr>
-          <w:rFonts w:ascii="TimesNewRomanPSMT" w:hAnsi="TimesNewRomanPSMT" w:cs="TimesNewRomanPSMT"/>
-          <w:sz w:val="24"/>
-          <w:szCs w:val="24"/>
-        </w:rPr>
-      </w:pPr>
-      <w:r>
-        <w:t xml:space="preserve">Figure </w:t>
-      </w:r>
-      <w:r>
-        <w:fldChar w:fldCharType="begin"/>
-      </w:r>
-      <w:r>
-        <w:instrText xml:space="preserve"> SEQ Figure \* ARABIC </w:instrText>
-      </w:r>
-      <w:r>
-        <w:fldChar w:fldCharType="separate"/>
-      </w:r>
+        <w:autoSpaceDE w:val="0"/>
+        <w:autoSpaceDN w:val="0"/>
+        <w:adjustRightInd w:val="0"/>
+        <w:spacing w:after="0" w:line="240" w:lineRule="auto"/>
+        <w:jc w:val="both"/>
+        <w:rPr>
+          <w:rFonts w:ascii="TimesNewRomanPSMT" w:hAnsi="TimesNewRomanPSMT" w:cs="TimesNewRomanPSMT"/>
+          <w:sz w:val="24"/>
+          <w:szCs w:val="24"/>
+        </w:rPr>
+      </w:pPr>
+    </w:p>
+    <w:p>
+      <w:pPr>
+        <w:autoSpaceDE w:val="0"/>
+        <w:autoSpaceDN w:val="0"/>
+        <w:adjustRightInd w:val="0"/>
+        <w:spacing w:after="0" w:line="240" w:lineRule="auto"/>
+        <w:jc w:val="both"/>
+        <w:rPr>
+          <w:rFonts w:ascii="TimesNewRomanPSMT" w:hAnsi="TimesNewRomanPSMT" w:cs="TimesNewRomanPSMT"/>
+          <w:sz w:val="24"/>
+          <w:szCs w:val="24"/>
+        </w:rPr>
+      </w:pPr>
+      <w:r>
+        <w:rPr>
+          <w:rFonts w:ascii="TimesNewRomanPSMT" w:hAnsi="TimesNewRomanPSMT" w:cs="TimesNewRomanPSMT"/>
+          <w:sz w:val="24"/>
+          <w:szCs w:val="24"/>
+        </w:rPr>
+        <w:t>Le serveur n’a envoyé aucun paquet au client.</w:t>
+      </w:r>
+    </w:p>
+    <w:p>
+      <w:pPr>
+        <w:autoSpaceDE w:val="0"/>
+        <w:autoSpaceDN w:val="0"/>
+        <w:adjustRightInd w:val="0"/>
+        <w:spacing w:after="0" w:line="240" w:lineRule="auto"/>
+        <w:jc w:val="both"/>
+        <w:rPr>
+          <w:rFonts w:ascii="TimesNewRomanPSMT" w:hAnsi="TimesNewRomanPSMT" w:cs="TimesNewRomanPSMT"/>
+          <w:color w:val="000000" w:themeColor="text1"/>
+          <w:sz w:val="24"/>
+          <w:szCs w:val="24"/>
+        </w:rPr>
+      </w:pPr>
+    </w:p>
+    <w:p>
+      <w:pPr>
+        <w:autoSpaceDE w:val="0"/>
+        <w:autoSpaceDN w:val="0"/>
+        <w:adjustRightInd w:val="0"/>
+        <w:spacing w:after="0" w:line="240" w:lineRule="auto"/>
+        <w:jc w:val="both"/>
+        <w:rPr>
+          <w:rFonts w:ascii="TimesNewRomanPSMT" w:hAnsi="TimesNewRomanPSMT" w:cs="TimesNewRomanPSMT"/>
+          <w:b/>
+          <w:bCs/>
+          <w:color w:val="000000" w:themeColor="text1"/>
+          <w:sz w:val="24"/>
+          <w:szCs w:val="24"/>
+        </w:rPr>
+      </w:pPr>
+      <w:r>
+        <w:rPr>
+          <w:rFonts w:ascii="TimesNewRomanPSMT" w:hAnsi="TimesNewRomanPSMT" w:cs="TimesNewRomanPSMT"/>
+          <w:b/>
+          <w:bCs/>
+          <w:color w:val="000000" w:themeColor="text1"/>
+          <w:sz w:val="24"/>
+          <w:szCs w:val="24"/>
+        </w:rPr>
+        <w:t xml:space="preserve">Mode </w:t>
+      </w:r>
+      <w:r>
+        <w:rPr>
+          <w:rFonts w:ascii="TimesNewRomanPSMT" w:hAnsi="TimesNewRomanPSMT" w:cs="TimesNewRomanPSMT"/>
+          <w:b/>
+          <w:bCs/>
+          <w:color w:val="000000" w:themeColor="text1"/>
+          <w:sz w:val="24"/>
+          <w:szCs w:val="24"/>
+        </w:rPr>
+        <w:t>4</w:t>
+      </w:r>
+    </w:p>
+    <w:p>
+      <w:pPr>
+        <w:autoSpaceDE w:val="0"/>
+        <w:autoSpaceDN w:val="0"/>
+        <w:adjustRightInd w:val="0"/>
+        <w:spacing w:after="0" w:line="240" w:lineRule="auto"/>
+        <w:jc w:val="both"/>
+        <w:rPr>
+          <w:rFonts w:ascii="TimesNewRomanPSMT" w:hAnsi="TimesNewRomanPSMT" w:cs="TimesNewRomanPSMT"/>
+          <w:sz w:val="24"/>
+          <w:szCs w:val="24"/>
+        </w:rPr>
+      </w:pPr>
+      <w:r>
+        <w:rPr>
+          <w:rFonts w:ascii="TimesNewRomanPSMT" w:hAnsi="TimesNewRomanPSMT" w:cs="TimesNewRomanPSMT"/>
+          <w:sz w:val="24"/>
+          <w:szCs w:val="24"/>
+        </w:rPr>
+        <w:t xml:space="preserve">Le client a envoyé 300 paquets UDP identiques </w:t>
+      </w:r>
+      <w:r>
+        <w:rPr>
+          <w:rFonts w:ascii="TimesNewRomanPSMT" w:hAnsi="TimesNewRomanPSMT" w:cs="TimesNewRomanPSMT"/>
+          <w:sz w:val="24"/>
+          <w:szCs w:val="24"/>
+        </w:rPr>
+        <w:t>contenant tous</w:t>
+      </w:r>
+      <w:r>
+        <w:rPr>
+          <w:rFonts w:ascii="TimesNewRomanPSMT" w:hAnsi="TimesNewRomanPSMT" w:cs="TimesNewRomanPSMT"/>
+          <w:sz w:val="24"/>
+          <w:szCs w:val="24"/>
+        </w:rPr>
+        <w:t xml:space="preserve"> 40 octets de données tel qu’indiqué dans la figure ci-dessous.</w:t>
+      </w:r>
+    </w:p>
+    <w:p>
+      <w:pPr>
+        <w:autoSpaceDE w:val="0"/>
+        <w:autoSpaceDN w:val="0"/>
+        <w:adjustRightInd w:val="0"/>
+        <w:spacing w:after="0" w:line="240" w:lineRule="auto"/>
+        <w:jc w:val="both"/>
+        <w:rPr>
+          <w:rFonts w:ascii="TimesNewRomanPSMT" w:hAnsi="TimesNewRomanPSMT" w:cs="TimesNewRomanPSMT"/>
+          <w:sz w:val="24"/>
+          <w:szCs w:val="24"/>
+        </w:rPr>
+      </w:pPr>
       <w:r>
         <w:rPr>
           <w:noProof/>
         </w:rPr>
-        <w:t>30</w:t>
-      </w:r>
-      <w:r>
-        <w:fldChar w:fldCharType="end"/>
-      </w:r>
-      <w:r>
-        <w:t>: Affichage de la taille totale d'un paquet UDP dans Wireshark</w:t>
-      </w:r>
-    </w:p>
-    <w:p>
-      <w:pPr>
-        <w:autoSpaceDE w:val="0"/>
-        <w:autoSpaceDN w:val="0"/>
-        <w:adjustRightInd w:val="0"/>
-        <w:spacing w:after="0" w:line="240" w:lineRule="auto"/>
-        <w:jc w:val="both"/>
-        <w:rPr>
-          <w:rFonts w:ascii="TimesNewRomanPSMT" w:hAnsi="TimesNewRomanPSMT" w:cs="TimesNewRomanPSMT"/>
-          <w:sz w:val="24"/>
-          <w:szCs w:val="24"/>
-        </w:rPr>
-      </w:pPr>
-      <w:r>
-        <w:rPr>
-          <w:rFonts w:ascii="TimesNewRomanPSMT" w:hAnsi="TimesNewRomanPSMT" w:cs="TimesNewRomanPSMT"/>
-          <w:sz w:val="24"/>
-          <w:szCs w:val="24"/>
-        </w:rPr>
-        <w:t>Ce dernier a une en-tête IP (20 octets) et UDP (20 octets). On peut alors calculer le nombre total d’octets de données qui ont été échangés du client vers le serveur en faisant le calcul suivant :</w:t>
-      </w:r>
-    </w:p>
-    <w:p>
-      <w:pPr>
-        <w:autoSpaceDE w:val="0"/>
-        <w:autoSpaceDN w:val="0"/>
-        <w:adjustRightInd w:val="0"/>
-        <w:spacing w:after="0" w:line="240" w:lineRule="auto"/>
-        <w:jc w:val="both"/>
-        <w:rPr>
-          <w:rFonts w:ascii="TimesNewRomanPSMT" w:hAnsi="TimesNewRomanPSMT" w:cs="TimesNewRomanPSMT"/>
+        <w:drawing>
+          <wp:inline distT="0" distB="0" distL="0" distR="0" wp14:anchorId="5865B09B" wp14:editId="0C2902F4">
+            <wp:extent cx="5943600" cy="1276985"/>
+            <wp:effectExtent l="0" t="0" r="0" b="0"/>
+            <wp:docPr id="21" name="Picture 21"/>
+            <wp:cNvGraphicFramePr>
+              <a:graphicFrameLocks xmlns:a="http://schemas.openxmlformats.org/drawingml/2006/main" noChangeAspect="1"/>
+            </wp:cNvGraphicFramePr>
+            <a:graphic xmlns:a="http://schemas.openxmlformats.org/drawingml/2006/main">
+              <a:graphicData uri="http://schemas.openxmlformats.org/drawingml/2006/picture">
+                <pic:pic xmlns:pic="http://schemas.openxmlformats.org/drawingml/2006/picture">
+                  <pic:nvPicPr>
+                    <pic:cNvPr id="1" name=""/>
+                    <pic:cNvPicPr/>
+                  </pic:nvPicPr>
+                  <pic:blipFill>
+                    <a:blip r:embed="rId95"/>
+                    <a:stretch>
+                      <a:fillRect/>
+                    </a:stretch>
+                  </pic:blipFill>
+                  <pic:spPr>
+                    <a:xfrm>
+                      <a:off x="0" y="0"/>
+                      <a:ext cx="5943600" cy="1276985"/>
+                    </a:xfrm>
+                    <a:prstGeom prst="rect">
+                      <a:avLst/>
+                    </a:prstGeom>
+                  </pic:spPr>
+                </pic:pic>
+              </a:graphicData>
+            </a:graphic>
+          </wp:inline>
+        </w:drawing>
+      </w:r>
+    </w:p>
+    <w:p>
+      <w:pPr>
+        <w:autoSpaceDE w:val="0"/>
+        <w:autoSpaceDN w:val="0"/>
+        <w:adjustRightInd w:val="0"/>
+        <w:spacing w:after="0" w:line="240" w:lineRule="auto"/>
+        <w:jc w:val="both"/>
+        <w:rPr>
+          <w:rFonts w:ascii="TimesNewRomanPSMT" w:hAnsi="TimesNewRomanPSMT" w:cs="TimesNewRomanPSMT"/>
+          <w:sz w:val="24"/>
+          <w:szCs w:val="24"/>
+        </w:rPr>
+      </w:pPr>
+    </w:p>
+    <w:p>
+      <w:pPr>
+        <w:autoSpaceDE w:val="0"/>
+        <w:autoSpaceDN w:val="0"/>
+        <w:adjustRightInd w:val="0"/>
+        <w:spacing w:after="0" w:line="240" w:lineRule="auto"/>
+        <w:jc w:val="both"/>
+        <w:rPr>
+          <w:rFonts w:ascii="TimesNewRomanPSMT" w:hAnsi="TimesNewRomanPSMT" w:cs="TimesNewRomanPSMT"/>
+          <w:sz w:val="24"/>
+          <w:szCs w:val="24"/>
+          <w:lang w:val="fr-FR"/>
+        </w:rPr>
+      </w:pPr>
+      <w:r>
+        <w:rPr>
+          <w:rFonts w:ascii="TimesNewRomanPSMT" w:hAnsi="TimesNewRomanPSMT" w:cs="TimesNewRomanPSMT"/>
+          <w:sz w:val="24"/>
+          <w:szCs w:val="24"/>
+        </w:rPr>
+        <w:t xml:space="preserve">Nous pouvons alors calculer le nombre total d’octets de </w:t>
+      </w:r>
+      <w:proofErr w:type="spellStart"/>
+      <w:r>
+        <w:rPr>
+          <w:rFonts w:ascii="TimesNewRomanPSMT" w:hAnsi="TimesNewRomanPSMT" w:cs="TimesNewRomanPSMT"/>
+          <w:sz w:val="24"/>
+          <w:szCs w:val="24"/>
+        </w:rPr>
+        <w:t>donn</w:t>
+      </w:r>
+      <w:r>
+        <w:rPr>
+          <w:rFonts w:ascii="TimesNewRomanPSMT" w:hAnsi="TimesNewRomanPSMT" w:cs="TimesNewRomanPSMT"/>
+          <w:sz w:val="24"/>
+          <w:szCs w:val="24"/>
+          <w:lang w:val="fr-FR"/>
+        </w:rPr>
+        <w:t>é</w:t>
+      </w:r>
+      <w:r>
+        <w:rPr>
+          <w:rFonts w:ascii="TimesNewRomanPSMT" w:hAnsi="TimesNewRomanPSMT" w:cs="TimesNewRomanPSMT"/>
+          <w:sz w:val="24"/>
+          <w:szCs w:val="24"/>
+          <w:lang w:val="fr-FR"/>
+        </w:rPr>
+        <w:t>es</w:t>
+      </w:r>
+      <w:proofErr w:type="spellEnd"/>
+      <w:r>
+        <w:rPr>
+          <w:rFonts w:ascii="TimesNewRomanPSMT" w:hAnsi="TimesNewRomanPSMT" w:cs="TimesNewRomanPSMT"/>
+          <w:sz w:val="24"/>
+          <w:szCs w:val="24"/>
+          <w:lang w:val="fr-FR"/>
+        </w:rPr>
+        <w:t xml:space="preserve"> envoyés par le client de la façon suivante :</w:t>
+      </w:r>
+    </w:p>
+    <w:p>
+      <w:pPr>
+        <w:autoSpaceDE w:val="0"/>
+        <w:autoSpaceDN w:val="0"/>
+        <w:adjustRightInd w:val="0"/>
+        <w:spacing w:after="0" w:line="240" w:lineRule="auto"/>
+        <w:jc w:val="both"/>
+        <w:rPr>
+          <w:rFonts w:ascii="TimesNewRomanPSMT" w:eastAsiaTheme="minorEastAsia" w:hAnsi="TimesNewRomanPSMT" w:cs="TimesNewRomanPSMT"/>
           <w:sz w:val="24"/>
           <w:szCs w:val="24"/>
         </w:rPr>
@@ -8878,1103 +9713,7 @@
                   <w:sz w:val="24"/>
                   <w:szCs w:val="24"/>
                 </w:rPr>
-                <m:t xml:space="preserve">1 paquet×12028 </m:t>
-              </m:r>
-              <m:f>
-                <m:fPr>
-                  <m:ctrlPr>
-                    <w:rPr>
-                      <w:rFonts w:ascii="Cambria Math" w:hAnsi="Cambria Math" w:cs="TimesNewRomanPSMT"/>
-                      <w:i/>
-                      <w:sz w:val="24"/>
-                      <w:szCs w:val="24"/>
-                    </w:rPr>
-                  </m:ctrlPr>
-                </m:fPr>
-                <m:num>
-                  <m:r>
-                    <w:rPr>
-                      <w:rFonts w:ascii="Cambria Math" w:hAnsi="Cambria Math" w:cs="TimesNewRomanPSMT"/>
-                      <w:sz w:val="24"/>
-                      <w:szCs w:val="24"/>
-                    </w:rPr>
-                    <m:t>octets</m:t>
-                  </m:r>
-                </m:num>
-                <m:den>
-                  <m:r>
-                    <w:rPr>
-                      <w:rFonts w:ascii="Cambria Math" w:hAnsi="Cambria Math" w:cs="TimesNewRomanPSMT"/>
-                      <w:sz w:val="24"/>
-                      <w:szCs w:val="24"/>
-                    </w:rPr>
-                    <m:t>paquet</m:t>
-                  </m:r>
-                </m:den>
-              </m:f>
-            </m:e>
-          </m:d>
-          <m:r>
-            <w:rPr>
-              <w:rFonts w:ascii="Cambria Math" w:hAnsi="Cambria Math" w:cs="TimesNewRomanPSMT"/>
-              <w:sz w:val="24"/>
-              <w:szCs w:val="24"/>
-            </w:rPr>
-            <m:t>-</m:t>
-          </m:r>
-          <m:d>
-            <m:dPr>
-              <m:ctrlPr>
-                <w:rPr>
-                  <w:rFonts w:ascii="Cambria Math" w:hAnsi="Cambria Math" w:cs="TimesNewRomanPSMT"/>
-                  <w:i/>
-                  <w:sz w:val="24"/>
-                  <w:szCs w:val="24"/>
-                </w:rPr>
-              </m:ctrlPr>
-            </m:dPr>
-            <m:e>
-              <m:r>
-                <w:rPr>
-                  <w:rFonts w:ascii="Cambria Math" w:hAnsi="Cambria Math" w:cs="TimesNewRomanPSMT"/>
-                  <w:sz w:val="24"/>
-                  <w:szCs w:val="24"/>
-                </w:rPr>
-                <m:t>1</m:t>
-              </m:r>
-              <m:r>
-                <w:rPr>
-                  <w:rFonts w:ascii="Cambria Math" w:eastAsiaTheme="minorEastAsia" w:hAnsi="Cambria Math" w:cs="TimesNewRomanPSMT"/>
-                  <w:sz w:val="24"/>
-                  <w:szCs w:val="24"/>
-                </w:rPr>
-                <m:t xml:space="preserve"> paquet×</m:t>
-              </m:r>
-              <m:d>
-                <m:dPr>
-                  <m:ctrlPr>
-                    <w:rPr>
-                      <w:rFonts w:ascii="Cambria Math" w:eastAsiaTheme="minorEastAsia" w:hAnsi="Cambria Math" w:cs="TimesNewRomanPSMT"/>
-                      <w:i/>
-                      <w:sz w:val="24"/>
-                      <w:szCs w:val="24"/>
-                    </w:rPr>
-                  </m:ctrlPr>
-                </m:dPr>
-                <m:e>
-                  <m:r>
-                    <w:rPr>
-                      <w:rFonts w:ascii="Cambria Math" w:eastAsiaTheme="minorEastAsia" w:hAnsi="Cambria Math" w:cs="TimesNewRomanPSMT"/>
-                      <w:sz w:val="24"/>
-                      <w:szCs w:val="24"/>
-                    </w:rPr>
-                    <m:t>20+20</m:t>
-                  </m:r>
-                </m:e>
-              </m:d>
-              <m:f>
-                <m:fPr>
-                  <m:ctrlPr>
-                    <w:rPr>
-                      <w:rFonts w:ascii="Cambria Math" w:eastAsiaTheme="minorEastAsia" w:hAnsi="Cambria Math" w:cs="TimesNewRomanPSMT"/>
-                      <w:i/>
-                      <w:sz w:val="24"/>
-                      <w:szCs w:val="24"/>
-                    </w:rPr>
-                  </m:ctrlPr>
-                </m:fPr>
-                <m:num>
-                  <m:r>
-                    <w:rPr>
-                      <w:rFonts w:ascii="Cambria Math" w:eastAsiaTheme="minorEastAsia" w:hAnsi="Cambria Math" w:cs="TimesNewRomanPSMT"/>
-                      <w:sz w:val="24"/>
-                      <w:szCs w:val="24"/>
-                    </w:rPr>
-                    <m:t>octets</m:t>
-                  </m:r>
-                </m:num>
-                <m:den>
-                  <m:r>
-                    <w:rPr>
-                      <w:rFonts w:ascii="Cambria Math" w:eastAsiaTheme="minorEastAsia" w:hAnsi="Cambria Math" w:cs="TimesNewRomanPSMT"/>
-                      <w:sz w:val="24"/>
-                      <w:szCs w:val="24"/>
-                    </w:rPr>
-                    <m:t>paquet</m:t>
-                  </m:r>
-                </m:den>
-              </m:f>
-              <m:ctrlPr>
-                <w:rPr>
-                  <w:rFonts w:ascii="Cambria Math" w:eastAsiaTheme="minorEastAsia" w:hAnsi="Cambria Math" w:cs="TimesNewRomanPSMT"/>
-                  <w:i/>
-                  <w:sz w:val="24"/>
-                  <w:szCs w:val="24"/>
-                </w:rPr>
-              </m:ctrlPr>
-            </m:e>
-          </m:d>
-          <m:r>
-            <w:rPr>
-              <w:rFonts w:ascii="Cambria Math" w:eastAsiaTheme="minorEastAsia" w:hAnsi="Cambria Math" w:cs="TimesNewRomanPSMT"/>
-              <w:sz w:val="24"/>
-              <w:szCs w:val="24"/>
-            </w:rPr>
-            <m:t>= 11988 octets</m:t>
-          </m:r>
-        </m:oMath>
-      </m:oMathPara>
-    </w:p>
-    <w:p>
-      <w:pPr>
-        <w:autoSpaceDE w:val="0"/>
-        <w:autoSpaceDN w:val="0"/>
-        <w:adjustRightInd w:val="0"/>
-        <w:spacing w:after="0" w:line="240" w:lineRule="auto"/>
-        <w:jc w:val="both"/>
-        <w:rPr>
-          <w:rFonts w:ascii="TimesNewRomanPSMT" w:hAnsi="TimesNewRomanPSMT" w:cs="TimesNewRomanPSMT"/>
-          <w:sz w:val="24"/>
-          <w:szCs w:val="24"/>
-          <w:lang w:val="fr-FR"/>
-        </w:rPr>
-      </w:pPr>
-      <w:r>
-        <w:rPr>
-          <w:rFonts w:ascii="TimesNewRomanPSMT" w:hAnsi="TimesNewRomanPSMT" w:cs="TimesNewRomanPSMT"/>
-          <w:sz w:val="24"/>
-          <w:szCs w:val="24"/>
-        </w:rPr>
-        <w:t>Les paquets IMCP ne sont pas comptés car ils ne peuvent pas être considérés comme provenant du client pour le serveur ou provenant du serveur pour le client.</w:t>
-      </w:r>
-    </w:p>
-    <w:p>
-      <w:pPr>
-        <w:autoSpaceDE w:val="0"/>
-        <w:autoSpaceDN w:val="0"/>
-        <w:adjustRightInd w:val="0"/>
-        <w:spacing w:after="0" w:line="240" w:lineRule="auto"/>
-        <w:jc w:val="both"/>
-        <w:rPr>
-          <w:rFonts w:ascii="TimesNewRomanPSMT" w:hAnsi="TimesNewRomanPSMT" w:cs="TimesNewRomanPSMT"/>
-          <w:sz w:val="24"/>
-          <w:szCs w:val="24"/>
-        </w:rPr>
-      </w:pPr>
-    </w:p>
-    <w:p>
-      <w:pPr>
-        <w:autoSpaceDE w:val="0"/>
-        <w:autoSpaceDN w:val="0"/>
-        <w:adjustRightInd w:val="0"/>
-        <w:spacing w:after="0" w:line="240" w:lineRule="auto"/>
-        <w:jc w:val="both"/>
-        <w:rPr>
-          <w:rFonts w:ascii="TimesNewRomanPSMT" w:hAnsi="TimesNewRomanPSMT" w:cs="TimesNewRomanPSMT"/>
-          <w:sz w:val="24"/>
-          <w:szCs w:val="24"/>
-        </w:rPr>
-      </w:pPr>
-      <w:r>
-        <w:rPr>
-          <w:rFonts w:ascii="TimesNewRomanPSMT" w:hAnsi="TimesNewRomanPSMT" w:cs="TimesNewRomanPSMT"/>
-          <w:sz w:val="24"/>
-          <w:szCs w:val="24"/>
-        </w:rPr>
-        <w:t>Le serveur n’a envoyé aucun paquet au client.</w:t>
-      </w:r>
-    </w:p>
-    <w:p>
-      <w:pPr>
-        <w:autoSpaceDE w:val="0"/>
-        <w:autoSpaceDN w:val="0"/>
-        <w:adjustRightInd w:val="0"/>
-        <w:spacing w:after="0" w:line="240" w:lineRule="auto"/>
-        <w:jc w:val="both"/>
-        <w:rPr>
-          <w:rFonts w:ascii="TimesNewRomanPSMT" w:hAnsi="TimesNewRomanPSMT" w:cs="TimesNewRomanPSMT"/>
-          <w:sz w:val="24"/>
-          <w:szCs w:val="24"/>
-        </w:rPr>
-      </w:pPr>
-    </w:p>
-    <w:p>
-      <w:pPr>
-        <w:autoSpaceDE w:val="0"/>
-        <w:autoSpaceDN w:val="0"/>
-        <w:adjustRightInd w:val="0"/>
-        <w:spacing w:after="0" w:line="240" w:lineRule="auto"/>
-        <w:jc w:val="both"/>
-        <w:rPr>
-          <w:rFonts w:ascii="TimesNewRomanPSMT" w:hAnsi="TimesNewRomanPSMT" w:cs="TimesNewRomanPSMT"/>
-          <w:color w:val="FF0000"/>
-          <w:sz w:val="24"/>
-          <w:szCs w:val="24"/>
-        </w:rPr>
-      </w:pPr>
-      <w:r>
-        <w:rPr>
-          <w:rFonts w:ascii="TimesNewRomanPSMT" w:hAnsi="TimesNewRomanPSMT" w:cs="TimesNewRomanPSMT"/>
-          <w:color w:val="FF0000"/>
-          <w:sz w:val="24"/>
-          <w:szCs w:val="24"/>
-        </w:rPr>
-        <w:t>ROMAN :</w:t>
-      </w:r>
-    </w:p>
-    <w:p>
-      <w:pPr>
-        <w:autoSpaceDE w:val="0"/>
-        <w:autoSpaceDN w:val="0"/>
-        <w:adjustRightInd w:val="0"/>
-        <w:spacing w:after="0" w:line="240" w:lineRule="auto"/>
-        <w:jc w:val="both"/>
-        <w:rPr>
-          <w:rFonts w:ascii="TimesNewRomanPSMT" w:hAnsi="TimesNewRomanPSMT" w:cs="TimesNewRomanPSMT"/>
-          <w:sz w:val="24"/>
-          <w:szCs w:val="24"/>
-        </w:rPr>
-      </w:pPr>
-      <w:r>
-        <w:rPr>
-          <w:rFonts w:ascii="TimesNewRomanPSMT" w:hAnsi="TimesNewRomanPSMT" w:cs="TimesNewRomanPSMT"/>
-          <w:sz w:val="24"/>
-          <w:szCs w:val="24"/>
-        </w:rPr>
-        <w:t>Le client a envoyé 1 paquet UDP ayant une longueur totale de 12028 octets tel qu’indiqué dans la figure ci-dessous</w:t>
-      </w:r>
-      <w:r>
-        <w:rPr>
-          <w:rFonts w:ascii="TimesNewRomanPSMT" w:hAnsi="TimesNewRomanPSMT" w:cs="TimesNewRomanPSMT"/>
-          <w:sz w:val="24"/>
-          <w:szCs w:val="24"/>
-        </w:rPr>
-        <w:t>, mais au total le paquet contient 12000 octets de données.</w:t>
-      </w:r>
-    </w:p>
-    <w:p>
-      <w:pPr>
-        <w:autoSpaceDE w:val="0"/>
-        <w:autoSpaceDN w:val="0"/>
-        <w:adjustRightInd w:val="0"/>
-        <w:spacing w:after="0" w:line="240" w:lineRule="auto"/>
-        <w:jc w:val="both"/>
-        <w:rPr>
-          <w:rFonts w:ascii="TimesNewRomanPSMT" w:hAnsi="TimesNewRomanPSMT" w:cs="TimesNewRomanPSMT"/>
-          <w:sz w:val="24"/>
-          <w:szCs w:val="24"/>
-        </w:rPr>
-      </w:pPr>
-      <w:r>
-        <w:rPr>
-          <w:noProof/>
-        </w:rPr>
-        <w:drawing>
-          <wp:inline distT="0" distB="0" distL="0" distR="0" wp14:anchorId="2EE819AE" wp14:editId="05825892">
-            <wp:extent cx="5943600" cy="1314450"/>
-            <wp:effectExtent l="0" t="0" r="0" b="0"/>
-            <wp:docPr id="19" name="Picture 19"/>
-            <wp:cNvGraphicFramePr>
-              <a:graphicFrameLocks xmlns:a="http://schemas.openxmlformats.org/drawingml/2006/main" noChangeAspect="1"/>
-            </wp:cNvGraphicFramePr>
-            <a:graphic xmlns:a="http://schemas.openxmlformats.org/drawingml/2006/main">
-              <a:graphicData uri="http://schemas.openxmlformats.org/drawingml/2006/picture">
-                <pic:pic xmlns:pic="http://schemas.openxmlformats.org/drawingml/2006/picture">
-                  <pic:nvPicPr>
-                    <pic:cNvPr id="1" name=""/>
-                    <pic:cNvPicPr/>
-                  </pic:nvPicPr>
-                  <pic:blipFill>
-                    <a:blip r:embed="rId98"/>
-                    <a:stretch>
-                      <a:fillRect/>
-                    </a:stretch>
-                  </pic:blipFill>
-                  <pic:spPr>
-                    <a:xfrm>
-                      <a:off x="0" y="0"/>
-                      <a:ext cx="5943600" cy="1314450"/>
-                    </a:xfrm>
-                    <a:prstGeom prst="rect">
-                      <a:avLst/>
-                    </a:prstGeom>
-                  </pic:spPr>
-                </pic:pic>
-              </a:graphicData>
-            </a:graphic>
-          </wp:inline>
-        </w:drawing>
-      </w:r>
-    </w:p>
-    <w:p>
-      <w:pPr>
-        <w:autoSpaceDE w:val="0"/>
-        <w:autoSpaceDN w:val="0"/>
-        <w:adjustRightInd w:val="0"/>
-        <w:spacing w:after="0" w:line="240" w:lineRule="auto"/>
-        <w:jc w:val="both"/>
-        <w:rPr>
-          <w:rFonts w:ascii="TimesNewRomanPSMT" w:hAnsi="TimesNewRomanPSMT" w:cs="TimesNewRomanPSMT"/>
-          <w:sz w:val="24"/>
-          <w:szCs w:val="24"/>
-        </w:rPr>
-      </w:pPr>
-    </w:p>
-    <w:p>
-      <w:pPr>
-        <w:autoSpaceDE w:val="0"/>
-        <w:autoSpaceDN w:val="0"/>
-        <w:adjustRightInd w:val="0"/>
-        <w:spacing w:after="0" w:line="240" w:lineRule="auto"/>
-        <w:jc w:val="both"/>
-        <w:rPr>
-          <w:rFonts w:ascii="TimesNewRomanPSMT" w:hAnsi="TimesNewRomanPSMT" w:cs="TimesNewRomanPSMT"/>
-          <w:sz w:val="24"/>
-          <w:szCs w:val="24"/>
-        </w:rPr>
-      </w:pPr>
-      <w:r>
-        <w:rPr>
-          <w:rFonts w:ascii="TimesNewRomanPSMT" w:hAnsi="TimesNewRomanPSMT" w:cs="TimesNewRomanPSMT"/>
-          <w:sz w:val="24"/>
-          <w:szCs w:val="24"/>
-        </w:rPr>
-        <w:t>Le serveur n’a envoyé aucun paquet au client.</w:t>
-      </w:r>
-    </w:p>
-    <w:p>
-      <w:pPr>
-        <w:autoSpaceDE w:val="0"/>
-        <w:autoSpaceDN w:val="0"/>
-        <w:adjustRightInd w:val="0"/>
-        <w:spacing w:after="0" w:line="240" w:lineRule="auto"/>
-        <w:jc w:val="both"/>
-        <w:rPr>
-          <w:rFonts w:ascii="TimesNewRomanPSMT" w:hAnsi="TimesNewRomanPSMT" w:cs="TimesNewRomanPSMT"/>
-          <w:sz w:val="24"/>
-          <w:szCs w:val="24"/>
-        </w:rPr>
-      </w:pPr>
-    </w:p>
-    <w:p>
-      <w:pPr>
-        <w:autoSpaceDE w:val="0"/>
-        <w:autoSpaceDN w:val="0"/>
-        <w:adjustRightInd w:val="0"/>
-        <w:spacing w:after="0" w:line="240" w:lineRule="auto"/>
-        <w:jc w:val="both"/>
-        <w:rPr>
-          <w:rFonts w:ascii="TimesNewRomanPSMT" w:hAnsi="TimesNewRomanPSMT" w:cs="TimesNewRomanPSMT"/>
-          <w:color w:val="000000" w:themeColor="text1"/>
-          <w:sz w:val="24"/>
-          <w:szCs w:val="24"/>
-        </w:rPr>
-      </w:pPr>
-    </w:p>
-    <w:p>
-      <w:pPr>
-        <w:autoSpaceDE w:val="0"/>
-        <w:autoSpaceDN w:val="0"/>
-        <w:adjustRightInd w:val="0"/>
-        <w:spacing w:after="0" w:line="240" w:lineRule="auto"/>
-        <w:jc w:val="both"/>
-        <w:rPr>
-          <w:rFonts w:ascii="TimesNewRomanPSMT" w:hAnsi="TimesNewRomanPSMT" w:cs="TimesNewRomanPSMT"/>
-          <w:b/>
-          <w:bCs/>
-          <w:color w:val="000000" w:themeColor="text1"/>
-          <w:sz w:val="24"/>
-          <w:szCs w:val="24"/>
-        </w:rPr>
-      </w:pPr>
-      <w:r>
-        <w:rPr>
-          <w:rFonts w:ascii="TimesNewRomanPSMT" w:hAnsi="TimesNewRomanPSMT" w:cs="TimesNewRomanPSMT"/>
-          <w:b/>
-          <w:bCs/>
-          <w:color w:val="000000" w:themeColor="text1"/>
-          <w:sz w:val="24"/>
-          <w:szCs w:val="24"/>
-        </w:rPr>
-        <w:t xml:space="preserve">Mode </w:t>
-      </w:r>
-      <w:r>
-        <w:rPr>
-          <w:rFonts w:ascii="TimesNewRomanPSMT" w:hAnsi="TimesNewRomanPSMT" w:cs="TimesNewRomanPSMT"/>
-          <w:b/>
-          <w:bCs/>
-          <w:color w:val="000000" w:themeColor="text1"/>
-          <w:sz w:val="24"/>
-          <w:szCs w:val="24"/>
-        </w:rPr>
-        <w:t>4</w:t>
-      </w:r>
-    </w:p>
-    <w:p>
-      <w:pPr>
-        <w:autoSpaceDE w:val="0"/>
-        <w:autoSpaceDN w:val="0"/>
-        <w:adjustRightInd w:val="0"/>
-        <w:spacing w:after="0" w:line="240" w:lineRule="auto"/>
-        <w:jc w:val="both"/>
-        <w:rPr>
-          <w:rFonts w:ascii="TimesNewRomanPSMT" w:hAnsi="TimesNewRomanPSMT" w:cs="TimesNewRomanPSMT"/>
-          <w:sz w:val="24"/>
-          <w:szCs w:val="24"/>
-        </w:rPr>
-      </w:pPr>
-      <w:r>
-        <w:rPr>
-          <w:rFonts w:ascii="TimesNewRomanPSMT" w:hAnsi="TimesNewRomanPSMT" w:cs="TimesNewRomanPSMT"/>
-          <w:sz w:val="24"/>
-          <w:szCs w:val="24"/>
-        </w:rPr>
-        <w:t xml:space="preserve">Le client a envoyé 300 paquets UDP </w:t>
-      </w:r>
-      <w:r>
-        <w:rPr>
-          <w:rFonts w:ascii="TimesNewRomanPSMT" w:hAnsi="TimesNewRomanPSMT" w:cs="TimesNewRomanPSMT"/>
-          <w:sz w:val="24"/>
-          <w:szCs w:val="24"/>
-        </w:rPr>
-        <w:t>identiques ayant tous une longueur totale de 68 octets</w:t>
-      </w:r>
-      <w:r>
-        <w:rPr>
-          <w:rFonts w:ascii="TimesNewRomanPSMT" w:hAnsi="TimesNewRomanPSMT" w:cs="TimesNewRomanPSMT"/>
-          <w:sz w:val="24"/>
-          <w:szCs w:val="24"/>
-        </w:rPr>
-        <w:t xml:space="preserve"> tel qu’indiqué dans la figure ci-dessous</w:t>
-      </w:r>
-      <w:r>
-        <w:rPr>
-          <w:rFonts w:ascii="TimesNewRomanPSMT" w:hAnsi="TimesNewRomanPSMT" w:cs="TimesNewRomanPSMT"/>
-          <w:sz w:val="24"/>
-          <w:szCs w:val="24"/>
-        </w:rPr>
-        <w:t>.</w:t>
-      </w:r>
-    </w:p>
-    <w:p>
-      <w:pPr>
-        <w:keepNext/>
-        <w:autoSpaceDE w:val="0"/>
-        <w:autoSpaceDN w:val="0"/>
-        <w:adjustRightInd w:val="0"/>
-        <w:spacing w:after="0" w:line="240" w:lineRule="auto"/>
-        <w:jc w:val="both"/>
-      </w:pPr>
-      <w:r>
-        <w:rPr>
-          <w:rFonts w:ascii="TimesNewRomanPSMT" w:hAnsi="TimesNewRomanPSMT" w:cs="TimesNewRomanPSMT"/>
-          <w:noProof/>
-          <w:sz w:val="24"/>
-          <w:szCs w:val="24"/>
-        </w:rPr>
-        <w:lastRenderedPageBreak/>
-        <w:drawing>
-          <wp:inline distT="0" distB="0" distL="0" distR="0" wp14:anchorId="7126BDB4" wp14:editId="764896E7">
-            <wp:extent cx="5804198" cy="1397072"/>
-            <wp:effectExtent l="0" t="0" r="6350" b="0"/>
-            <wp:docPr id="38" name="Picture 38"/>
-            <wp:cNvGraphicFramePr>
-              <a:graphicFrameLocks xmlns:a="http://schemas.openxmlformats.org/drawingml/2006/main" noChangeAspect="1"/>
-            </wp:cNvGraphicFramePr>
-            <a:graphic xmlns:a="http://schemas.openxmlformats.org/drawingml/2006/main">
-              <a:graphicData uri="http://schemas.openxmlformats.org/drawingml/2006/picture">
-                <pic:pic xmlns:pic="http://schemas.openxmlformats.org/drawingml/2006/picture">
-                  <pic:nvPicPr>
-                    <pic:cNvPr id="1" name=""/>
-                    <pic:cNvPicPr/>
-                  </pic:nvPicPr>
-                  <pic:blipFill>
-                    <a:blip r:embed="rId99"/>
-                    <a:stretch>
-                      <a:fillRect/>
-                    </a:stretch>
-                  </pic:blipFill>
-                  <pic:spPr>
-                    <a:xfrm>
-                      <a:off x="0" y="0"/>
-                      <a:ext cx="5804198" cy="1397072"/>
-                    </a:xfrm>
-                    <a:prstGeom prst="rect">
-                      <a:avLst/>
-                    </a:prstGeom>
-                  </pic:spPr>
-                </pic:pic>
-              </a:graphicData>
-            </a:graphic>
-          </wp:inline>
-        </w:drawing>
-      </w:r>
-    </w:p>
-    <w:p>
-      <w:pPr>
-        <w:pStyle w:val="Caption"/>
-        <w:jc w:val="both"/>
-        <w:rPr>
-          <w:rFonts w:ascii="TimesNewRomanPSMT" w:hAnsi="TimesNewRomanPSMT" w:cs="TimesNewRomanPSMT"/>
-          <w:sz w:val="24"/>
-          <w:szCs w:val="24"/>
-        </w:rPr>
-      </w:pPr>
-      <w:r>
-        <w:t xml:space="preserve">Figure </w:t>
-      </w:r>
-      <w:r>
-        <w:fldChar w:fldCharType="begin"/>
-      </w:r>
-      <w:r>
-        <w:instrText xml:space="preserve"> SEQ Figure \* ARABIC </w:instrText>
-      </w:r>
-      <w:r>
-        <w:fldChar w:fldCharType="separate"/>
-      </w:r>
-      <w:r>
-        <w:rPr>
-          <w:noProof/>
-        </w:rPr>
-        <w:t>30</w:t>
-      </w:r>
-      <w:r>
-        <w:fldChar w:fldCharType="end"/>
-      </w:r>
-      <w:r>
-        <w:t>: Affichage de la taille totale d'un paquet UDP dans Wireshark</w:t>
-      </w:r>
-    </w:p>
-    <w:p>
-      <w:pPr>
-        <w:autoSpaceDE w:val="0"/>
-        <w:autoSpaceDN w:val="0"/>
-        <w:adjustRightInd w:val="0"/>
-        <w:spacing w:after="0" w:line="240" w:lineRule="auto"/>
-        <w:jc w:val="both"/>
-        <w:rPr>
-          <w:rFonts w:ascii="TimesNewRomanPSMT" w:hAnsi="TimesNewRomanPSMT" w:cs="TimesNewRomanPSMT"/>
-          <w:sz w:val="24"/>
-          <w:szCs w:val="24"/>
-        </w:rPr>
-      </w:pPr>
-      <w:r>
-        <w:rPr>
-          <w:rFonts w:ascii="TimesNewRomanPSMT" w:hAnsi="TimesNewRomanPSMT" w:cs="TimesNewRomanPSMT"/>
-          <w:sz w:val="24"/>
-          <w:szCs w:val="24"/>
-        </w:rPr>
-        <w:t>I</w:t>
-      </w:r>
-      <w:r>
-        <w:rPr>
-          <w:rFonts w:ascii="TimesNewRomanPSMT" w:hAnsi="TimesNewRomanPSMT" w:cs="TimesNewRomanPSMT"/>
-          <w:sz w:val="24"/>
-          <w:szCs w:val="24"/>
-        </w:rPr>
-        <w:t>l</w:t>
-      </w:r>
-      <w:r>
-        <w:rPr>
-          <w:rFonts w:ascii="TimesNewRomanPSMT" w:hAnsi="TimesNewRomanPSMT" w:cs="TimesNewRomanPSMT"/>
-          <w:sz w:val="24"/>
-          <w:szCs w:val="24"/>
-        </w:rPr>
-        <w:t>s ont tous une en</w:t>
-      </w:r>
-      <w:r>
-        <w:rPr>
-          <w:rFonts w:ascii="TimesNewRomanPSMT" w:hAnsi="TimesNewRomanPSMT" w:cs="TimesNewRomanPSMT"/>
-          <w:sz w:val="24"/>
-          <w:szCs w:val="24"/>
-        </w:rPr>
-        <w:t>-</w:t>
-      </w:r>
-      <w:r>
-        <w:rPr>
-          <w:rFonts w:ascii="TimesNewRomanPSMT" w:hAnsi="TimesNewRomanPSMT" w:cs="TimesNewRomanPSMT"/>
-          <w:sz w:val="24"/>
-          <w:szCs w:val="24"/>
-        </w:rPr>
-        <w:t xml:space="preserve">tête </w:t>
-      </w:r>
-      <w:r>
-        <w:rPr>
-          <w:rFonts w:ascii="TimesNewRomanPSMT" w:hAnsi="TimesNewRomanPSMT" w:cs="TimesNewRomanPSMT"/>
-          <w:sz w:val="24"/>
-          <w:szCs w:val="24"/>
-        </w:rPr>
-        <w:t>IP</w:t>
-      </w:r>
-      <w:r>
-        <w:rPr>
-          <w:rFonts w:ascii="TimesNewRomanPSMT" w:hAnsi="TimesNewRomanPSMT" w:cs="TimesNewRomanPSMT"/>
-          <w:sz w:val="24"/>
-          <w:szCs w:val="24"/>
-        </w:rPr>
-        <w:t xml:space="preserve"> (20 octets) et UDP (20 octets).</w:t>
-      </w:r>
-      <w:r>
-        <w:rPr>
-          <w:rFonts w:ascii="TimesNewRomanPSMT" w:hAnsi="TimesNewRomanPSMT" w:cs="TimesNewRomanPSMT"/>
-          <w:sz w:val="24"/>
-          <w:szCs w:val="24"/>
-        </w:rPr>
-        <w:t xml:space="preserve"> </w:t>
-      </w:r>
-      <w:r>
-        <w:rPr>
-          <w:rFonts w:ascii="TimesNewRomanPSMT" w:hAnsi="TimesNewRomanPSMT" w:cs="TimesNewRomanPSMT"/>
-          <w:sz w:val="24"/>
-          <w:szCs w:val="24"/>
-        </w:rPr>
-        <w:t>On peut alors calculer le nombre total d’octets de données qui ont été échangés du client vers le serveur en faisant le calcul suivant :</w:t>
-      </w:r>
-    </w:p>
-    <w:p>
-      <w:pPr>
-        <w:autoSpaceDE w:val="0"/>
-        <w:autoSpaceDN w:val="0"/>
-        <w:adjustRightInd w:val="0"/>
-        <w:spacing w:after="0" w:line="240" w:lineRule="auto"/>
-        <w:jc w:val="both"/>
-        <w:rPr>
-          <w:rFonts w:ascii="TimesNewRomanPSMT" w:hAnsi="TimesNewRomanPSMT" w:cs="TimesNewRomanPSMT"/>
-          <w:sz w:val="24"/>
-          <w:szCs w:val="24"/>
-        </w:rPr>
-      </w:pPr>
-      <m:oMathPara>
-        <m:oMath>
-          <m:d>
-            <m:dPr>
-              <m:shp m:val="match"/>
-              <m:ctrlPr>
-                <w:rPr>
-                  <w:rFonts w:ascii="Cambria Math" w:hAnsi="Cambria Math" w:cs="TimesNewRomanPSMT"/>
-                  <w:i/>
-                  <w:sz w:val="24"/>
-                  <w:szCs w:val="24"/>
-                </w:rPr>
-              </m:ctrlPr>
-            </m:dPr>
-            <m:e>
-              <m:r>
-                <w:rPr>
-                  <w:rFonts w:ascii="Cambria Math" w:hAnsi="Cambria Math" w:cs="TimesNewRomanPSMT"/>
-                  <w:sz w:val="24"/>
-                  <w:szCs w:val="24"/>
-                </w:rPr>
-                <m:t xml:space="preserve">300 paquets×68 </m:t>
-              </m:r>
-              <m:f>
-                <m:fPr>
-                  <m:ctrlPr>
-                    <w:rPr>
-                      <w:rFonts w:ascii="Cambria Math" w:hAnsi="Cambria Math" w:cs="TimesNewRomanPSMT"/>
-                      <w:i/>
-                      <w:sz w:val="24"/>
-                      <w:szCs w:val="24"/>
-                    </w:rPr>
-                  </m:ctrlPr>
-                </m:fPr>
-                <m:num>
-                  <m:r>
-                    <w:rPr>
-                      <w:rFonts w:ascii="Cambria Math" w:hAnsi="Cambria Math" w:cs="TimesNewRomanPSMT"/>
-                      <w:sz w:val="24"/>
-                      <w:szCs w:val="24"/>
-                    </w:rPr>
-                    <m:t>octets</m:t>
-                  </m:r>
-                </m:num>
-                <m:den>
-                  <m:r>
-                    <w:rPr>
-                      <w:rFonts w:ascii="Cambria Math" w:hAnsi="Cambria Math" w:cs="TimesNewRomanPSMT"/>
-                      <w:sz w:val="24"/>
-                      <w:szCs w:val="24"/>
-                    </w:rPr>
-                    <m:t>paquets</m:t>
-                  </m:r>
-                </m:den>
-              </m:f>
-            </m:e>
-          </m:d>
-          <m:r>
-            <w:rPr>
-              <w:rFonts w:ascii="Cambria Math" w:hAnsi="Cambria Math" w:cs="TimesNewRomanPSMT"/>
-              <w:sz w:val="24"/>
-              <w:szCs w:val="24"/>
-            </w:rPr>
-            <m:t>-</m:t>
-          </m:r>
-          <m:d>
-            <m:dPr>
-              <m:ctrlPr>
-                <w:rPr>
-                  <w:rFonts w:ascii="Cambria Math" w:hAnsi="Cambria Math" w:cs="TimesNewRomanPSMT"/>
-                  <w:i/>
-                  <w:sz w:val="24"/>
-                  <w:szCs w:val="24"/>
-                </w:rPr>
-              </m:ctrlPr>
-            </m:dPr>
-            <m:e>
-              <m:r>
-                <w:rPr>
-                  <w:rFonts w:ascii="Cambria Math" w:hAnsi="Cambria Math" w:cs="TimesNewRomanPSMT"/>
-                  <w:sz w:val="24"/>
-                  <w:szCs w:val="24"/>
-                </w:rPr>
-                <m:t>300</m:t>
-              </m:r>
-              <m:r>
-                <w:rPr>
-                  <w:rFonts w:ascii="Cambria Math" w:eastAsiaTheme="minorEastAsia" w:hAnsi="Cambria Math" w:cs="TimesNewRomanPSMT"/>
-                  <w:sz w:val="24"/>
-                  <w:szCs w:val="24"/>
-                </w:rPr>
-                <m:t xml:space="preserve"> paquets×</m:t>
-              </m:r>
-              <m:d>
-                <m:dPr>
-                  <m:ctrlPr>
-                    <w:rPr>
-                      <w:rFonts w:ascii="Cambria Math" w:eastAsiaTheme="minorEastAsia" w:hAnsi="Cambria Math" w:cs="TimesNewRomanPSMT"/>
-                      <w:i/>
-                      <w:sz w:val="24"/>
-                      <w:szCs w:val="24"/>
-                    </w:rPr>
-                  </m:ctrlPr>
-                </m:dPr>
-                <m:e>
-                  <m:r>
-                    <w:rPr>
-                      <w:rFonts w:ascii="Cambria Math" w:eastAsiaTheme="minorEastAsia" w:hAnsi="Cambria Math" w:cs="TimesNewRomanPSMT"/>
-                      <w:sz w:val="24"/>
-                      <w:szCs w:val="24"/>
-                    </w:rPr>
-                    <m:t>20+20</m:t>
-                  </m:r>
-                </m:e>
-              </m:d>
-              <m:f>
-                <m:fPr>
-                  <m:ctrlPr>
-                    <w:rPr>
-                      <w:rFonts w:ascii="Cambria Math" w:eastAsiaTheme="minorEastAsia" w:hAnsi="Cambria Math" w:cs="TimesNewRomanPSMT"/>
-                      <w:i/>
-                      <w:sz w:val="24"/>
-                      <w:szCs w:val="24"/>
-                    </w:rPr>
-                  </m:ctrlPr>
-                </m:fPr>
-                <m:num>
-                  <m:r>
-                    <w:rPr>
-                      <w:rFonts w:ascii="Cambria Math" w:eastAsiaTheme="minorEastAsia" w:hAnsi="Cambria Math" w:cs="TimesNewRomanPSMT"/>
-                      <w:sz w:val="24"/>
-                      <w:szCs w:val="24"/>
-                    </w:rPr>
-                    <m:t>octets</m:t>
-                  </m:r>
-                </m:num>
-                <m:den>
-                  <m:r>
-                    <w:rPr>
-                      <w:rFonts w:ascii="Cambria Math" w:eastAsiaTheme="minorEastAsia" w:hAnsi="Cambria Math" w:cs="TimesNewRomanPSMT"/>
-                      <w:sz w:val="24"/>
-                      <w:szCs w:val="24"/>
-                    </w:rPr>
-                    <m:t>paquets</m:t>
-                  </m:r>
-                </m:den>
-              </m:f>
-              <m:ctrlPr>
-                <w:rPr>
-                  <w:rFonts w:ascii="Cambria Math" w:eastAsiaTheme="minorEastAsia" w:hAnsi="Cambria Math" w:cs="TimesNewRomanPSMT"/>
-                  <w:i/>
-                  <w:sz w:val="24"/>
-                  <w:szCs w:val="24"/>
-                </w:rPr>
-              </m:ctrlPr>
-            </m:e>
-          </m:d>
-          <m:r>
-            <w:rPr>
-              <w:rFonts w:ascii="Cambria Math" w:eastAsiaTheme="minorEastAsia" w:hAnsi="Cambria Math" w:cs="TimesNewRomanPSMT"/>
-              <w:sz w:val="24"/>
-              <w:szCs w:val="24"/>
-            </w:rPr>
-            <m:t>= 8400 octets</m:t>
-          </m:r>
-        </m:oMath>
-      </m:oMathPara>
-    </w:p>
-    <w:p>
-      <w:pPr>
-        <w:autoSpaceDE w:val="0"/>
-        <w:autoSpaceDN w:val="0"/>
-        <w:adjustRightInd w:val="0"/>
-        <w:spacing w:after="0" w:line="240" w:lineRule="auto"/>
-        <w:jc w:val="both"/>
-        <w:rPr>
-          <w:rFonts w:ascii="TimesNewRomanPSMT" w:hAnsi="TimesNewRomanPSMT" w:cs="TimesNewRomanPSMT"/>
-          <w:sz w:val="24"/>
-          <w:szCs w:val="24"/>
-        </w:rPr>
-      </w:pPr>
-      <w:r>
-        <w:rPr>
-          <w:rFonts w:ascii="TimesNewRomanPSMT" w:hAnsi="TimesNewRomanPSMT" w:cs="TimesNewRomanPSMT"/>
-          <w:sz w:val="24"/>
-          <w:szCs w:val="24"/>
-        </w:rPr>
-        <w:t xml:space="preserve">Les paquets IMCP ne sont pas comptés car ils ne </w:t>
-      </w:r>
-      <w:r>
-        <w:rPr>
-          <w:rFonts w:ascii="TimesNewRomanPSMT" w:hAnsi="TimesNewRomanPSMT" w:cs="TimesNewRomanPSMT"/>
-          <w:sz w:val="24"/>
-          <w:szCs w:val="24"/>
-        </w:rPr>
-        <w:t>peuvent pas être considérés comme provenant du client pour le serveur ou provenant du serveur pour le client.</w:t>
-      </w:r>
-    </w:p>
-    <w:p>
-      <w:pPr>
-        <w:autoSpaceDE w:val="0"/>
-        <w:autoSpaceDN w:val="0"/>
-        <w:adjustRightInd w:val="0"/>
-        <w:spacing w:after="0" w:line="240" w:lineRule="auto"/>
-        <w:jc w:val="both"/>
-        <w:rPr>
-          <w:rFonts w:ascii="TimesNewRomanPSMT" w:hAnsi="TimesNewRomanPSMT" w:cs="TimesNewRomanPSMT"/>
-          <w:sz w:val="24"/>
-          <w:szCs w:val="24"/>
-        </w:rPr>
-      </w:pPr>
-    </w:p>
-    <w:p>
-      <w:pPr>
-        <w:autoSpaceDE w:val="0"/>
-        <w:autoSpaceDN w:val="0"/>
-        <w:adjustRightInd w:val="0"/>
-        <w:spacing w:after="0" w:line="240" w:lineRule="auto"/>
-        <w:jc w:val="both"/>
-        <w:rPr>
-          <w:rFonts w:ascii="TimesNewRomanPSMT" w:hAnsi="TimesNewRomanPSMT" w:cs="TimesNewRomanPSMT"/>
-          <w:sz w:val="24"/>
-          <w:szCs w:val="24"/>
-        </w:rPr>
-      </w:pPr>
-      <w:r>
-        <w:rPr>
-          <w:rFonts w:ascii="TimesNewRomanPSMT" w:hAnsi="TimesNewRomanPSMT" w:cs="TimesNewRomanPSMT"/>
-          <w:sz w:val="24"/>
-          <w:szCs w:val="24"/>
-        </w:rPr>
-        <w:t>Le serveur n’a envoyé aucun paquet au client.</w:t>
-      </w:r>
-    </w:p>
-    <w:p>
-      <w:pPr>
-        <w:autoSpaceDE w:val="0"/>
-        <w:autoSpaceDN w:val="0"/>
-        <w:adjustRightInd w:val="0"/>
-        <w:spacing w:after="0" w:line="240" w:lineRule="auto"/>
-        <w:jc w:val="both"/>
-        <w:rPr>
-          <w:rFonts w:ascii="TimesNewRomanPSMT" w:hAnsi="TimesNewRomanPSMT" w:cs="TimesNewRomanPSMT"/>
-          <w:sz w:val="24"/>
-          <w:szCs w:val="24"/>
-        </w:rPr>
-      </w:pPr>
-    </w:p>
-    <w:p>
-      <w:pPr>
-        <w:autoSpaceDE w:val="0"/>
-        <w:autoSpaceDN w:val="0"/>
-        <w:adjustRightInd w:val="0"/>
-        <w:spacing w:after="0" w:line="240" w:lineRule="auto"/>
-        <w:jc w:val="both"/>
-        <w:rPr>
-          <w:rFonts w:ascii="TimesNewRomanPSMT" w:hAnsi="TimesNewRomanPSMT" w:cs="TimesNewRomanPSMT"/>
-          <w:color w:val="FF0000"/>
-          <w:sz w:val="24"/>
-          <w:szCs w:val="24"/>
-        </w:rPr>
-      </w:pPr>
-      <w:r>
-        <w:rPr>
-          <w:rFonts w:ascii="TimesNewRomanPSMT" w:hAnsi="TimesNewRomanPSMT" w:cs="TimesNewRomanPSMT"/>
-          <w:color w:val="FF0000"/>
-          <w:sz w:val="24"/>
-          <w:szCs w:val="24"/>
-        </w:rPr>
-        <w:t>ROMAN :</w:t>
-      </w:r>
-    </w:p>
-    <w:p>
-      <w:pPr>
-        <w:autoSpaceDE w:val="0"/>
-        <w:autoSpaceDN w:val="0"/>
-        <w:adjustRightInd w:val="0"/>
-        <w:spacing w:after="0" w:line="240" w:lineRule="auto"/>
-        <w:jc w:val="both"/>
-        <w:rPr>
-          <w:rFonts w:ascii="TimesNewRomanPSMT" w:hAnsi="TimesNewRomanPSMT" w:cs="TimesNewRomanPSMT"/>
-          <w:sz w:val="24"/>
-          <w:szCs w:val="24"/>
-        </w:rPr>
-      </w:pPr>
-      <w:r>
-        <w:rPr>
-          <w:rFonts w:ascii="TimesNewRomanPSMT" w:hAnsi="TimesNewRomanPSMT" w:cs="TimesNewRomanPSMT"/>
-          <w:sz w:val="24"/>
-          <w:szCs w:val="24"/>
-        </w:rPr>
-        <w:t xml:space="preserve">Le client a envoyé 300 paquets UDP identiques ayant tous une longueur de </w:t>
-      </w:r>
-      <w:r>
-        <w:rPr>
-          <w:rFonts w:ascii="TimesNewRomanPSMT" w:hAnsi="TimesNewRomanPSMT" w:cs="TimesNewRomanPSMT"/>
-          <w:sz w:val="24"/>
-          <w:szCs w:val="24"/>
-        </w:rPr>
-        <w:t>40</w:t>
-      </w:r>
-      <w:r>
-        <w:rPr>
-          <w:rFonts w:ascii="TimesNewRomanPSMT" w:hAnsi="TimesNewRomanPSMT" w:cs="TimesNewRomanPSMT"/>
-          <w:sz w:val="24"/>
-          <w:szCs w:val="24"/>
-        </w:rPr>
-        <w:t xml:space="preserve"> octets</w:t>
-      </w:r>
-      <w:r>
-        <w:rPr>
-          <w:rFonts w:ascii="TimesNewRomanPSMT" w:hAnsi="TimesNewRomanPSMT" w:cs="TimesNewRomanPSMT"/>
-          <w:sz w:val="24"/>
-          <w:szCs w:val="24"/>
-        </w:rPr>
-        <w:t xml:space="preserve"> de données</w:t>
-      </w:r>
-      <w:r>
-        <w:rPr>
-          <w:rFonts w:ascii="TimesNewRomanPSMT" w:hAnsi="TimesNewRomanPSMT" w:cs="TimesNewRomanPSMT"/>
-          <w:sz w:val="24"/>
-          <w:szCs w:val="24"/>
-        </w:rPr>
-        <w:t xml:space="preserve"> tel qu’indiqué dans la figure ci-dessous.</w:t>
-      </w:r>
-    </w:p>
-    <w:p>
-      <w:pPr>
-        <w:autoSpaceDE w:val="0"/>
-        <w:autoSpaceDN w:val="0"/>
-        <w:adjustRightInd w:val="0"/>
-        <w:spacing w:after="0" w:line="240" w:lineRule="auto"/>
-        <w:jc w:val="both"/>
-        <w:rPr>
-          <w:rFonts w:ascii="TimesNewRomanPSMT" w:hAnsi="TimesNewRomanPSMT" w:cs="TimesNewRomanPSMT"/>
-          <w:sz w:val="24"/>
-          <w:szCs w:val="24"/>
-        </w:rPr>
-      </w:pPr>
-      <w:r>
-        <w:rPr>
-          <w:noProof/>
-        </w:rPr>
-        <w:drawing>
-          <wp:inline distT="0" distB="0" distL="0" distR="0" wp14:anchorId="5865B09B" wp14:editId="0C2902F4">
-            <wp:extent cx="5943600" cy="1276985"/>
-            <wp:effectExtent l="0" t="0" r="0" b="0"/>
-            <wp:docPr id="21" name="Picture 21"/>
-            <wp:cNvGraphicFramePr>
-              <a:graphicFrameLocks xmlns:a="http://schemas.openxmlformats.org/drawingml/2006/main" noChangeAspect="1"/>
-            </wp:cNvGraphicFramePr>
-            <a:graphic xmlns:a="http://schemas.openxmlformats.org/drawingml/2006/main">
-              <a:graphicData uri="http://schemas.openxmlformats.org/drawingml/2006/picture">
-                <pic:pic xmlns:pic="http://schemas.openxmlformats.org/drawingml/2006/picture">
-                  <pic:nvPicPr>
-                    <pic:cNvPr id="1" name=""/>
-                    <pic:cNvPicPr/>
-                  </pic:nvPicPr>
-                  <pic:blipFill>
-                    <a:blip r:embed="rId100"/>
-                    <a:stretch>
-                      <a:fillRect/>
-                    </a:stretch>
-                  </pic:blipFill>
-                  <pic:spPr>
-                    <a:xfrm>
-                      <a:off x="0" y="0"/>
-                      <a:ext cx="5943600" cy="1276985"/>
-                    </a:xfrm>
-                    <a:prstGeom prst="rect">
-                      <a:avLst/>
-                    </a:prstGeom>
-                  </pic:spPr>
-                </pic:pic>
-              </a:graphicData>
-            </a:graphic>
-          </wp:inline>
-        </w:drawing>
-      </w:r>
-    </w:p>
-    <w:p>
-      <w:pPr>
-        <w:autoSpaceDE w:val="0"/>
-        <w:autoSpaceDN w:val="0"/>
-        <w:adjustRightInd w:val="0"/>
-        <w:spacing w:after="0" w:line="240" w:lineRule="auto"/>
-        <w:jc w:val="both"/>
-        <w:rPr>
-          <w:rFonts w:ascii="TimesNewRomanPSMT" w:eastAsiaTheme="minorEastAsia" w:hAnsi="TimesNewRomanPSMT" w:cs="TimesNewRomanPSMT"/>
-          <w:sz w:val="24"/>
-          <w:szCs w:val="24"/>
-        </w:rPr>
-      </w:pPr>
-      <m:oMathPara>
-        <m:oMath>
-          <m:d>
-            <m:dPr>
-              <m:shp m:val="match"/>
-              <m:ctrlPr>
-                <w:rPr>
-                  <w:rFonts w:ascii="Cambria Math" w:hAnsi="Cambria Math" w:cs="TimesNewRomanPSMT"/>
-                  <w:i/>
-                  <w:sz w:val="24"/>
-                  <w:szCs w:val="24"/>
-                </w:rPr>
-              </m:ctrlPr>
-            </m:dPr>
-            <m:e>
-              <m:r>
-                <w:rPr>
-                  <w:rFonts w:ascii="Cambria Math" w:hAnsi="Cambria Math" w:cs="TimesNewRomanPSMT"/>
-                  <w:sz w:val="24"/>
-                  <w:szCs w:val="24"/>
-                </w:rPr>
-                <m:t>300 paquets×</m:t>
-              </m:r>
-              <m:r>
-                <w:rPr>
-                  <w:rFonts w:ascii="Cambria Math" w:hAnsi="Cambria Math" w:cs="TimesNewRomanPSMT"/>
-                  <w:sz w:val="24"/>
-                  <w:szCs w:val="24"/>
-                </w:rPr>
-                <m:t>40</m:t>
-              </m:r>
-              <m:r>
-                <w:rPr>
-                  <w:rFonts w:ascii="Cambria Math" w:hAnsi="Cambria Math" w:cs="TimesNewRomanPSMT"/>
-                  <w:sz w:val="24"/>
-                  <w:szCs w:val="24"/>
-                </w:rPr>
-                <m:t xml:space="preserve"> </m:t>
+                <m:t xml:space="preserve">300 paquets×40 </m:t>
               </m:r>
               <m:f>
                 <m:fPr>
@@ -10016,23 +9755,7 @@
               <w:sz w:val="24"/>
               <w:szCs w:val="24"/>
             </w:rPr>
-            <m:t xml:space="preserve">= </m:t>
-          </m:r>
-          <m:r>
-            <w:rPr>
-              <w:rFonts w:ascii="Cambria Math" w:eastAsiaTheme="minorEastAsia" w:hAnsi="Cambria Math" w:cs="TimesNewRomanPSMT"/>
-              <w:sz w:val="24"/>
-              <w:szCs w:val="24"/>
-            </w:rPr>
-            <m:t>12000</m:t>
-          </m:r>
-          <m:r>
-            <w:rPr>
-              <w:rFonts w:ascii="Cambria Math" w:eastAsiaTheme="minorEastAsia" w:hAnsi="Cambria Math" w:cs="TimesNewRomanPSMT"/>
-              <w:sz w:val="24"/>
-              <w:szCs w:val="24"/>
-            </w:rPr>
-            <m:t xml:space="preserve"> octets</m:t>
+            <m:t>= 12000 octets</m:t>
           </m:r>
         </m:oMath>
       </m:oMathPara>
@@ -10350,7 +10073,6 @@
           <w:sz w:val="24"/>
           <w:szCs w:val="24"/>
         </w:rPr>
-        <w:lastRenderedPageBreak/>
         <w:t>Dans ce mode, le client envoi la même quantité d’informations au serveur vu le dernier numéro de séquence atteint (4002). Cependant, il le fait en 103 itération</w:t>
       </w:r>
       <w:r>
@@ -10742,43 +10464,23 @@
           <w:sz w:val="24"/>
           <w:szCs w:val="24"/>
         </w:rPr>
-        <w:t xml:space="preserve"> La différence entre les 2 modes est que le mode 1 utilise un paquet pour envoyer son fichier volumineux, tandis que le mode 2 utilise plusieurs paquets pour envoyer ce même ficher. Alors, le mode 1 est plus performant, car il transmet la totalité de l’information plus rapidement que le mode 2.</w:t>
-      </w:r>
-    </w:p>
-    <w:p>
-      <w:pPr>
-        <w:autoSpaceDE w:val="0"/>
-        <w:autoSpaceDN w:val="0"/>
-        <w:adjustRightInd w:val="0"/>
-        <w:spacing w:after="0" w:line="240" w:lineRule="auto"/>
-        <w:jc w:val="both"/>
-        <w:rPr>
-          <w:rFonts w:ascii="TimesNewRomanPSMT" w:hAnsi="TimesNewRomanPSMT" w:cs="TimesNewRomanPSMT"/>
-          <w:sz w:val="24"/>
-          <w:szCs w:val="24"/>
-        </w:rPr>
-      </w:pPr>
-    </w:p>
-    <w:p>
-      <w:pPr>
-        <w:autoSpaceDE w:val="0"/>
-        <w:autoSpaceDN w:val="0"/>
-        <w:adjustRightInd w:val="0"/>
-        <w:spacing w:after="0" w:line="240" w:lineRule="auto"/>
-        <w:jc w:val="both"/>
-        <w:rPr>
-          <w:rFonts w:ascii="TimesNewRomanPSMT" w:hAnsi="TimesNewRomanPSMT" w:cs="TimesNewRomanPSMT"/>
-          <w:sz w:val="24"/>
-          <w:szCs w:val="24"/>
-        </w:rPr>
-      </w:pPr>
-      <w:r>
-        <w:rPr>
-          <w:rFonts w:ascii="TimesNewRomanPSMT" w:hAnsi="TimesNewRomanPSMT" w:cs="TimesNewRomanPSMT"/>
-          <w:sz w:val="24"/>
-          <w:szCs w:val="24"/>
-        </w:rPr>
-        <w:t>Le nombre d’itérations diffère entre les deux modes. Ainsi, le mode 1 est beaucoup plus performant que le mode 2</w:t>
+        <w:t xml:space="preserve"> La différence entre les 2 modes est que le mode 1 utilise un paquet pour envoyer son fichier volumineux, tandis que le mode 2 utilise plusieurs paquets pour envoyer ce même ficher. </w:t>
+      </w:r>
+      <w:r>
+        <w:rPr>
+          <w:rFonts w:ascii="TimesNewRomanPSMT" w:hAnsi="TimesNewRomanPSMT" w:cs="TimesNewRomanPSMT"/>
+          <w:sz w:val="24"/>
+          <w:szCs w:val="24"/>
+        </w:rPr>
+        <w:t>De plus, l</w:t>
+      </w:r>
+      <w:r>
+        <w:rPr>
+          <w:rFonts w:ascii="TimesNewRomanPSMT" w:hAnsi="TimesNewRomanPSMT" w:cs="TimesNewRomanPSMT"/>
+          <w:sz w:val="24"/>
+          <w:szCs w:val="24"/>
+        </w:rPr>
+        <w:t>e nombre d’itérations diffère entre les deux modes. Ainsi, le mode 1 est beaucoup plus performant que le mode 2</w:t>
       </w:r>
       <w:r>
         <w:rPr>
@@ -10794,7 +10496,47 @@
           <w:sz w:val="24"/>
           <w:szCs w:val="24"/>
         </w:rPr>
-        <w:t xml:space="preserve"> car il envoi la même quantité de données avec un nombre moindre d’itérations.</w:t>
+        <w:t xml:space="preserve"> car il envoi la même quantité de données </w:t>
+      </w:r>
+      <w:r>
+        <w:rPr>
+          <w:rFonts w:ascii="TimesNewRomanPSMT" w:hAnsi="TimesNewRomanPSMT" w:cs="TimesNewRomanPSMT"/>
+          <w:sz w:val="24"/>
+          <w:szCs w:val="24"/>
+        </w:rPr>
+        <w:t xml:space="preserve">plus rapidement </w:t>
+      </w:r>
+      <w:r>
+        <w:rPr>
+          <w:rFonts w:ascii="TimesNewRomanPSMT" w:hAnsi="TimesNewRomanPSMT" w:cs="TimesNewRomanPSMT"/>
+          <w:sz w:val="24"/>
+          <w:szCs w:val="24"/>
+        </w:rPr>
+        <w:t xml:space="preserve">et </w:t>
+      </w:r>
+      <w:r>
+        <w:rPr>
+          <w:rFonts w:ascii="TimesNewRomanPSMT" w:hAnsi="TimesNewRomanPSMT" w:cs="TimesNewRomanPSMT"/>
+          <w:sz w:val="24"/>
+          <w:szCs w:val="24"/>
+        </w:rPr>
+        <w:t xml:space="preserve">avec un </w:t>
+      </w:r>
+      <w:r>
+        <w:rPr>
+          <w:rFonts w:ascii="TimesNewRomanPSMT" w:hAnsi="TimesNewRomanPSMT" w:cs="TimesNewRomanPSMT"/>
+          <w:sz w:val="24"/>
+          <w:szCs w:val="24"/>
+        </w:rPr>
+        <w:t xml:space="preserve">plus petit </w:t>
+      </w:r>
+      <w:r>
+        <w:rPr>
+          <w:rFonts w:ascii="TimesNewRomanPSMT" w:hAnsi="TimesNewRomanPSMT" w:cs="TimesNewRomanPSMT"/>
+          <w:sz w:val="24"/>
+          <w:szCs w:val="24"/>
+        </w:rPr>
+        <w:t>nombre d’itérations.</w:t>
       </w:r>
     </w:p>
     <w:p>
@@ -11032,27 +10774,420 @@
         <w:jc w:val="both"/>
         <w:rPr>
           <w:rFonts w:ascii="TimesNewRomanPSMT" w:hAnsi="TimesNewRomanPSMT" w:cs="TimesNewRomanPSMT"/>
-          <w:color w:val="FF0000"/>
-          <w:sz w:val="24"/>
-          <w:szCs w:val="24"/>
-        </w:rPr>
-      </w:pPr>
-      <w:r>
-        <w:rPr>
-          <w:rFonts w:ascii="TimesNewRomanPSMT" w:hAnsi="TimesNewRomanPSMT" w:cs="TimesNewRomanPSMT"/>
-          <w:sz w:val="24"/>
-          <w:szCs w:val="24"/>
-        </w:rPr>
-        <w:t>HAKIM :</w:t>
-      </w:r>
-      <w:r>
-        <w:rPr>
-          <w:rFonts w:ascii="TimesNewRomanPSMT" w:hAnsi="TimesNewRomanPSMT" w:cs="TimesNewRomanPSMT"/>
-          <w:color w:val="FF0000"/>
-          <w:sz w:val="24"/>
-          <w:szCs w:val="24"/>
-        </w:rPr>
-        <w:t xml:space="preserve"> on peut laisser les 2 paragraphes</w:t>
+          <w:sz w:val="24"/>
+          <w:szCs w:val="24"/>
+        </w:rPr>
+      </w:pPr>
+      <w:r>
+        <w:rPr>
+          <w:rFonts w:ascii="TimesNewRomanPSMT" w:hAnsi="TimesNewRomanPSMT" w:cs="TimesNewRomanPSMT"/>
+          <w:sz w:val="24"/>
+          <w:szCs w:val="24"/>
+        </w:rPr>
+        <w:t xml:space="preserve">De plus, </w:t>
+      </w:r>
+      <w:r>
+        <w:rPr>
+          <w:rFonts w:ascii="TimesNewRomanPSMT" w:hAnsi="TimesNewRomanPSMT" w:cs="TimesNewRomanPSMT"/>
+          <w:sz w:val="24"/>
+          <w:szCs w:val="24"/>
+        </w:rPr>
+        <w:t>le nombre d’itération qui diffère ici</w:t>
+      </w:r>
+      <w:r>
+        <w:rPr>
+          <w:rFonts w:ascii="TimesNewRomanPSMT" w:hAnsi="TimesNewRomanPSMT" w:cs="TimesNewRomanPSMT"/>
+          <w:sz w:val="24"/>
+          <w:szCs w:val="24"/>
+        </w:rPr>
+        <w:t xml:space="preserve"> aussi</w:t>
+      </w:r>
+      <w:r>
+        <w:rPr>
+          <w:rFonts w:ascii="TimesNewRomanPSMT" w:hAnsi="TimesNewRomanPSMT" w:cs="TimesNewRomanPSMT"/>
+          <w:sz w:val="24"/>
+          <w:szCs w:val="24"/>
+        </w:rPr>
+        <w:t>.</w:t>
+      </w:r>
+      <w:r>
+        <w:rPr>
+          <w:rFonts w:ascii="TimesNewRomanPSMT" w:hAnsi="TimesNewRomanPSMT" w:cs="TimesNewRomanPSMT"/>
+          <w:sz w:val="24"/>
+          <w:szCs w:val="24"/>
+        </w:rPr>
+        <w:t xml:space="preserve"> </w:t>
+      </w:r>
+      <w:r>
+        <w:rPr>
+          <w:rFonts w:ascii="TimesNewRomanPSMT" w:hAnsi="TimesNewRomanPSMT" w:cs="TimesNewRomanPSMT"/>
+          <w:sz w:val="24"/>
+          <w:szCs w:val="24"/>
+        </w:rPr>
+        <w:t>Clairement, le mode 3 semble plus performant</w:t>
+      </w:r>
+      <w:r>
+        <w:rPr>
+          <w:rFonts w:ascii="TimesNewRomanPSMT" w:hAnsi="TimesNewRomanPSMT" w:cs="TimesNewRomanPSMT"/>
+          <w:sz w:val="24"/>
+          <w:szCs w:val="24"/>
+        </w:rPr>
+        <w:t xml:space="preserve"> </w:t>
+      </w:r>
+      <w:r>
+        <w:rPr>
+          <w:rFonts w:ascii="TimesNewRomanPSMT" w:hAnsi="TimesNewRomanPSMT" w:cs="TimesNewRomanPSMT"/>
+          <w:sz w:val="24"/>
+          <w:szCs w:val="24"/>
+        </w:rPr>
+        <w:t xml:space="preserve">que le mode 4 </w:t>
+      </w:r>
+      <w:r>
+        <w:rPr>
+          <w:rFonts w:ascii="TimesNewRomanPSMT" w:hAnsi="TimesNewRomanPSMT" w:cs="TimesNewRomanPSMT"/>
+          <w:sz w:val="24"/>
+          <w:szCs w:val="24"/>
+        </w:rPr>
+        <w:t>à ce niveau</w:t>
+      </w:r>
+      <w:r>
+        <w:rPr>
+          <w:rFonts w:ascii="TimesNewRomanPSMT" w:hAnsi="TimesNewRomanPSMT" w:cs="TimesNewRomanPSMT"/>
+          <w:sz w:val="24"/>
+          <w:szCs w:val="24"/>
+        </w:rPr>
+        <w:t xml:space="preserve"> </w:t>
+      </w:r>
+      <w:r>
+        <w:rPr>
+          <w:rFonts w:ascii="TimesNewRomanPSMT" w:hAnsi="TimesNewRomanPSMT" w:cs="TimesNewRomanPSMT"/>
+          <w:sz w:val="24"/>
+          <w:szCs w:val="24"/>
+        </w:rPr>
+        <w:t>vu qu’il envoi toutes ses données en une seule itération</w:t>
+      </w:r>
+      <w:r>
+        <w:rPr>
+          <w:rFonts w:ascii="TimesNewRomanPSMT" w:hAnsi="TimesNewRomanPSMT" w:cs="TimesNewRomanPSMT"/>
+          <w:sz w:val="24"/>
+          <w:szCs w:val="24"/>
+        </w:rPr>
+        <w:t xml:space="preserve">. </w:t>
+      </w:r>
+      <w:r>
+        <w:rPr>
+          <w:rFonts w:ascii="TimesNewRomanPSMT" w:hAnsi="TimesNewRomanPSMT" w:cs="TimesNewRomanPSMT"/>
+          <w:sz w:val="24"/>
+          <w:szCs w:val="24"/>
+        </w:rPr>
+        <w:t>Cependant</w:t>
+      </w:r>
+      <w:r>
+        <w:rPr>
+          <w:rFonts w:ascii="TimesNewRomanPSMT" w:hAnsi="TimesNewRomanPSMT" w:cs="TimesNewRomanPSMT"/>
+          <w:sz w:val="24"/>
+          <w:szCs w:val="24"/>
+        </w:rPr>
+        <w:t>, vu que le protocole est UDP, le mode 3 serait moins performant dans d’autres applications. En effet, les applications employant le protocole UDP font souvent des opérations en temps réel et il serait alors plus performant de manquer quelques paquets d’un</w:t>
+      </w:r>
+      <w:r>
+        <w:rPr>
+          <w:rFonts w:ascii="TimesNewRomanPSMT" w:hAnsi="TimesNewRomanPSMT" w:cs="TimesNewRomanPSMT"/>
+          <w:sz w:val="24"/>
+          <w:szCs w:val="24"/>
+        </w:rPr>
+        <w:t xml:space="preserve"> ensemble d’information plutôt que de devoir renvoyer l’ensemble au complet jusqu’à ce que le destinataire réussisse à le recevoir. Ainsi, </w:t>
+      </w:r>
+      <w:r>
+        <w:rPr>
+          <w:rFonts w:ascii="TimesNewRomanPSMT" w:hAnsi="TimesNewRomanPSMT" w:cs="TimesNewRomanPSMT"/>
+          <w:sz w:val="24"/>
+          <w:szCs w:val="24"/>
+        </w:rPr>
+        <w:t xml:space="preserve">le mode 4 </w:t>
+      </w:r>
+      <w:r>
+        <w:rPr>
+          <w:rFonts w:ascii="TimesNewRomanPSMT" w:hAnsi="TimesNewRomanPSMT" w:cs="TimesNewRomanPSMT"/>
+          <w:sz w:val="24"/>
+          <w:szCs w:val="24"/>
+        </w:rPr>
+        <w:t>serait probablement le plus performant en raison des applications exigeant des opérations en temps réel.</w:t>
+      </w:r>
+    </w:p>
+    <w:p>
+      <w:pPr>
+        <w:autoSpaceDE w:val="0"/>
+        <w:autoSpaceDN w:val="0"/>
+        <w:adjustRightInd w:val="0"/>
+        <w:spacing w:after="0" w:line="240" w:lineRule="auto"/>
+        <w:jc w:val="both"/>
+        <w:rPr>
+          <w:rFonts w:ascii="TimesNewRomanPSMT" w:hAnsi="TimesNewRomanPSMT" w:cs="TimesNewRomanPSMT"/>
+          <w:b/>
+          <w:bCs/>
+          <w:sz w:val="24"/>
+          <w:szCs w:val="24"/>
+        </w:rPr>
+      </w:pPr>
+    </w:p>
+    <w:p>
+      <w:pPr>
+        <w:autoSpaceDE w:val="0"/>
+        <w:autoSpaceDN w:val="0"/>
+        <w:adjustRightInd w:val="0"/>
+        <w:spacing w:after="0" w:line="240" w:lineRule="auto"/>
+        <w:jc w:val="both"/>
+        <w:rPr>
+          <w:rFonts w:ascii="TimesNewRomanPSMT" w:hAnsi="TimesNewRomanPSMT" w:cs="TimesNewRomanPSMT"/>
+          <w:b/>
+          <w:bCs/>
+          <w:sz w:val="24"/>
+          <w:szCs w:val="24"/>
+        </w:rPr>
+      </w:pPr>
+    </w:p>
+    <w:p>
+      <w:pPr>
+        <w:autoSpaceDE w:val="0"/>
+        <w:autoSpaceDN w:val="0"/>
+        <w:adjustRightInd w:val="0"/>
+        <w:spacing w:after="0" w:line="240" w:lineRule="auto"/>
+        <w:jc w:val="both"/>
+        <w:rPr>
+          <w:rFonts w:ascii="TimesNewRomanPSMT" w:hAnsi="TimesNewRomanPSMT" w:cs="TimesNewRomanPSMT"/>
+          <w:b/>
+          <w:bCs/>
+          <w:sz w:val="24"/>
+          <w:szCs w:val="24"/>
+        </w:rPr>
+      </w:pPr>
+    </w:p>
+    <w:p>
+      <w:pPr>
+        <w:autoSpaceDE w:val="0"/>
+        <w:autoSpaceDN w:val="0"/>
+        <w:adjustRightInd w:val="0"/>
+        <w:spacing w:after="0" w:line="240" w:lineRule="auto"/>
+        <w:jc w:val="both"/>
+        <w:rPr>
+          <w:rFonts w:ascii="TimesNewRomanPSMT" w:hAnsi="TimesNewRomanPSMT" w:cs="TimesNewRomanPSMT"/>
+          <w:b/>
+          <w:bCs/>
+          <w:sz w:val="24"/>
+          <w:szCs w:val="24"/>
+        </w:rPr>
+      </w:pPr>
+    </w:p>
+    <w:p>
+      <w:pPr>
+        <w:autoSpaceDE w:val="0"/>
+        <w:autoSpaceDN w:val="0"/>
+        <w:adjustRightInd w:val="0"/>
+        <w:spacing w:after="0" w:line="240" w:lineRule="auto"/>
+        <w:jc w:val="both"/>
+        <w:rPr>
+          <w:rFonts w:ascii="TimesNewRomanPSMT" w:hAnsi="TimesNewRomanPSMT" w:cs="TimesNewRomanPSMT"/>
+          <w:b/>
+          <w:bCs/>
+          <w:sz w:val="24"/>
+          <w:szCs w:val="24"/>
+        </w:rPr>
+      </w:pPr>
+    </w:p>
+    <w:p>
+      <w:pPr>
+        <w:autoSpaceDE w:val="0"/>
+        <w:autoSpaceDN w:val="0"/>
+        <w:adjustRightInd w:val="0"/>
+        <w:spacing w:after="0" w:line="240" w:lineRule="auto"/>
+        <w:jc w:val="both"/>
+        <w:rPr>
+          <w:rFonts w:ascii="TimesNewRomanPSMT" w:hAnsi="TimesNewRomanPSMT" w:cs="TimesNewRomanPSMT"/>
+          <w:b/>
+          <w:bCs/>
+          <w:sz w:val="24"/>
+          <w:szCs w:val="24"/>
+        </w:rPr>
+      </w:pPr>
+    </w:p>
+    <w:p>
+      <w:pPr>
+        <w:autoSpaceDE w:val="0"/>
+        <w:autoSpaceDN w:val="0"/>
+        <w:adjustRightInd w:val="0"/>
+        <w:spacing w:after="0" w:line="240" w:lineRule="auto"/>
+        <w:jc w:val="both"/>
+        <w:rPr>
+          <w:rFonts w:ascii="TimesNewRomanPSMT" w:hAnsi="TimesNewRomanPSMT" w:cs="TimesNewRomanPSMT"/>
+          <w:b/>
+          <w:bCs/>
+          <w:sz w:val="24"/>
+          <w:szCs w:val="24"/>
+        </w:rPr>
+      </w:pPr>
+      <w:r>
+        <w:rPr>
+          <w:rFonts w:ascii="TimesNewRomanPSMT" w:hAnsi="TimesNewRomanPSMT" w:cs="TimesNewRomanPSMT"/>
+          <w:sz w:val="24"/>
+          <w:szCs w:val="24"/>
+        </w:rPr>
+        <w:lastRenderedPageBreak/>
+        <w:t xml:space="preserve">3) Discutez de la fiabilité de chaque mode. Selon vous, quel(s) mode(s) est le plus fiable? </w:t>
+      </w:r>
+      <w:r>
+        <w:rPr>
+          <w:rFonts w:ascii="TimesNewRomanPSMT" w:hAnsi="TimesNewRomanPSMT" w:cs="TimesNewRomanPSMT"/>
+          <w:b/>
+          <w:bCs/>
+          <w:sz w:val="24"/>
+          <w:szCs w:val="24"/>
+        </w:rPr>
+        <w:t>(0.5</w:t>
+      </w:r>
+      <w:r>
+        <w:rPr>
+          <w:rFonts w:ascii="TimesNewRomanPSMT" w:hAnsi="TimesNewRomanPSMT" w:cs="TimesNewRomanPSMT"/>
+          <w:b/>
+          <w:bCs/>
+          <w:sz w:val="24"/>
+          <w:szCs w:val="24"/>
+        </w:rPr>
+        <w:t xml:space="preserve"> </w:t>
+      </w:r>
+      <w:r>
+        <w:rPr>
+          <w:rFonts w:ascii="TimesNewRomanPSMT" w:hAnsi="TimesNewRomanPSMT" w:cs="TimesNewRomanPSMT"/>
+          <w:b/>
+          <w:bCs/>
+          <w:sz w:val="24"/>
+          <w:szCs w:val="24"/>
+        </w:rPr>
+        <w:t>point)</w:t>
+      </w:r>
+    </w:p>
+    <w:p>
+      <w:pPr>
+        <w:autoSpaceDE w:val="0"/>
+        <w:autoSpaceDN w:val="0"/>
+        <w:adjustRightInd w:val="0"/>
+        <w:spacing w:after="0" w:line="240" w:lineRule="auto"/>
+        <w:jc w:val="both"/>
+        <w:rPr>
+          <w:rFonts w:ascii="TimesNewRomanPSMT" w:hAnsi="TimesNewRomanPSMT" w:cs="TimesNewRomanPSMT"/>
+          <w:sz w:val="24"/>
+          <w:szCs w:val="24"/>
+        </w:rPr>
+      </w:pPr>
+    </w:p>
+    <w:p>
+      <w:pPr>
+        <w:autoSpaceDE w:val="0"/>
+        <w:autoSpaceDN w:val="0"/>
+        <w:adjustRightInd w:val="0"/>
+        <w:spacing w:after="0" w:line="240" w:lineRule="auto"/>
+        <w:jc w:val="both"/>
+        <w:rPr>
+          <w:rFonts w:ascii="TimesNewRomanPSMT" w:hAnsi="TimesNewRomanPSMT" w:cs="TimesNewRomanPSMT"/>
+          <w:sz w:val="24"/>
+          <w:szCs w:val="24"/>
+        </w:rPr>
+      </w:pPr>
+      <w:r>
+        <w:rPr>
+          <w:rFonts w:ascii="TimesNewRomanPSMT" w:hAnsi="TimesNewRomanPSMT" w:cs="TimesNewRomanPSMT"/>
+          <w:sz w:val="24"/>
+          <w:szCs w:val="24"/>
+        </w:rPr>
+        <w:t>Le</w:t>
+      </w:r>
+      <w:r>
+        <w:rPr>
+          <w:rFonts w:ascii="TimesNewRomanPSMT" w:hAnsi="TimesNewRomanPSMT" w:cs="TimesNewRomanPSMT"/>
+          <w:sz w:val="24"/>
+          <w:szCs w:val="24"/>
+        </w:rPr>
+        <w:t>s</w:t>
+      </w:r>
+      <w:r>
+        <w:rPr>
+          <w:rFonts w:ascii="TimesNewRomanPSMT" w:hAnsi="TimesNewRomanPSMT" w:cs="TimesNewRomanPSMT"/>
+          <w:sz w:val="24"/>
+          <w:szCs w:val="24"/>
+        </w:rPr>
+        <w:t xml:space="preserve"> mode</w:t>
+      </w:r>
+      <w:r>
+        <w:rPr>
+          <w:rFonts w:ascii="TimesNewRomanPSMT" w:hAnsi="TimesNewRomanPSMT" w:cs="TimesNewRomanPSMT"/>
+          <w:sz w:val="24"/>
+          <w:szCs w:val="24"/>
+        </w:rPr>
+        <w:t>s 1 et 2 sont les plus fiables, car ces modes utilisent le protocole TCP</w:t>
+      </w:r>
+      <w:r>
+        <w:rPr>
+          <w:rFonts w:ascii="TimesNewRomanPSMT" w:hAnsi="TimesNewRomanPSMT" w:cs="TimesNewRomanPSMT"/>
+          <w:sz w:val="24"/>
+          <w:szCs w:val="24"/>
+        </w:rPr>
+        <w:t>. Ainsi,</w:t>
+      </w:r>
+      <w:r>
+        <w:rPr>
+          <w:rFonts w:ascii="TimesNewRomanPSMT" w:hAnsi="TimesNewRomanPSMT" w:cs="TimesNewRomanPSMT"/>
+          <w:sz w:val="24"/>
+          <w:szCs w:val="24"/>
+        </w:rPr>
+        <w:t xml:space="preserve"> si un paquet n’est </w:t>
+      </w:r>
+      <w:r>
+        <w:rPr>
+          <w:rFonts w:ascii="TimesNewRomanPSMT" w:hAnsi="TimesNewRomanPSMT" w:cs="TimesNewRomanPSMT"/>
+          <w:sz w:val="24"/>
+          <w:szCs w:val="24"/>
+        </w:rPr>
+        <w:t xml:space="preserve">pas </w:t>
+      </w:r>
+      <w:r>
+        <w:rPr>
+          <w:rFonts w:ascii="TimesNewRomanPSMT" w:hAnsi="TimesNewRomanPSMT" w:cs="TimesNewRomanPSMT"/>
+          <w:sz w:val="24"/>
+          <w:szCs w:val="24"/>
+        </w:rPr>
+        <w:t>reçu</w:t>
+      </w:r>
+      <w:r>
+        <w:rPr>
+          <w:rFonts w:ascii="TimesNewRomanPSMT" w:hAnsi="TimesNewRomanPSMT" w:cs="TimesNewRomanPSMT"/>
+          <w:sz w:val="24"/>
+          <w:szCs w:val="24"/>
+        </w:rPr>
+        <w:t xml:space="preserve"> par le destinataire</w:t>
+      </w:r>
+      <w:r>
+        <w:rPr>
+          <w:rFonts w:ascii="TimesNewRomanPSMT" w:hAnsi="TimesNewRomanPSMT" w:cs="TimesNewRomanPSMT"/>
+          <w:sz w:val="24"/>
+          <w:szCs w:val="24"/>
+        </w:rPr>
+        <w:t>, ce protocole va renvoyer ce paquet pour assurer que chaque paquet soi</w:t>
+      </w:r>
+      <w:r>
+        <w:rPr>
+          <w:rFonts w:ascii="TimesNewRomanPSMT" w:hAnsi="TimesNewRomanPSMT" w:cs="TimesNewRomanPSMT"/>
+          <w:sz w:val="24"/>
+          <w:szCs w:val="24"/>
+        </w:rPr>
+        <w:t>t</w:t>
+      </w:r>
+      <w:r>
+        <w:rPr>
+          <w:rFonts w:ascii="TimesNewRomanPSMT" w:hAnsi="TimesNewRomanPSMT" w:cs="TimesNewRomanPSMT"/>
+          <w:sz w:val="24"/>
+          <w:szCs w:val="24"/>
+        </w:rPr>
+        <w:t xml:space="preserve"> livré à son destinataire. </w:t>
       </w:r>
       <w:bookmarkStart w:id="1" w:name="_GoBack"/>
       <w:bookmarkEnd w:id="1"/>
@@ -11066,84 +11201,6 @@
         <w:jc w:val="both"/>
         <w:rPr>
           <w:rFonts w:ascii="TimesNewRomanPSMT" w:hAnsi="TimesNewRomanPSMT" w:cs="TimesNewRomanPSMT"/>
-          <w:sz w:val="24"/>
-          <w:szCs w:val="24"/>
-        </w:rPr>
-      </w:pPr>
-      <w:r>
-        <w:rPr>
-          <w:rFonts w:ascii="TimesNewRomanPSMT" w:hAnsi="TimesNewRomanPSMT" w:cs="TimesNewRomanPSMT"/>
-          <w:sz w:val="24"/>
-          <w:szCs w:val="24"/>
-        </w:rPr>
-        <w:t>Encore une fois, c’est le nombre d’itération qui diffère ici</w:t>
-      </w:r>
-      <w:r>
-        <w:rPr>
-          <w:rFonts w:ascii="TimesNewRomanPSMT" w:hAnsi="TimesNewRomanPSMT" w:cs="TimesNewRomanPSMT"/>
-          <w:sz w:val="24"/>
-          <w:szCs w:val="24"/>
-        </w:rPr>
-        <w:t>.</w:t>
-      </w:r>
-      <w:r>
-        <w:rPr>
-          <w:rFonts w:ascii="TimesNewRomanPSMT" w:hAnsi="TimesNewRomanPSMT" w:cs="TimesNewRomanPSMT"/>
-          <w:sz w:val="24"/>
-          <w:szCs w:val="24"/>
-        </w:rPr>
-        <w:t xml:space="preserve"> </w:t>
-      </w:r>
-      <w:r>
-        <w:rPr>
-          <w:rFonts w:ascii="TimesNewRomanPSMT" w:hAnsi="TimesNewRomanPSMT" w:cs="TimesNewRomanPSMT"/>
-          <w:sz w:val="24"/>
-          <w:szCs w:val="24"/>
-        </w:rPr>
-        <w:t>Clairement, le mode 3 semble plus performant que le mode 4 vu qu’il envoi toutes ses données en une seule itération</w:t>
-      </w:r>
-      <w:r>
-        <w:rPr>
-          <w:rFonts w:ascii="TimesNewRomanPSMT" w:hAnsi="TimesNewRomanPSMT" w:cs="TimesNewRomanPSMT"/>
-          <w:sz w:val="24"/>
-          <w:szCs w:val="24"/>
-        </w:rPr>
-        <w:t xml:space="preserve">. </w:t>
-      </w:r>
-      <w:r>
-        <w:rPr>
-          <w:rFonts w:ascii="TimesNewRomanPSMT" w:hAnsi="TimesNewRomanPSMT" w:cs="TimesNewRomanPSMT"/>
-          <w:sz w:val="24"/>
-          <w:szCs w:val="24"/>
-        </w:rPr>
-        <w:t>Cependant</w:t>
-      </w:r>
-      <w:r>
-        <w:rPr>
-          <w:rFonts w:ascii="TimesNewRomanPSMT" w:hAnsi="TimesNewRomanPSMT" w:cs="TimesNewRomanPSMT"/>
-          <w:sz w:val="24"/>
-          <w:szCs w:val="24"/>
-        </w:rPr>
-        <w:t>, vu que le protocole est UDP, le mode 3 serait moins performant dans d’autres applications. En effet, les applications employant le protocole UDP font souvent des opérations en temps réel et il serait alors plus performant de manquer quelques paquets d’un</w:t>
-      </w:r>
-      <w:r>
-        <w:rPr>
-          <w:rFonts w:ascii="TimesNewRomanPSMT" w:hAnsi="TimesNewRomanPSMT" w:cs="TimesNewRomanPSMT"/>
-          <w:sz w:val="24"/>
-          <w:szCs w:val="24"/>
-        </w:rPr>
-        <w:t xml:space="preserve"> ensemble d’information plutôt que de devoir renvoyer l’ensemble au complet jusqu’à ce que le destinataire réussisse à le recevoir. Ainsi, serait probablement le plus performant en raison des applications exigeant des opérations en temps réel.</w:t>
-      </w:r>
-    </w:p>
-    <w:p>
-      <w:pPr>
-        <w:autoSpaceDE w:val="0"/>
-        <w:autoSpaceDN w:val="0"/>
-        <w:adjustRightInd w:val="0"/>
-        <w:spacing w:after="0" w:line="240" w:lineRule="auto"/>
-        <w:jc w:val="both"/>
-        <w:rPr>
-          <w:rFonts w:ascii="TimesNewRomanPSMT" w:hAnsi="TimesNewRomanPSMT" w:cs="TimesNewRomanPSMT"/>
           <w:b/>
           <w:bCs/>
           <w:sz w:val="24"/>
@@ -11166,14 +11223,47 @@
           <w:szCs w:val="24"/>
         </w:rPr>
       </w:pPr>
-    </w:p>
-    <w:p>
-      <w:pPr>
-        <w:autoSpaceDE w:val="0"/>
-        <w:autoSpaceDN w:val="0"/>
-        <w:adjustRightInd w:val="0"/>
-        <w:spacing w:after="0" w:line="240" w:lineRule="auto"/>
-        <w:jc w:val="both"/>
+      <w:r>
+        <w:rPr>
+          <w:rFonts w:ascii="TimesNewRomanPSMT" w:hAnsi="TimesNewRomanPSMT" w:cs="TimesNewRomanPSMT"/>
+          <w:sz w:val="24"/>
+          <w:szCs w:val="24"/>
+        </w:rPr>
+        <w:t>4) Pour les modes secrets utilisant le protocole TCP, vous avez certainement remarqué à la fin de</w:t>
+      </w:r>
+      <w:r>
+        <w:rPr>
+          <w:rFonts w:ascii="TimesNewRomanPSMT" w:hAnsi="TimesNewRomanPSMT" w:cs="TimesNewRomanPSMT"/>
+          <w:sz w:val="24"/>
+          <w:szCs w:val="24"/>
+        </w:rPr>
+        <w:t xml:space="preserve"> </w:t>
+      </w:r>
+      <w:r>
+        <w:rPr>
+          <w:rFonts w:ascii="TimesNewRomanPSMT" w:hAnsi="TimesNewRomanPSMT" w:cs="TimesNewRomanPSMT"/>
+          <w:sz w:val="24"/>
+          <w:szCs w:val="24"/>
+        </w:rPr>
+        <w:t>la</w:t>
+      </w:r>
+      <w:r>
+        <w:rPr>
+          <w:rFonts w:ascii="TimesNewRomanPSMT" w:hAnsi="TimesNewRomanPSMT" w:cs="TimesNewRomanPSMT"/>
+          <w:sz w:val="24"/>
+          <w:szCs w:val="24"/>
+        </w:rPr>
+        <w:t xml:space="preserve"> </w:t>
+      </w:r>
+      <w:r>
+        <w:rPr>
+          <w:rFonts w:ascii="TimesNewRomanPSMT" w:hAnsi="TimesNewRomanPSMT" w:cs="TimesNewRomanPSMT"/>
+          <w:sz w:val="24"/>
+          <w:szCs w:val="24"/>
+        </w:rPr>
+        <w:t xml:space="preserve">communication un échange FIN, ACK. Expliquez en quoi consiste cet échange. </w:t>
+      </w:r>
+      <w:r>
         <w:rPr>
           <w:rFonts w:ascii="TimesNewRomanPSMT" w:hAnsi="TimesNewRomanPSMT" w:cs="TimesNewRomanPSMT"/>
           <w:b/>
@@ -11181,16 +11271,16 @@
           <w:sz w:val="24"/>
           <w:szCs w:val="24"/>
         </w:rPr>
-      </w:pPr>
-      <w:r>
-        <w:rPr>
-          <w:rFonts w:ascii="TimesNewRomanPSMT" w:hAnsi="TimesNewRomanPSMT" w:cs="TimesNewRomanPSMT"/>
-          <w:sz w:val="24"/>
-          <w:szCs w:val="24"/>
-        </w:rPr>
-        <w:t xml:space="preserve">3) Discutez de la fiabilité de chaque mode. Selon vous, quel(s) mode(s) est le plus fiable? </w:t>
-      </w:r>
-      <w:r>
+        <w:t>(0.5 point)</w:t>
+      </w:r>
+    </w:p>
+    <w:p>
+      <w:pPr>
+        <w:autoSpaceDE w:val="0"/>
+        <w:autoSpaceDN w:val="0"/>
+        <w:adjustRightInd w:val="0"/>
+        <w:spacing w:after="0" w:line="240" w:lineRule="auto"/>
+        <w:jc w:val="both"/>
         <w:rPr>
           <w:rFonts w:ascii="TimesNewRomanPSMT" w:hAnsi="TimesNewRomanPSMT" w:cs="TimesNewRomanPSMT"/>
           <w:b/>
@@ -11198,249 +11288,6 @@
           <w:sz w:val="24"/>
           <w:szCs w:val="24"/>
         </w:rPr>
-        <w:t>(0.5</w:t>
-      </w:r>
-      <w:r>
-        <w:rPr>
-          <w:rFonts w:ascii="TimesNewRomanPSMT" w:hAnsi="TimesNewRomanPSMT" w:cs="TimesNewRomanPSMT"/>
-          <w:b/>
-          <w:bCs/>
-          <w:sz w:val="24"/>
-          <w:szCs w:val="24"/>
-        </w:rPr>
-        <w:t xml:space="preserve"> </w:t>
-      </w:r>
-      <w:r>
-        <w:rPr>
-          <w:rFonts w:ascii="TimesNewRomanPSMT" w:hAnsi="TimesNewRomanPSMT" w:cs="TimesNewRomanPSMT"/>
-          <w:b/>
-          <w:bCs/>
-          <w:sz w:val="24"/>
-          <w:szCs w:val="24"/>
-        </w:rPr>
-        <w:t>point)</w:t>
-      </w:r>
-    </w:p>
-    <w:p>
-      <w:pPr>
-        <w:autoSpaceDE w:val="0"/>
-        <w:autoSpaceDN w:val="0"/>
-        <w:adjustRightInd w:val="0"/>
-        <w:spacing w:after="0" w:line="240" w:lineRule="auto"/>
-        <w:jc w:val="both"/>
-        <w:rPr>
-          <w:rFonts w:ascii="TimesNewRomanPSMT" w:hAnsi="TimesNewRomanPSMT" w:cs="TimesNewRomanPSMT"/>
-          <w:sz w:val="24"/>
-          <w:szCs w:val="24"/>
-        </w:rPr>
-      </w:pPr>
-    </w:p>
-    <w:p>
-      <w:pPr>
-        <w:autoSpaceDE w:val="0"/>
-        <w:autoSpaceDN w:val="0"/>
-        <w:adjustRightInd w:val="0"/>
-        <w:spacing w:after="0" w:line="240" w:lineRule="auto"/>
-        <w:jc w:val="both"/>
-        <w:rPr>
-          <w:rFonts w:ascii="TimesNewRomanPSMT" w:hAnsi="TimesNewRomanPSMT" w:cs="TimesNewRomanPSMT"/>
-          <w:sz w:val="24"/>
-          <w:szCs w:val="24"/>
-        </w:rPr>
-      </w:pPr>
-      <w:r>
-        <w:rPr>
-          <w:rFonts w:ascii="TimesNewRomanPSMT" w:hAnsi="TimesNewRomanPSMT" w:cs="TimesNewRomanPSMT"/>
-          <w:sz w:val="24"/>
-          <w:szCs w:val="24"/>
-        </w:rPr>
-        <w:t>Le</w:t>
-      </w:r>
-      <w:r>
-        <w:rPr>
-          <w:rFonts w:ascii="TimesNewRomanPSMT" w:hAnsi="TimesNewRomanPSMT" w:cs="TimesNewRomanPSMT"/>
-          <w:sz w:val="24"/>
-          <w:szCs w:val="24"/>
-        </w:rPr>
-        <w:t>s</w:t>
-      </w:r>
-      <w:r>
-        <w:rPr>
-          <w:rFonts w:ascii="TimesNewRomanPSMT" w:hAnsi="TimesNewRomanPSMT" w:cs="TimesNewRomanPSMT"/>
-          <w:sz w:val="24"/>
-          <w:szCs w:val="24"/>
-        </w:rPr>
-        <w:t xml:space="preserve"> mode</w:t>
-      </w:r>
-      <w:r>
-        <w:rPr>
-          <w:rFonts w:ascii="TimesNewRomanPSMT" w:hAnsi="TimesNewRomanPSMT" w:cs="TimesNewRomanPSMT"/>
-          <w:sz w:val="24"/>
-          <w:szCs w:val="24"/>
-        </w:rPr>
-        <w:t>s 1 et 2 sont les plus fiables, car ces modes utilisent le protocole TCP</w:t>
-      </w:r>
-      <w:r>
-        <w:rPr>
-          <w:rFonts w:ascii="TimesNewRomanPSMT" w:hAnsi="TimesNewRomanPSMT" w:cs="TimesNewRomanPSMT"/>
-          <w:sz w:val="24"/>
-          <w:szCs w:val="24"/>
-        </w:rPr>
-        <w:t>. Ainsi,</w:t>
-      </w:r>
-      <w:r>
-        <w:rPr>
-          <w:rFonts w:ascii="TimesNewRomanPSMT" w:hAnsi="TimesNewRomanPSMT" w:cs="TimesNewRomanPSMT"/>
-          <w:sz w:val="24"/>
-          <w:szCs w:val="24"/>
-        </w:rPr>
-        <w:t xml:space="preserve"> si un paquet n’est </w:t>
-      </w:r>
-      <w:r>
-        <w:rPr>
-          <w:rFonts w:ascii="TimesNewRomanPSMT" w:hAnsi="TimesNewRomanPSMT" w:cs="TimesNewRomanPSMT"/>
-          <w:sz w:val="24"/>
-          <w:szCs w:val="24"/>
-        </w:rPr>
-        <w:t xml:space="preserve">pas </w:t>
-      </w:r>
-      <w:r>
-        <w:rPr>
-          <w:rFonts w:ascii="TimesNewRomanPSMT" w:hAnsi="TimesNewRomanPSMT" w:cs="TimesNewRomanPSMT"/>
-          <w:sz w:val="24"/>
-          <w:szCs w:val="24"/>
-        </w:rPr>
-        <w:t>reçu</w:t>
-      </w:r>
-      <w:r>
-        <w:rPr>
-          <w:rFonts w:ascii="TimesNewRomanPSMT" w:hAnsi="TimesNewRomanPSMT" w:cs="TimesNewRomanPSMT"/>
-          <w:sz w:val="24"/>
-          <w:szCs w:val="24"/>
-        </w:rPr>
-        <w:t xml:space="preserve"> par le destinataire</w:t>
-      </w:r>
-      <w:r>
-        <w:rPr>
-          <w:rFonts w:ascii="TimesNewRomanPSMT" w:hAnsi="TimesNewRomanPSMT" w:cs="TimesNewRomanPSMT"/>
-          <w:sz w:val="24"/>
-          <w:szCs w:val="24"/>
-        </w:rPr>
-        <w:t>, ce protocole va renvoyer ce paquet pour assurer que chaque paquet soi</w:t>
-      </w:r>
-      <w:r>
-        <w:rPr>
-          <w:rFonts w:ascii="TimesNewRomanPSMT" w:hAnsi="TimesNewRomanPSMT" w:cs="TimesNewRomanPSMT"/>
-          <w:sz w:val="24"/>
-          <w:szCs w:val="24"/>
-        </w:rPr>
-        <w:t>t</w:t>
-      </w:r>
-      <w:r>
-        <w:rPr>
-          <w:rFonts w:ascii="TimesNewRomanPSMT" w:hAnsi="TimesNewRomanPSMT" w:cs="TimesNewRomanPSMT"/>
-          <w:sz w:val="24"/>
-          <w:szCs w:val="24"/>
-        </w:rPr>
-        <w:t xml:space="preserve"> livré à son destinataire. </w:t>
-      </w:r>
-    </w:p>
-    <w:p>
-      <w:pPr>
-        <w:autoSpaceDE w:val="0"/>
-        <w:autoSpaceDN w:val="0"/>
-        <w:adjustRightInd w:val="0"/>
-        <w:spacing w:after="0" w:line="240" w:lineRule="auto"/>
-        <w:jc w:val="both"/>
-        <w:rPr>
-          <w:rFonts w:ascii="TimesNewRomanPSMT" w:hAnsi="TimesNewRomanPSMT" w:cs="TimesNewRomanPSMT"/>
-          <w:b/>
-          <w:bCs/>
-          <w:sz w:val="24"/>
-          <w:szCs w:val="24"/>
-        </w:rPr>
-      </w:pPr>
-    </w:p>
-    <w:p>
-      <w:pPr>
-        <w:autoSpaceDE w:val="0"/>
-        <w:autoSpaceDN w:val="0"/>
-        <w:adjustRightInd w:val="0"/>
-        <w:spacing w:after="0" w:line="240" w:lineRule="auto"/>
-        <w:jc w:val="both"/>
-        <w:rPr>
-          <w:rFonts w:ascii="TimesNewRomanPSMT" w:hAnsi="TimesNewRomanPSMT" w:cs="TimesNewRomanPSMT"/>
-          <w:b/>
-          <w:bCs/>
-          <w:sz w:val="24"/>
-          <w:szCs w:val="24"/>
-        </w:rPr>
-      </w:pPr>
-      <w:r>
-        <w:rPr>
-          <w:rFonts w:ascii="TimesNewRomanPSMT" w:hAnsi="TimesNewRomanPSMT" w:cs="TimesNewRomanPSMT"/>
-          <w:sz w:val="24"/>
-          <w:szCs w:val="24"/>
-        </w:rPr>
-        <w:t>4) Pour les modes secrets utilisant le protocole TCP, vous avez certainement remarqué à la fin de</w:t>
-      </w:r>
-      <w:r>
-        <w:rPr>
-          <w:rFonts w:ascii="TimesNewRomanPSMT" w:hAnsi="TimesNewRomanPSMT" w:cs="TimesNewRomanPSMT"/>
-          <w:sz w:val="24"/>
-          <w:szCs w:val="24"/>
-        </w:rPr>
-        <w:t xml:space="preserve"> </w:t>
-      </w:r>
-      <w:r>
-        <w:rPr>
-          <w:rFonts w:ascii="TimesNewRomanPSMT" w:hAnsi="TimesNewRomanPSMT" w:cs="TimesNewRomanPSMT"/>
-          <w:sz w:val="24"/>
-          <w:szCs w:val="24"/>
-        </w:rPr>
-        <w:t>la</w:t>
-      </w:r>
-      <w:r>
-        <w:rPr>
-          <w:rFonts w:ascii="TimesNewRomanPSMT" w:hAnsi="TimesNewRomanPSMT" w:cs="TimesNewRomanPSMT"/>
-          <w:sz w:val="24"/>
-          <w:szCs w:val="24"/>
-        </w:rPr>
-        <w:t xml:space="preserve"> </w:t>
-      </w:r>
-      <w:r>
-        <w:rPr>
-          <w:rFonts w:ascii="TimesNewRomanPSMT" w:hAnsi="TimesNewRomanPSMT" w:cs="TimesNewRomanPSMT"/>
-          <w:sz w:val="24"/>
-          <w:szCs w:val="24"/>
-        </w:rPr>
-        <w:t xml:space="preserve">communication un échange FIN, ACK. Expliquez en quoi consiste cet échange. </w:t>
-      </w:r>
-      <w:r>
-        <w:rPr>
-          <w:rFonts w:ascii="TimesNewRomanPSMT" w:hAnsi="TimesNewRomanPSMT" w:cs="TimesNewRomanPSMT"/>
-          <w:b/>
-          <w:bCs/>
-          <w:sz w:val="24"/>
-          <w:szCs w:val="24"/>
-        </w:rPr>
-        <w:t>(0.5 point)</w:t>
-      </w:r>
-    </w:p>
-    <w:p>
-      <w:pPr>
-        <w:autoSpaceDE w:val="0"/>
-        <w:autoSpaceDN w:val="0"/>
-        <w:adjustRightInd w:val="0"/>
-        <w:spacing w:after="0" w:line="240" w:lineRule="auto"/>
-        <w:jc w:val="both"/>
-        <w:rPr>
-          <w:rFonts w:ascii="TimesNewRomanPSMT" w:hAnsi="TimesNewRomanPSMT" w:cs="TimesNewRomanPSMT"/>
-          <w:b/>
-          <w:bCs/>
-          <w:sz w:val="24"/>
-          <w:szCs w:val="24"/>
-        </w:rPr>
       </w:pPr>
     </w:p>
     <w:p>
@@ -11620,7 +11467,27 @@
           <w:szCs w:val="24"/>
           <w:lang w:val="fr-FR"/>
         </w:rPr>
-        <w:t>ensemble, nous avons vu qu’il n’y a que des paquets TCP, RSL et OML qui sont échangés entre le client et le serveur. En utilisant Wireshark, nous pouvons déterminer la taille des en-têtes de chacun des paquets et ainsi calculer la quantité de données dans chacun des paquets en soustrayant la taille de son en-tête avec la taille totale (length) du paquet. Vu que nous communiquons avec le protocole TCP, les en-têtes ont une longueur de 20 octets. Il est à noter que certains paquets emploient un autre protocole avec le protocole TCP. Ces derniers sont le RSL et le OML (voir les trois figures suivantes).</w:t>
+        <w:t>ensemble, nous avons vu qu’il n’y a que des paquets TCP, RSL et OML qui sont échangés entre le client et le serveur. En utilisant Wireshark, nous pouvons déterminer la taille des en-têtes de chacun des paquets et ainsi calculer la quantité de données dans chacun des paquets en soustrayant la taille de son en-tête avec la taille totale (</w:t>
+      </w:r>
+      <w:proofErr w:type="spellStart"/>
+      <w:r>
+        <w:rPr>
+          <w:rFonts w:ascii="TimesNewRomanPSMT" w:hAnsi="TimesNewRomanPSMT" w:cs="TimesNewRomanPSMT"/>
+          <w:sz w:val="24"/>
+          <w:szCs w:val="24"/>
+          <w:lang w:val="fr-FR"/>
+        </w:rPr>
+        <w:t>length</w:t>
+      </w:r>
+      <w:proofErr w:type="spellEnd"/>
+      <w:r>
+        <w:rPr>
+          <w:rFonts w:ascii="TimesNewRomanPSMT" w:hAnsi="TimesNewRomanPSMT" w:cs="TimesNewRomanPSMT"/>
+          <w:sz w:val="24"/>
+          <w:szCs w:val="24"/>
+          <w:lang w:val="fr-FR"/>
+        </w:rPr>
+        <w:t>) du paquet. Vu que nous communiquons avec le protocole TCP, les en-têtes ont une longueur de 20 octets. Il est à noter que certains paquets emploient un autre protocole avec le protocole TCP. Ces derniers sont le RSL et le OML (voir les trois figures suivantes).</w:t>
       </w:r>
     </w:p>
     <w:p>
@@ -11661,7 +11528,7 @@
                     <pic:cNvPicPr/>
                   </pic:nvPicPr>
                   <pic:blipFill>
-                    <a:blip r:embed="rId101"/>
+                    <a:blip r:embed="rId96"/>
                     <a:stretch>
                       <a:fillRect/>
                     </a:stretch>
@@ -11720,7 +11587,7 @@
                     <pic:cNvPicPr/>
                   </pic:nvPicPr>
                   <pic:blipFill>
-                    <a:blip r:embed="rId102"/>
+                    <a:blip r:embed="rId97"/>
                     <a:stretch>
                       <a:fillRect/>
                     </a:stretch>
@@ -11779,7 +11646,7 @@
                     <pic:cNvPicPr/>
                   </pic:nvPicPr>
                   <pic:blipFill>
-                    <a:blip r:embed="rId103"/>
+                    <a:blip r:embed="rId98"/>
                     <a:stretch>
                       <a:fillRect/>
                     </a:stretch>
@@ -11835,16 +11702,96 @@
           <w:sz w:val="24"/>
           <w:szCs w:val="24"/>
         </w:rPr>
-        <w:t xml:space="preserve">L’image suivante montre les paquets que le client envoit au serveur (nous avons utilisé le filtre </w:t>
-      </w:r>
-      <w:r>
-        <w:rPr>
-          <w:rFonts w:ascii="TimesNewRomanPSMT" w:hAnsi="TimesNewRomanPSMT" w:cs="TimesNewRomanPSMT"/>
-          <w:sz w:val="24"/>
-          <w:szCs w:val="24"/>
-          <w:lang w:val="fr-FR"/>
-        </w:rPr>
-        <w:t>« ip.addr == 127.0.0.1 and tcp.dstport == 5000 and tcp.srcport == 58143 » afin d’identifier les paquets en direction du serveur).</w:t>
+        <w:t xml:space="preserve">L’image suivante montre les paquets que le client </w:t>
+      </w:r>
+      <w:proofErr w:type="spellStart"/>
+      <w:r>
+        <w:rPr>
+          <w:rFonts w:ascii="TimesNewRomanPSMT" w:hAnsi="TimesNewRomanPSMT" w:cs="TimesNewRomanPSMT"/>
+          <w:sz w:val="24"/>
+          <w:szCs w:val="24"/>
+        </w:rPr>
+        <w:t>envoit</w:t>
+      </w:r>
+      <w:proofErr w:type="spellEnd"/>
+      <w:r>
+        <w:rPr>
+          <w:rFonts w:ascii="TimesNewRomanPSMT" w:hAnsi="TimesNewRomanPSMT" w:cs="TimesNewRomanPSMT"/>
+          <w:sz w:val="24"/>
+          <w:szCs w:val="24"/>
+        </w:rPr>
+        <w:t xml:space="preserve"> au serveur (nous avons utilisé le filtre </w:t>
+      </w:r>
+      <w:r>
+        <w:rPr>
+          <w:rFonts w:ascii="TimesNewRomanPSMT" w:hAnsi="TimesNewRomanPSMT" w:cs="TimesNewRomanPSMT"/>
+          <w:sz w:val="24"/>
+          <w:szCs w:val="24"/>
+          <w:lang w:val="fr-FR"/>
+        </w:rPr>
+        <w:t>« </w:t>
+      </w:r>
+      <w:proofErr w:type="spellStart"/>
+      <w:proofErr w:type="gramStart"/>
+      <w:r>
+        <w:rPr>
+          <w:rFonts w:ascii="TimesNewRomanPSMT" w:hAnsi="TimesNewRomanPSMT" w:cs="TimesNewRomanPSMT"/>
+          <w:sz w:val="24"/>
+          <w:szCs w:val="24"/>
+          <w:lang w:val="fr-FR"/>
+        </w:rPr>
+        <w:t>ip.addr</w:t>
+      </w:r>
+      <w:proofErr w:type="spellEnd"/>
+      <w:proofErr w:type="gramEnd"/>
+      <w:r>
+        <w:rPr>
+          <w:rFonts w:ascii="TimesNewRomanPSMT" w:hAnsi="TimesNewRomanPSMT" w:cs="TimesNewRomanPSMT"/>
+          <w:sz w:val="24"/>
+          <w:szCs w:val="24"/>
+          <w:lang w:val="fr-FR"/>
+        </w:rPr>
+        <w:t xml:space="preserve"> == 127.0.0.1 and </w:t>
+      </w:r>
+      <w:proofErr w:type="spellStart"/>
+      <w:r>
+        <w:rPr>
+          <w:rFonts w:ascii="TimesNewRomanPSMT" w:hAnsi="TimesNewRomanPSMT" w:cs="TimesNewRomanPSMT"/>
+          <w:sz w:val="24"/>
+          <w:szCs w:val="24"/>
+          <w:lang w:val="fr-FR"/>
+        </w:rPr>
+        <w:t>tcp.dstport</w:t>
+      </w:r>
+      <w:proofErr w:type="spellEnd"/>
+      <w:r>
+        <w:rPr>
+          <w:rFonts w:ascii="TimesNewRomanPSMT" w:hAnsi="TimesNewRomanPSMT" w:cs="TimesNewRomanPSMT"/>
+          <w:sz w:val="24"/>
+          <w:szCs w:val="24"/>
+          <w:lang w:val="fr-FR"/>
+        </w:rPr>
+        <w:t xml:space="preserve"> == 5000 and </w:t>
+      </w:r>
+      <w:proofErr w:type="spellStart"/>
+      <w:r>
+        <w:rPr>
+          <w:rFonts w:ascii="TimesNewRomanPSMT" w:hAnsi="TimesNewRomanPSMT" w:cs="TimesNewRomanPSMT"/>
+          <w:sz w:val="24"/>
+          <w:szCs w:val="24"/>
+          <w:lang w:val="fr-FR"/>
+        </w:rPr>
+        <w:t>tcp.srcport</w:t>
+      </w:r>
+      <w:proofErr w:type="spellEnd"/>
+      <w:r>
+        <w:rPr>
+          <w:rFonts w:ascii="TimesNewRomanPSMT" w:hAnsi="TimesNewRomanPSMT" w:cs="TimesNewRomanPSMT"/>
+          <w:sz w:val="24"/>
+          <w:szCs w:val="24"/>
+          <w:lang w:val="fr-FR"/>
+        </w:rPr>
+        <w:t xml:space="preserve"> == 58143 » afin d’identifier les paquets en direction du serveur).</w:t>
       </w:r>
     </w:p>
     <w:p>
@@ -11885,7 +11832,7 @@
                     <pic:cNvPicPr/>
                   </pic:nvPicPr>
                   <pic:blipFill>
-                    <a:blip r:embed="rId104"/>
+                    <a:blip r:embed="rId99"/>
                     <a:stretch>
                       <a:fillRect/>
                     </a:stretch>
@@ -11939,7 +11886,25 @@
           <w:sz w:val="24"/>
           <w:szCs w:val="24"/>
         </w:rPr>
-        <w:t>Sur cette capture d’écran, nous voyons qu’il y a un total de 22 paquets en provenance du client vers le serveur. Parmi ces paquets, nous trouvons 14 paquets envoyés en utilisant le protocole TCP, 7 paquets envoyés en utilisant le protocole TCP avec RSL et 1 paquet envoyé en utilisant le protocole TCP avec OML. Pour trouver le nombre total d’octets de données envoyé, il suffit d’additionner la taille (length) de tous les paquets et de soustraire le nombre de paquets multiplié par 20 octets (vu que c’est la taille de toutes les en-têtes). Nous obtenons ainsi :</w:t>
+        <w:t>Sur cette capture d’écran, nous voyons qu’il y a un total de 22 paquets en provenance du client vers le serveur. Parmi ces paquets, nous trouvons 14 paquets envoyés en utilisant le protocole TCP, 7 paquets envoyés en utilisant le protocole TCP avec RSL et 1 paquet envoyé en utilisant le protocole TCP avec OML. Pour trouver le nombre total d’octets de données envoyé, il suffit d’additionner la taille (</w:t>
+      </w:r>
+      <w:proofErr w:type="spellStart"/>
+      <w:r>
+        <w:rPr>
+          <w:rFonts w:ascii="TimesNewRomanPSMT" w:hAnsi="TimesNewRomanPSMT" w:cs="TimesNewRomanPSMT"/>
+          <w:sz w:val="24"/>
+          <w:szCs w:val="24"/>
+        </w:rPr>
+        <w:t>length</w:t>
+      </w:r>
+      <w:proofErr w:type="spellEnd"/>
+      <w:r>
+        <w:rPr>
+          <w:rFonts w:ascii="TimesNewRomanPSMT" w:hAnsi="TimesNewRomanPSMT" w:cs="TimesNewRomanPSMT"/>
+          <w:sz w:val="24"/>
+          <w:szCs w:val="24"/>
+        </w:rPr>
+        <w:t>) de tous les paquets et de soustraire le nombre de paquets multiplié par 20 octets (vu que c’est la taille de toutes les en-têtes). Nous obtenons ainsi :</w:t>
       </w:r>
     </w:p>
     <w:p>
@@ -12040,16 +12005,96 @@
           <w:sz w:val="24"/>
           <w:szCs w:val="24"/>
         </w:rPr>
-        <w:t xml:space="preserve">L’image suivante montre les paquets que le serveur envoit au client (nous avons utilisé le filtre </w:t>
-      </w:r>
-      <w:r>
-        <w:rPr>
-          <w:rFonts w:ascii="TimesNewRomanPSMT" w:hAnsi="TimesNewRomanPSMT" w:cs="TimesNewRomanPSMT"/>
-          <w:sz w:val="24"/>
-          <w:szCs w:val="24"/>
-          <w:lang w:val="fr-FR"/>
-        </w:rPr>
-        <w:t>« ip.addr == 127.0.0.1 and tcp.dstport == 58143 and tcp.srcport == 5000 » afin d’identifier les paquets en direction du client).</w:t>
+        <w:t xml:space="preserve">L’image suivante montre les paquets que le serveur </w:t>
+      </w:r>
+      <w:proofErr w:type="spellStart"/>
+      <w:r>
+        <w:rPr>
+          <w:rFonts w:ascii="TimesNewRomanPSMT" w:hAnsi="TimesNewRomanPSMT" w:cs="TimesNewRomanPSMT"/>
+          <w:sz w:val="24"/>
+          <w:szCs w:val="24"/>
+        </w:rPr>
+        <w:t>envoit</w:t>
+      </w:r>
+      <w:proofErr w:type="spellEnd"/>
+      <w:r>
+        <w:rPr>
+          <w:rFonts w:ascii="TimesNewRomanPSMT" w:hAnsi="TimesNewRomanPSMT" w:cs="TimesNewRomanPSMT"/>
+          <w:sz w:val="24"/>
+          <w:szCs w:val="24"/>
+        </w:rPr>
+        <w:t xml:space="preserve"> au client (nous avons utilisé le filtre </w:t>
+      </w:r>
+      <w:r>
+        <w:rPr>
+          <w:rFonts w:ascii="TimesNewRomanPSMT" w:hAnsi="TimesNewRomanPSMT" w:cs="TimesNewRomanPSMT"/>
+          <w:sz w:val="24"/>
+          <w:szCs w:val="24"/>
+          <w:lang w:val="fr-FR"/>
+        </w:rPr>
+        <w:t>« </w:t>
+      </w:r>
+      <w:proofErr w:type="spellStart"/>
+      <w:proofErr w:type="gramStart"/>
+      <w:r>
+        <w:rPr>
+          <w:rFonts w:ascii="TimesNewRomanPSMT" w:hAnsi="TimesNewRomanPSMT" w:cs="TimesNewRomanPSMT"/>
+          <w:sz w:val="24"/>
+          <w:szCs w:val="24"/>
+          <w:lang w:val="fr-FR"/>
+        </w:rPr>
+        <w:t>ip.addr</w:t>
+      </w:r>
+      <w:proofErr w:type="spellEnd"/>
+      <w:proofErr w:type="gramEnd"/>
+      <w:r>
+        <w:rPr>
+          <w:rFonts w:ascii="TimesNewRomanPSMT" w:hAnsi="TimesNewRomanPSMT" w:cs="TimesNewRomanPSMT"/>
+          <w:sz w:val="24"/>
+          <w:szCs w:val="24"/>
+          <w:lang w:val="fr-FR"/>
+        </w:rPr>
+        <w:t xml:space="preserve"> == 127.0.0.1 and </w:t>
+      </w:r>
+      <w:proofErr w:type="spellStart"/>
+      <w:r>
+        <w:rPr>
+          <w:rFonts w:ascii="TimesNewRomanPSMT" w:hAnsi="TimesNewRomanPSMT" w:cs="TimesNewRomanPSMT"/>
+          <w:sz w:val="24"/>
+          <w:szCs w:val="24"/>
+          <w:lang w:val="fr-FR"/>
+        </w:rPr>
+        <w:t>tcp.dstport</w:t>
+      </w:r>
+      <w:proofErr w:type="spellEnd"/>
+      <w:r>
+        <w:rPr>
+          <w:rFonts w:ascii="TimesNewRomanPSMT" w:hAnsi="TimesNewRomanPSMT" w:cs="TimesNewRomanPSMT"/>
+          <w:sz w:val="24"/>
+          <w:szCs w:val="24"/>
+          <w:lang w:val="fr-FR"/>
+        </w:rPr>
+        <w:t xml:space="preserve"> == 58143 and </w:t>
+      </w:r>
+      <w:proofErr w:type="spellStart"/>
+      <w:r>
+        <w:rPr>
+          <w:rFonts w:ascii="TimesNewRomanPSMT" w:hAnsi="TimesNewRomanPSMT" w:cs="TimesNewRomanPSMT"/>
+          <w:sz w:val="24"/>
+          <w:szCs w:val="24"/>
+          <w:lang w:val="fr-FR"/>
+        </w:rPr>
+        <w:t>tcp.srcport</w:t>
+      </w:r>
+      <w:proofErr w:type="spellEnd"/>
+      <w:r>
+        <w:rPr>
+          <w:rFonts w:ascii="TimesNewRomanPSMT" w:hAnsi="TimesNewRomanPSMT" w:cs="TimesNewRomanPSMT"/>
+          <w:sz w:val="24"/>
+          <w:szCs w:val="24"/>
+          <w:lang w:val="fr-FR"/>
+        </w:rPr>
+        <w:t xml:space="preserve"> == 5000 » afin d’identifier les paquets en direction du client).</w:t>
       </w:r>
     </w:p>
     <w:p>
@@ -12088,7 +12133,7 @@
                     <pic:cNvPicPr/>
                   </pic:nvPicPr>
                   <pic:blipFill>
-                    <a:blip r:embed="rId105"/>
+                    <a:blip r:embed="rId100"/>
                     <a:stretch>
                       <a:fillRect/>
                     </a:stretch>
@@ -12239,7 +12284,7 @@
       </w:pPr>
     </w:p>
     <w:sectPr>
-      <w:footerReference w:type="default" r:id="rId106"/>
+      <w:footerReference w:type="default" r:id="rId101"/>
       <w:pgSz w:w="12240" w:h="15840"/>
       <w:pgMar w:top="1440" w:right="1440" w:bottom="1440" w:left="1440" w:header="708" w:footer="708" w:gutter="0"/>
       <w:pgNumType w:start="0"/>
@@ -12609,7 +12654,7 @@
       </w:pPr>
     </w:pPrDefault>
   </w:docDefaults>
-  <w:latentStyles w:defLockedState="0" w:defUIPriority="99" w:defSemiHidden="0" w:defUnhideWhenUsed="0" w:defQFormat="0" w:count="376">
+  <w:latentStyles w:defLockedState="0" w:defUIPriority="99" w:defSemiHidden="0" w:defUnhideWhenUsed="0" w:defQFormat="0" w:count="377">
     <w:lsdException w:name="Normal" w:uiPriority="0" w:qFormat="1"/>
     <w:lsdException w:name="heading 1" w:uiPriority="9" w:qFormat="1"/>
     <w:lsdException w:name="heading 2" w:semiHidden="1" w:uiPriority="9" w:unhideWhenUsed="1" w:qFormat="1"/>
@@ -12715,7 +12760,6 @@
     <w:lsdException w:name="HTML Sample" w:semiHidden="1" w:unhideWhenUsed="1"/>
     <w:lsdException w:name="HTML Typewriter" w:semiHidden="1" w:unhideWhenUsed="1"/>
     <w:lsdException w:name="HTML Variable" w:semiHidden="1" w:unhideWhenUsed="1"/>
-    <w:lsdException w:name="Normal Table" w:semiHidden="1" w:unhideWhenUsed="1"/>
     <w:lsdException w:name="annotation subject" w:semiHidden="1" w:unhideWhenUsed="1"/>
     <w:lsdException w:name="No List" w:semiHidden="1" w:unhideWhenUsed="1"/>
     <w:lsdException w:name="Outline List 1" w:semiHidden="1" w:unhideWhenUsed="1"/>
@@ -12762,10 +12806,8 @@
     <w:lsdException w:name="Table Subtle 2" w:semiHidden="1" w:unhideWhenUsed="1"/>
     <w:lsdException w:name="Table Web 1" w:semiHidden="1" w:unhideWhenUsed="1"/>
     <w:lsdException w:name="Table Web 2" w:semiHidden="1" w:unhideWhenUsed="1"/>
-    <w:lsdException w:name="Table Web 3" w:semiHidden="1" w:unhideWhenUsed="1"/>
     <w:lsdException w:name="Balloon Text" w:semiHidden="1" w:unhideWhenUsed="1"/>
     <w:lsdException w:name="Table Grid" w:uiPriority="39"/>
-    <w:lsdException w:name="Table Theme" w:semiHidden="1" w:unhideWhenUsed="1"/>
     <w:lsdException w:name="Placeholder Text" w:semiHidden="1"/>
     <w:lsdException w:name="No Spacing" w:uiPriority="1" w:qFormat="1"/>
     <w:lsdException w:name="Light Shading" w:uiPriority="60"/>
@@ -12986,6 +13028,7 @@
     <w:lsdException w:name="Hashtag" w:semiHidden="1" w:unhideWhenUsed="1"/>
     <w:lsdException w:name="Unresolved Mention" w:semiHidden="1" w:unhideWhenUsed="1"/>
     <w:lsdException w:name="Smart Link" w:semiHidden="1" w:unhideWhenUsed="1"/>
+    <w:lsdException w:name="Smart Link Error" w:semiHidden="1" w:unhideWhenUsed="1"/>
   </w:latentStyles>
   <w:style w:type="paragraph" w:default="1" w:styleId="Normal">
     <w:name w:val="Normal"/>
@@ -13781,35 +13824,6 @@
 </inkml:ink>
 </file>
 
-<file path=word/ink/ink26.xml><?xml version="1.0" encoding="utf-8"?>
-<inkml:ink xmlns:inkml="http://www.w3.org/2003/InkML">
-  <inkml:definitions>
-    <inkml:context xml:id="ctx0">
-      <inkml:inkSource xml:id="inkSrc0">
-        <inkml:traceFormat>
-          <inkml:channel name="X" type="integer" min="-2.14748E9" max="2.14748E9" units="cm"/>
-          <inkml:channel name="Y" type="integer" min="-2.14748E9" max="2.14748E9" units="cm"/>
-        </inkml:traceFormat>
-        <inkml:channelProperties>
-          <inkml:channelProperty channel="X" name="resolution" value="1000" units="1/cm"/>
-          <inkml:channelProperty channel="Y" name="resolution" value="1000" units="1/cm"/>
-        </inkml:channelProperties>
-      </inkml:inkSource>
-      <inkml:timestamp xml:id="ts0" timeString="2020-04-01T23:46:32.955"/>
-    </inkml:context>
-    <inkml:brush xml:id="br0">
-      <inkml:brushProperty name="width" value="0.1" units="cm"/>
-      <inkml:brushProperty name="height" value="0.2" units="cm"/>
-      <inkml:brushProperty name="color" value="#FFFC00"/>
-      <inkml:brushProperty name="tip" value="rectangle"/>
-      <inkml:brushProperty name="rasterOp" value="maskPen"/>
-      <inkml:brushProperty name="ignorePressure" value="1"/>
-    </inkml:brush>
-  </inkml:definitions>
-  <inkml:trace contextRef="#ctx0" brushRef="#br0">0 11,'2298'0,"-2291"0,0-1,0 0,0 0,0-1,2-1,-8 3,8-2</inkml:trace>
-</inkml:ink>
-</file>
-
 <file path=word/ink/ink3.xml><?xml version="1.0" encoding="utf-8"?>
 <inkml:ink xmlns:inkml="http://www.w3.org/2003/InkML">
   <inkml:definitions>

</xml_diff>

<commit_message>
HP : More modifs
</commit_message>
<xml_diff>
--- a/TP3/TP3.docx
+++ b/TP3/TP3.docx
@@ -391,25 +391,7 @@
           <w:color w:val="000000" w:themeColor="text1"/>
           <w:szCs w:val="28"/>
         </w:rPr>
-        <w:t xml:space="preserve">Roman </w:t>
-      </w:r>
-      <w:proofErr w:type="spellStart"/>
-      <w:r>
-        <w:rPr>
-          <w:rFonts w:asciiTheme="majorBidi" w:hAnsiTheme="majorBidi" w:cstheme="majorBidi"/>
-          <w:color w:val="000000" w:themeColor="text1"/>
-          <w:szCs w:val="28"/>
-        </w:rPr>
-        <w:t>Zhornytskiy</w:t>
-      </w:r>
-      <w:proofErr w:type="spellEnd"/>
-      <w:r>
-        <w:rPr>
-          <w:rFonts w:asciiTheme="majorBidi" w:hAnsiTheme="majorBidi" w:cstheme="majorBidi"/>
-          <w:color w:val="000000" w:themeColor="text1"/>
-          <w:szCs w:val="28"/>
-        </w:rPr>
-        <w:t xml:space="preserve"> (1899786) et</w:t>
+        <w:t>Roman Zhornytskiy (1899786) et</w:t>
       </w:r>
     </w:p>
     <w:p>
@@ -795,54 +777,21 @@
           <w:lang w:val="fr-FR" w:bidi="he-IL"/>
         </w:rPr>
       </w:pPr>
-      <w:proofErr w:type="spellStart"/>
-      <w:proofErr w:type="gramStart"/>
-      <w:r>
-        <w:rPr>
-          <w:rFonts w:ascii="TimesNewRomanPSMT" w:hAnsi="TimesNewRomanPSMT" w:cs="TimesNewRomanPSMT"/>
-          <w:sz w:val="24"/>
-          <w:szCs w:val="24"/>
-          <w:lang w:val="en-CA" w:bidi="he-IL"/>
-        </w:rPr>
-        <w:t>ip.addr</w:t>
-      </w:r>
-      <w:proofErr w:type="spellEnd"/>
-      <w:proofErr w:type="gramEnd"/>
-      <w:r>
-        <w:rPr>
-          <w:rFonts w:ascii="TimesNewRomanPSMT" w:hAnsi="TimesNewRomanPSMT" w:cs="TimesNewRomanPSMT"/>
-          <w:sz w:val="24"/>
-          <w:szCs w:val="24"/>
-          <w:lang w:val="en-CA" w:bidi="he-IL"/>
-        </w:rPr>
-        <w:t xml:space="preserve"> == 127.0.0.1 and </w:t>
-      </w:r>
-      <w:proofErr w:type="spellStart"/>
-      <w:r>
-        <w:rPr>
-          <w:rFonts w:ascii="TimesNewRomanPSMT" w:hAnsi="TimesNewRomanPSMT" w:cs="TimesNewRomanPSMT"/>
-          <w:sz w:val="24"/>
-          <w:szCs w:val="24"/>
-          <w:lang w:val="en-CA" w:bidi="he-IL"/>
-        </w:rPr>
-        <w:t>tcp.port</w:t>
-      </w:r>
-      <w:proofErr w:type="spellEnd"/>
-      <w:r>
-        <w:rPr>
-          <w:rFonts w:ascii="TimesNewRomanPSMT" w:hAnsi="TimesNewRomanPSMT" w:cs="TimesNewRomanPSMT"/>
-          <w:sz w:val="24"/>
-          <w:szCs w:val="24"/>
-          <w:lang w:val="en-CA" w:bidi="he-IL"/>
-        </w:rPr>
-        <w:t xml:space="preserve"> </w:t>
-      </w:r>
-      <w:r>
-        <w:rPr>
-          <w:rFonts w:ascii="TimesNewRomanPSMT" w:hAnsi="TimesNewRomanPSMT" w:cs="TimesNewRomanPSMT"/>
-          <w:sz w:val="24"/>
-          <w:szCs w:val="24"/>
-          <w:lang w:val="en-CA" w:bidi="he-IL"/>
+      <w:r>
+        <w:rPr>
+          <w:rFonts w:ascii="TimesNewRomanPSMT" w:hAnsi="TimesNewRomanPSMT" w:cs="TimesNewRomanPSMT"/>
+          <w:sz w:val="24"/>
+          <w:szCs w:val="24"/>
+          <w:lang w:val="fr-FR" w:bidi="he-IL"/>
+        </w:rPr>
+        <w:t xml:space="preserve">ip.addr == 127.0.0.1 and tcp.port </w:t>
+      </w:r>
+      <w:r>
+        <w:rPr>
+          <w:rFonts w:ascii="TimesNewRomanPSMT" w:hAnsi="TimesNewRomanPSMT" w:cs="TimesNewRomanPSMT"/>
+          <w:sz w:val="24"/>
+          <w:szCs w:val="24"/>
+          <w:lang w:val="fr-FR" w:bidi="he-IL"/>
         </w:rPr>
         <w:t>==</w:t>
       </w:r>
@@ -851,7 +800,7 @@
           <w:rFonts w:ascii="TimesNewRomanPSMT" w:hAnsi="TimesNewRomanPSMT" w:cs="TimesNewRomanPSMT"/>
           <w:sz w:val="24"/>
           <w:szCs w:val="24"/>
-          <w:lang w:val="en-CA" w:bidi="he-IL"/>
+          <w:lang w:val="fr-FR" w:bidi="he-IL"/>
         </w:rPr>
         <w:t xml:space="preserve"> 5000</w:t>
       </w:r>
@@ -860,7 +809,7 @@
           <w:rFonts w:ascii="TimesNewRomanPSMT" w:hAnsi="TimesNewRomanPSMT" w:cs="TimesNewRomanPSMT"/>
           <w:sz w:val="24"/>
           <w:szCs w:val="24"/>
-          <w:lang w:val="en-CA" w:bidi="he-IL"/>
+          <w:lang w:val="fr-FR" w:bidi="he-IL"/>
         </w:rPr>
         <w:t xml:space="preserve">. </w:t>
       </w:r>
@@ -891,7 +840,6 @@
         </w:rPr>
         <w:t>’</w:t>
       </w:r>
-      <w:proofErr w:type="spellStart"/>
       <w:r>
         <w:rPr>
           <w:rFonts w:ascii="TimesNewRomanPSMT" w:hAnsi="TimesNewRomanPSMT" w:cs="TimesNewRomanPSMT"/>
@@ -899,9 +847,8 @@
           <w:szCs w:val="24"/>
           <w:lang w:val="fr-FR" w:bidi="he-IL"/>
         </w:rPr>
-        <w:t>addresse</w:t>
-      </w:r>
-      <w:proofErr w:type="spellEnd"/>
+        <w:t>addresse IP 127.0.0.1.</w:t>
+      </w:r>
       <w:r>
         <w:rPr>
           <w:rFonts w:ascii="TimesNewRomanPSMT" w:hAnsi="TimesNewRomanPSMT" w:cs="TimesNewRomanPSMT"/>
@@ -909,7 +856,7 @@
           <w:szCs w:val="24"/>
           <w:lang w:val="fr-FR" w:bidi="he-IL"/>
         </w:rPr>
-        <w:t xml:space="preserve"> IP 127.0.0.1.</w:t>
+        <w:t xml:space="preserve"> L’ajout </w:t>
       </w:r>
       <w:r>
         <w:rPr>
@@ -918,7 +865,16 @@
           <w:szCs w:val="24"/>
           <w:lang w:val="fr-FR" w:bidi="he-IL"/>
         </w:rPr>
-        <w:t xml:space="preserve"> L’ajout est nécessaire afin de ne garder que les échanges qui partent du port du serveur ou qui se dirige vers ce port.</w:t>
+        <w:t xml:space="preserve">du port </w:t>
+      </w:r>
+      <w:r>
+        <w:rPr>
+          <w:rFonts w:ascii="TimesNewRomanPSMT" w:hAnsi="TimesNewRomanPSMT" w:cs="TimesNewRomanPSMT"/>
+          <w:sz w:val="24"/>
+          <w:szCs w:val="24"/>
+          <w:lang w:val="fr-FR" w:bidi="he-IL"/>
+        </w:rPr>
+        <w:t>est nécessaire afin de ne garder que les échanges qui partent du port du serveur ou qui se dirige vers ce port.</w:t>
       </w:r>
     </w:p>
     <w:p>
@@ -1002,9 +958,18 @@
           <w:rFonts w:ascii="TimesNewRomanPSMT" w:hAnsi="TimesNewRomanPSMT" w:cs="TimesNewRomanPSMT"/>
           <w:sz w:val="24"/>
           <w:szCs w:val="24"/>
+          <w:lang w:val="fr-FR" w:bidi="he-IL"/>
+        </w:rPr>
+      </w:pPr>
+      <w:r>
+        <w:rPr>
+          <w:rFonts w:ascii="TimesNewRomanPSMT" w:hAnsi="TimesNewRomanPSMT" w:cs="TimesNewRomanPSMT"/>
+          <w:sz w:val="24"/>
+          <w:szCs w:val="24"/>
           <w:lang w:bidi="he-IL"/>
         </w:rPr>
-      </w:pPr>
+        <w:t>TCP</w:t>
+      </w:r>
       <w:r>
         <w:rPr>
           <w:rFonts w:ascii="TimesNewRomanPSMT" w:hAnsi="TimesNewRomanPSMT" w:cs="TimesNewRomanPSMT"/>
@@ -1012,7 +977,7 @@
           <w:szCs w:val="24"/>
           <w:lang w:bidi="he-IL"/>
         </w:rPr>
-        <w:t>TCP</w:t>
+        <w:t>.</w:t>
       </w:r>
       <w:r>
         <w:rPr>
@@ -1021,7 +986,25 @@
           <w:szCs w:val="24"/>
           <w:lang w:bidi="he-IL"/>
         </w:rPr>
-        <w:t>.</w:t>
+        <w:t xml:space="preserve"> RSL et OML font partie de TCP et ne sont donc pas considérés comme des protocole</w:t>
+      </w:r>
+      <w:r>
+        <w:rPr>
+          <w:rFonts w:ascii="TimesNewRomanPSMT" w:hAnsi="TimesNewRomanPSMT" w:cs="TimesNewRomanPSMT"/>
+          <w:sz w:val="24"/>
+          <w:szCs w:val="24"/>
+          <w:lang w:bidi="he-IL"/>
+        </w:rPr>
+        <w:t>s</w:t>
+      </w:r>
+      <w:r>
+        <w:rPr>
+          <w:rFonts w:ascii="TimesNewRomanPSMT" w:hAnsi="TimesNewRomanPSMT" w:cs="TimesNewRomanPSMT"/>
+          <w:sz w:val="24"/>
+          <w:szCs w:val="24"/>
+          <w:lang w:bidi="he-IL"/>
+        </w:rPr>
+        <w:t xml:space="preserve"> à part.</w:t>
       </w:r>
     </w:p>
     <w:p>
@@ -1372,69 +1355,7 @@
           <w:szCs w:val="24"/>
           <w:lang w:val="fr-FR"/>
         </w:rPr>
-        <w:t>« </w:t>
-      </w:r>
-      <w:proofErr w:type="spellStart"/>
-      <w:proofErr w:type="gramStart"/>
-      <w:r>
-        <w:rPr>
-          <w:rFonts w:ascii="TimesNewRomanPSMT" w:hAnsi="TimesNewRomanPSMT" w:cs="TimesNewRomanPSMT"/>
-          <w:sz w:val="24"/>
-          <w:szCs w:val="24"/>
-          <w:lang w:val="fr-FR"/>
-        </w:rPr>
-        <w:t>ip.addr</w:t>
-      </w:r>
-      <w:proofErr w:type="spellEnd"/>
-      <w:proofErr w:type="gramEnd"/>
-      <w:r>
-        <w:rPr>
-          <w:rFonts w:ascii="TimesNewRomanPSMT" w:hAnsi="TimesNewRomanPSMT" w:cs="TimesNewRomanPSMT"/>
-          <w:sz w:val="24"/>
-          <w:szCs w:val="24"/>
-          <w:lang w:val="fr-FR"/>
-        </w:rPr>
-        <w:t xml:space="preserve"> == 127.0.0.1 and </w:t>
-      </w:r>
-      <w:proofErr w:type="spellStart"/>
-      <w:r>
-        <w:rPr>
-          <w:rFonts w:ascii="TimesNewRomanPSMT" w:hAnsi="TimesNewRomanPSMT" w:cs="TimesNewRomanPSMT"/>
-          <w:sz w:val="24"/>
-          <w:szCs w:val="24"/>
-          <w:lang w:val="fr-FR"/>
-        </w:rPr>
-        <w:t>tcp.dstport</w:t>
-      </w:r>
-      <w:proofErr w:type="spellEnd"/>
-      <w:r>
-        <w:rPr>
-          <w:rFonts w:ascii="TimesNewRomanPSMT" w:hAnsi="TimesNewRomanPSMT" w:cs="TimesNewRomanPSMT"/>
-          <w:sz w:val="24"/>
-          <w:szCs w:val="24"/>
-          <w:lang w:val="fr-FR"/>
-        </w:rPr>
-        <w:t xml:space="preserve"> == 58143 and </w:t>
-      </w:r>
-      <w:proofErr w:type="spellStart"/>
-      <w:r>
-        <w:rPr>
-          <w:rFonts w:ascii="TimesNewRomanPSMT" w:hAnsi="TimesNewRomanPSMT" w:cs="TimesNewRomanPSMT"/>
-          <w:sz w:val="24"/>
-          <w:szCs w:val="24"/>
-          <w:lang w:val="fr-FR"/>
-        </w:rPr>
-        <w:t>tcp.srcport</w:t>
-      </w:r>
-      <w:proofErr w:type="spellEnd"/>
-      <w:r>
-        <w:rPr>
-          <w:rFonts w:ascii="TimesNewRomanPSMT" w:hAnsi="TimesNewRomanPSMT" w:cs="TimesNewRomanPSMT"/>
-          <w:sz w:val="24"/>
-          <w:szCs w:val="24"/>
-          <w:lang w:val="fr-FR"/>
-        </w:rPr>
-        <w:t xml:space="preserve"> == 5000 »</w:t>
+        <w:t>« ip.addr == 127.0.0.1 and tcp.dstport == 58143 and tcp.srcport == 5000 »</w:t>
       </w:r>
       <w:bookmarkEnd w:id="0"/>
       <w:r>
@@ -1627,51 +1548,7 @@
         <w:rPr>
           <w:lang w:val="fr-FR"/>
         </w:rPr>
-        <w:t>« </w:t>
-      </w:r>
-      <w:proofErr w:type="spellStart"/>
-      <w:proofErr w:type="gramStart"/>
-      <w:r>
-        <w:rPr>
-          <w:lang w:val="fr-FR"/>
-        </w:rPr>
-        <w:t>ip.addr</w:t>
-      </w:r>
-      <w:proofErr w:type="spellEnd"/>
-      <w:proofErr w:type="gramEnd"/>
-      <w:r>
-        <w:rPr>
-          <w:lang w:val="fr-FR"/>
-        </w:rPr>
-        <w:t xml:space="preserve"> == 127.0.0.1 and </w:t>
-      </w:r>
-      <w:proofErr w:type="spellStart"/>
-      <w:r>
-        <w:rPr>
-          <w:lang w:val="fr-FR"/>
-        </w:rPr>
-        <w:t>tcp.dstport</w:t>
-      </w:r>
-      <w:proofErr w:type="spellEnd"/>
-      <w:r>
-        <w:rPr>
-          <w:lang w:val="fr-FR"/>
-        </w:rPr>
-        <w:t xml:space="preserve"> == 58143 and </w:t>
-      </w:r>
-      <w:proofErr w:type="spellStart"/>
-      <w:r>
-        <w:rPr>
-          <w:lang w:val="fr-FR"/>
-        </w:rPr>
-        <w:t>tcp.srcport</w:t>
-      </w:r>
-      <w:proofErr w:type="spellEnd"/>
-      <w:r>
-        <w:rPr>
-          <w:lang w:val="fr-FR"/>
-        </w:rPr>
-        <w:t xml:space="preserve"> == 5000 »</w:t>
+        <w:t>« ip.addr == 127.0.0.1 and tcp.dstport == 58143 and tcp.srcport == 5000 »</w:t>
       </w:r>
     </w:p>
     <w:p>
@@ -1874,11 +1751,20 @@
         <w:jc w:val="both"/>
         <w:rPr>
           <w:rFonts w:ascii="TimesNewRomanPSMT" w:hAnsi="TimesNewRomanPSMT" w:cs="TimesNewRomanPSMT"/>
+          <w:color w:val="000000" w:themeColor="text1"/>
+          <w:sz w:val="24"/>
+          <w:szCs w:val="24"/>
+        </w:rPr>
+      </w:pPr>
+      <w:r>
+        <w:rPr>
+          <w:rFonts w:ascii="TimesNewRomanPSMT" w:hAnsi="TimesNewRomanPSMT" w:cs="TimesNewRomanPSMT"/>
           <w:sz w:val="24"/>
           <w:szCs w:val="24"/>
           <w:lang w:val="fr-FR"/>
         </w:rPr>
-      </w:pPr>
+        <w:t xml:space="preserve">On peut donc voir que le </w:t>
+      </w:r>
       <w:r>
         <w:rPr>
           <w:rFonts w:ascii="TimesNewRomanPSMT" w:hAnsi="TimesNewRomanPSMT" w:cs="TimesNewRomanPSMT"/>
@@ -1886,7 +1772,7 @@
           <w:szCs w:val="24"/>
           <w:lang w:val="fr-FR"/>
         </w:rPr>
-        <w:t xml:space="preserve">On peut donc voir que le </w:t>
+        <w:t>serve</w:t>
       </w:r>
       <w:r>
         <w:rPr>
@@ -1895,7 +1781,7 @@
           <w:szCs w:val="24"/>
           <w:lang w:val="fr-FR"/>
         </w:rPr>
-        <w:t>serve</w:t>
+        <w:t>u</w:t>
       </w:r>
       <w:r>
         <w:rPr>
@@ -1904,7 +1790,7 @@
           <w:szCs w:val="24"/>
           <w:lang w:val="fr-FR"/>
         </w:rPr>
-        <w:t>u</w:t>
+        <w:t>r</w:t>
       </w:r>
       <w:r>
         <w:rPr>
@@ -1913,7 +1799,7 @@
           <w:szCs w:val="24"/>
           <w:lang w:val="fr-FR"/>
         </w:rPr>
-        <w:t>r</w:t>
+        <w:t xml:space="preserve"> a envoyé </w:t>
       </w:r>
       <w:r>
         <w:rPr>
@@ -1922,7 +1808,7 @@
           <w:szCs w:val="24"/>
           <w:lang w:val="fr-FR"/>
         </w:rPr>
-        <w:t xml:space="preserve"> a envoyé </w:t>
+        <w:t>21</w:t>
       </w:r>
       <w:r>
         <w:rPr>
@@ -1931,7 +1817,7 @@
           <w:szCs w:val="24"/>
           <w:lang w:val="fr-FR"/>
         </w:rPr>
-        <w:t>21</w:t>
+        <w:t xml:space="preserve"> paquets et </w:t>
       </w:r>
       <w:r>
         <w:rPr>
@@ -1940,7 +1826,7 @@
           <w:szCs w:val="24"/>
           <w:lang w:val="fr-FR"/>
         </w:rPr>
-        <w:t xml:space="preserve"> paquets et </w:t>
+        <w:t>que le dernier numéro de séquence est 16691</w:t>
       </w:r>
       <w:r>
         <w:rPr>
@@ -1949,18 +1835,94 @@
           <w:szCs w:val="24"/>
           <w:lang w:val="fr-FR"/>
         </w:rPr>
-        <w:t>que le dernier numéro de séquence est 16691</w:t>
-      </w:r>
-      <w:r>
+        <w:t xml:space="preserve">. </w:t>
+      </w:r>
+      <w:r>
+        <w:rPr>
+          <w:rFonts w:ascii="TimesNewRomanPSMT" w:hAnsi="TimesNewRomanPSMT" w:cs="TimesNewRomanPSMT"/>
+          <w:color w:val="000000" w:themeColor="text1"/>
+          <w:sz w:val="24"/>
+          <w:szCs w:val="24"/>
+        </w:rPr>
+        <w:t xml:space="preserve">Cependant, ce numéro de séquence est aussi incrémenté lors des échanges servant à initialiser la connexion dans le cas du serveur puisque c’est lui qui doit répondre à la demande </w:t>
+      </w:r>
+      <w:r>
+        <w:rPr>
+          <w:rFonts w:ascii="TimesNewRomanPSMT" w:hAnsi="TimesNewRomanPSMT" w:cs="TimesNewRomanPSMT"/>
+          <w:color w:val="000000" w:themeColor="text1"/>
+          <w:sz w:val="24"/>
+          <w:szCs w:val="24"/>
+        </w:rPr>
+        <w:t xml:space="preserve">de connexion </w:t>
+      </w:r>
+      <w:r>
+        <w:rPr>
+          <w:rFonts w:ascii="TimesNewRomanPSMT" w:hAnsi="TimesNewRomanPSMT" w:cs="TimesNewRomanPSMT"/>
+          <w:color w:val="000000" w:themeColor="text1"/>
+          <w:sz w:val="24"/>
+          <w:szCs w:val="24"/>
+        </w:rPr>
+        <w:t xml:space="preserve">du client. Il faut alors soustraire 1 à ce nombre car, lors de l’initialisation, aucune donnée « utile » n’est échangée entre le client et le serveur. Le serveur </w:t>
+      </w:r>
+      <w:r>
+        <w:rPr>
+          <w:rFonts w:ascii="TimesNewRomanPSMT" w:hAnsi="TimesNewRomanPSMT" w:cs="TimesNewRomanPSMT"/>
+          <w:color w:val="000000" w:themeColor="text1"/>
+          <w:sz w:val="24"/>
+          <w:szCs w:val="24"/>
+        </w:rPr>
+        <w:t>a alors envoyé 16690 octets de données au client.</w:t>
+      </w:r>
+      <w:bookmarkStart w:id="1" w:name="_GoBack"/>
+      <w:bookmarkEnd w:id="1"/>
+    </w:p>
+    <w:p>
+      <w:pPr>
+        <w:autoSpaceDE w:val="0"/>
+        <w:autoSpaceDN w:val="0"/>
+        <w:adjustRightInd w:val="0"/>
+        <w:spacing w:after="0" w:line="240" w:lineRule="auto"/>
+        <w:jc w:val="both"/>
         <w:rPr>
           <w:rFonts w:ascii="TimesNewRomanPSMT" w:hAnsi="TimesNewRomanPSMT" w:cs="TimesNewRomanPSMT"/>
           <w:sz w:val="24"/>
           <w:szCs w:val="24"/>
           <w:lang w:val="fr-FR"/>
         </w:rPr>
+      </w:pPr>
+    </w:p>
+    <w:p>
+      <w:pPr>
+        <w:autoSpaceDE w:val="0"/>
+        <w:autoSpaceDN w:val="0"/>
+        <w:adjustRightInd w:val="0"/>
+        <w:spacing w:after="0" w:line="240" w:lineRule="auto"/>
+        <w:jc w:val="both"/>
+        <w:rPr>
+          <w:rFonts w:ascii="TimesNewRomanPSMT" w:hAnsi="TimesNewRomanPSMT" w:cs="TimesNewRomanPSMT"/>
+          <w:sz w:val="24"/>
+          <w:szCs w:val="24"/>
+          <w:lang w:val="fr-FR"/>
+        </w:rPr>
+      </w:pPr>
+      <w:r>
+        <w:rPr>
+          <w:rFonts w:ascii="TimesNewRomanPSMT" w:hAnsi="TimesNewRomanPSMT" w:cs="TimesNewRomanPSMT"/>
+          <w:sz w:val="24"/>
+          <w:szCs w:val="24"/>
+          <w:lang w:val="fr-FR"/>
+        </w:rPr>
+        <w:t>Pour le client, il faut d’abord appliquer le filtre « ip.addr == 127.0.0.1 and tcp.dstport == 5000 and tcp.srcport == 58143 » afin d’identifier les paquets en provenance du client et en direction du serveur. Voici l’affichage de Wireshark</w:t>
+      </w:r>
+      <w:r>
+        <w:rPr>
+          <w:rFonts w:ascii="TimesNewRomanPSMT" w:hAnsi="TimesNewRomanPSMT" w:cs="TimesNewRomanPSMT"/>
+          <w:sz w:val="24"/>
+          <w:szCs w:val="24"/>
+          <w:lang w:val="fr-FR"/>
+        </w:rPr>
         <w:t xml:space="preserve"> </w:t>
       </w:r>
-      <w:proofErr w:type="gramStart"/>
       <w:r>
         <w:rPr>
           <w:rFonts w:ascii="TimesNewRomanPSMT" w:hAnsi="TimesNewRomanPSMT" w:cs="TimesNewRomanPSMT"/>
@@ -1968,9 +1930,8 @@
           <w:szCs w:val="24"/>
           <w:lang w:val="fr-FR"/>
         </w:rPr>
-        <w:t>signifiant</w:t>
-      </w:r>
-      <w:proofErr w:type="gramEnd"/>
+        <w:t>pour, respectivement, l’application du filtre et les statistiques</w:t>
+      </w:r>
       <w:r>
         <w:rPr>
           <w:rFonts w:ascii="TimesNewRomanPSMT" w:hAnsi="TimesNewRomanPSMT" w:cs="TimesNewRomanPSMT"/>
@@ -1978,199 +1939,27 @@
           <w:szCs w:val="24"/>
           <w:lang w:val="fr-FR"/>
         </w:rPr>
-        <w:t xml:space="preserve"> qu’il y a eu 16691 octets </w:t>
-      </w:r>
-      <w:r>
-        <w:rPr>
-          <w:rFonts w:ascii="TimesNewRomanPSMT" w:hAnsi="TimesNewRomanPSMT" w:cs="TimesNewRomanPSMT"/>
+        <w:t> :</w:t>
+      </w:r>
+    </w:p>
+    <w:p>
+      <w:pPr>
+        <w:keepNext/>
+        <w:autoSpaceDE w:val="0"/>
+        <w:autoSpaceDN w:val="0"/>
+        <w:adjustRightInd w:val="0"/>
+        <w:spacing w:after="0" w:line="240" w:lineRule="auto"/>
+        <w:jc w:val="both"/>
+      </w:pPr>
+      <w:r>
+        <w:rPr>
+          <w:rFonts w:ascii="TimesNewRomanPSMT" w:hAnsi="TimesNewRomanPSMT" w:cs="TimesNewRomanPSMT"/>
+          <w:noProof/>
           <w:sz w:val="24"/>
           <w:szCs w:val="24"/>
           <w:lang w:val="fr-FR"/>
         </w:rPr>
-        <w:t>de données</w:t>
-      </w:r>
-      <w:r>
-        <w:rPr>
-          <w:rFonts w:ascii="TimesNewRomanPSMT" w:hAnsi="TimesNewRomanPSMT" w:cs="TimesNewRomanPSMT"/>
-          <w:sz w:val="24"/>
-          <w:szCs w:val="24"/>
-          <w:lang w:val="fr-FR"/>
-        </w:rPr>
-        <w:t xml:space="preserve"> </w:t>
-      </w:r>
-      <w:r>
-        <w:rPr>
-          <w:rFonts w:ascii="TimesNewRomanPSMT" w:hAnsi="TimesNewRomanPSMT" w:cs="TimesNewRomanPSMT"/>
-          <w:sz w:val="24"/>
-          <w:szCs w:val="24"/>
-          <w:lang w:val="fr-FR"/>
-        </w:rPr>
-        <w:t xml:space="preserve">envoyé </w:t>
-      </w:r>
-      <w:r>
-        <w:rPr>
-          <w:rFonts w:ascii="TimesNewRomanPSMT" w:hAnsi="TimesNewRomanPSMT" w:cs="TimesNewRomanPSMT"/>
-          <w:sz w:val="24"/>
-          <w:szCs w:val="24"/>
-          <w:lang w:val="fr-FR"/>
-        </w:rPr>
-        <w:t>au client</w:t>
-      </w:r>
-      <w:r>
-        <w:rPr>
-          <w:rFonts w:ascii="TimesNewRomanPSMT" w:hAnsi="TimesNewRomanPSMT" w:cs="TimesNewRomanPSMT"/>
-          <w:sz w:val="24"/>
-          <w:szCs w:val="24"/>
-          <w:lang w:val="fr-FR"/>
-        </w:rPr>
-        <w:t>.</w:t>
-      </w:r>
-    </w:p>
-    <w:p>
-      <w:pPr>
-        <w:autoSpaceDE w:val="0"/>
-        <w:autoSpaceDN w:val="0"/>
-        <w:adjustRightInd w:val="0"/>
-        <w:spacing w:after="0" w:line="240" w:lineRule="auto"/>
-        <w:jc w:val="both"/>
-        <w:rPr>
-          <w:rFonts w:ascii="TimesNewRomanPSMT" w:hAnsi="TimesNewRomanPSMT" w:cs="TimesNewRomanPSMT"/>
-          <w:sz w:val="24"/>
-          <w:szCs w:val="24"/>
-          <w:lang w:val="fr-FR"/>
-        </w:rPr>
-      </w:pPr>
-    </w:p>
-    <w:p>
-      <w:pPr>
-        <w:autoSpaceDE w:val="0"/>
-        <w:autoSpaceDN w:val="0"/>
-        <w:adjustRightInd w:val="0"/>
-        <w:spacing w:after="0" w:line="240" w:lineRule="auto"/>
-        <w:jc w:val="both"/>
-        <w:rPr>
-          <w:rFonts w:ascii="TimesNewRomanPSMT" w:hAnsi="TimesNewRomanPSMT" w:cs="TimesNewRomanPSMT"/>
-          <w:sz w:val="24"/>
-          <w:szCs w:val="24"/>
-          <w:lang w:val="fr-FR"/>
-        </w:rPr>
-      </w:pPr>
-      <w:r>
-        <w:rPr>
-          <w:rFonts w:ascii="TimesNewRomanPSMT" w:hAnsi="TimesNewRomanPSMT" w:cs="TimesNewRomanPSMT"/>
-          <w:sz w:val="24"/>
-          <w:szCs w:val="24"/>
-          <w:lang w:val="fr-FR"/>
-        </w:rPr>
-        <w:t>Pour le client, il faut d’abord appliquer le filtre « </w:t>
-      </w:r>
-      <w:proofErr w:type="spellStart"/>
-      <w:proofErr w:type="gramStart"/>
-      <w:r>
-        <w:rPr>
-          <w:rFonts w:ascii="TimesNewRomanPSMT" w:hAnsi="TimesNewRomanPSMT" w:cs="TimesNewRomanPSMT"/>
-          <w:sz w:val="24"/>
-          <w:szCs w:val="24"/>
-          <w:lang w:val="fr-FR"/>
-        </w:rPr>
-        <w:t>ip.addr</w:t>
-      </w:r>
-      <w:proofErr w:type="spellEnd"/>
-      <w:proofErr w:type="gramEnd"/>
-      <w:r>
-        <w:rPr>
-          <w:rFonts w:ascii="TimesNewRomanPSMT" w:hAnsi="TimesNewRomanPSMT" w:cs="TimesNewRomanPSMT"/>
-          <w:sz w:val="24"/>
-          <w:szCs w:val="24"/>
-          <w:lang w:val="fr-FR"/>
-        </w:rPr>
-        <w:t xml:space="preserve"> == 127.0.0.1 and </w:t>
-      </w:r>
-      <w:proofErr w:type="spellStart"/>
-      <w:r>
-        <w:rPr>
-          <w:rFonts w:ascii="TimesNewRomanPSMT" w:hAnsi="TimesNewRomanPSMT" w:cs="TimesNewRomanPSMT"/>
-          <w:sz w:val="24"/>
-          <w:szCs w:val="24"/>
-          <w:lang w:val="fr-FR"/>
-        </w:rPr>
-        <w:t>tcp.dstport</w:t>
-      </w:r>
-      <w:proofErr w:type="spellEnd"/>
-      <w:r>
-        <w:rPr>
-          <w:rFonts w:ascii="TimesNewRomanPSMT" w:hAnsi="TimesNewRomanPSMT" w:cs="TimesNewRomanPSMT"/>
-          <w:sz w:val="24"/>
-          <w:szCs w:val="24"/>
-          <w:lang w:val="fr-FR"/>
-        </w:rPr>
-        <w:t xml:space="preserve"> == 5000 and </w:t>
-      </w:r>
-      <w:proofErr w:type="spellStart"/>
-      <w:r>
-        <w:rPr>
-          <w:rFonts w:ascii="TimesNewRomanPSMT" w:hAnsi="TimesNewRomanPSMT" w:cs="TimesNewRomanPSMT"/>
-          <w:sz w:val="24"/>
-          <w:szCs w:val="24"/>
-          <w:lang w:val="fr-FR"/>
-        </w:rPr>
-        <w:t>tcp.srcport</w:t>
-      </w:r>
-      <w:proofErr w:type="spellEnd"/>
-      <w:r>
-        <w:rPr>
-          <w:rFonts w:ascii="TimesNewRomanPSMT" w:hAnsi="TimesNewRomanPSMT" w:cs="TimesNewRomanPSMT"/>
-          <w:sz w:val="24"/>
-          <w:szCs w:val="24"/>
-          <w:lang w:val="fr-FR"/>
-        </w:rPr>
-        <w:t xml:space="preserve"> == 58143 » afin d’identifier les paquets en provenance du client et en direction du serveur. Voici l’affichage de Wireshark</w:t>
-      </w:r>
-      <w:r>
-        <w:rPr>
-          <w:rFonts w:ascii="TimesNewRomanPSMT" w:hAnsi="TimesNewRomanPSMT" w:cs="TimesNewRomanPSMT"/>
-          <w:sz w:val="24"/>
-          <w:szCs w:val="24"/>
-          <w:lang w:val="fr-FR"/>
-        </w:rPr>
-        <w:t xml:space="preserve"> </w:t>
-      </w:r>
-      <w:r>
-        <w:rPr>
-          <w:rFonts w:ascii="TimesNewRomanPSMT" w:hAnsi="TimesNewRomanPSMT" w:cs="TimesNewRomanPSMT"/>
-          <w:sz w:val="24"/>
-          <w:szCs w:val="24"/>
-          <w:lang w:val="fr-FR"/>
-        </w:rPr>
-        <w:t>pour, respectivement, l’application du filtre et les statistiques</w:t>
-      </w:r>
-      <w:r>
-        <w:rPr>
-          <w:rFonts w:ascii="TimesNewRomanPSMT" w:hAnsi="TimesNewRomanPSMT" w:cs="TimesNewRomanPSMT"/>
-          <w:sz w:val="24"/>
-          <w:szCs w:val="24"/>
-          <w:lang w:val="fr-FR"/>
-        </w:rPr>
-        <w:t> :</w:t>
-      </w:r>
-    </w:p>
-    <w:p>
-      <w:pPr>
-        <w:keepNext/>
-        <w:autoSpaceDE w:val="0"/>
-        <w:autoSpaceDN w:val="0"/>
-        <w:adjustRightInd w:val="0"/>
-        <w:spacing w:after="0" w:line="240" w:lineRule="auto"/>
-        <w:jc w:val="both"/>
-      </w:pPr>
-      <w:r>
-        <w:rPr>
-          <w:rFonts w:ascii="TimesNewRomanPSMT" w:hAnsi="TimesNewRomanPSMT" w:cs="TimesNewRomanPSMT"/>
-          <w:noProof/>
-          <w:sz w:val="24"/>
-          <w:szCs w:val="24"/>
-          <w:lang w:val="fr-FR"/>
-        </w:rPr>
+        <w:lastRenderedPageBreak/>
         <mc:AlternateContent>
           <mc:Choice Requires="wpi">
             <w:drawing>
@@ -2293,33 +2082,7 @@
         <w:t xml:space="preserve">: Application du filtre </w:t>
       </w:r>
       <w:r>
-        <w:t xml:space="preserve">le filtre « </w:t>
-      </w:r>
-      <w:proofErr w:type="spellStart"/>
-      <w:proofErr w:type="gramStart"/>
-      <w:r>
-        <w:t>ip.addr</w:t>
-      </w:r>
-      <w:proofErr w:type="spellEnd"/>
-      <w:proofErr w:type="gramEnd"/>
-      <w:r>
-        <w:t xml:space="preserve"> == 127.0.0.1 and </w:t>
-      </w:r>
-      <w:proofErr w:type="spellStart"/>
-      <w:r>
-        <w:t>tcp.dstport</w:t>
-      </w:r>
-      <w:proofErr w:type="spellEnd"/>
-      <w:r>
-        <w:t xml:space="preserve"> == 5000 and </w:t>
-      </w:r>
-      <w:proofErr w:type="spellStart"/>
-      <w:r>
-        <w:t>tcp.srcport</w:t>
-      </w:r>
-      <w:proofErr w:type="spellEnd"/>
-      <w:r>
-        <w:t xml:space="preserve"> == 58143 »</w:t>
+        <w:t>le filtre « ip.addr == 127.0.0.1 and tcp.dstport == 5000 and tcp.srcport == 58143 »</w:t>
       </w:r>
     </w:p>
     <w:p>
@@ -2339,7 +2102,6 @@
           <w:szCs w:val="24"/>
           <w:lang w:val="fr-FR"/>
         </w:rPr>
-        <w:lastRenderedPageBreak/>
         <mc:AlternateContent>
           <mc:Choice Requires="wpi">
             <w:drawing>
@@ -2530,11 +2292,20 @@
         <w:jc w:val="both"/>
         <w:rPr>
           <w:rFonts w:ascii="TimesNewRomanPSMT" w:hAnsi="TimesNewRomanPSMT" w:cs="TimesNewRomanPSMT"/>
+          <w:color w:val="000000" w:themeColor="text1"/>
+          <w:sz w:val="24"/>
+          <w:szCs w:val="24"/>
+        </w:rPr>
+      </w:pPr>
+      <w:r>
+        <w:rPr>
+          <w:rFonts w:ascii="TimesNewRomanPSMT" w:hAnsi="TimesNewRomanPSMT" w:cs="TimesNewRomanPSMT"/>
           <w:sz w:val="24"/>
           <w:szCs w:val="24"/>
           <w:lang w:val="fr-FR"/>
         </w:rPr>
-      </w:pPr>
+        <w:t>On peut donc voir que le client a envoyé 22 paquets et que le dernier numéro de séquence est 11451</w:t>
+      </w:r>
       <w:r>
         <w:rPr>
           <w:rFonts w:ascii="TimesNewRomanPSMT" w:hAnsi="TimesNewRomanPSMT" w:cs="TimesNewRomanPSMT"/>
@@ -2542,27 +2313,16 @@
           <w:szCs w:val="24"/>
           <w:lang w:val="fr-FR"/>
         </w:rPr>
-        <w:t xml:space="preserve">On peut donc voir que le client a envoyé 22 paquets et que le dernier numéro de séquence est 11451 </w:t>
-      </w:r>
-      <w:proofErr w:type="gramStart"/>
-      <w:r>
-        <w:rPr>
-          <w:rFonts w:ascii="TimesNewRomanPSMT" w:hAnsi="TimesNewRomanPSMT" w:cs="TimesNewRomanPSMT"/>
-          <w:sz w:val="24"/>
-          <w:szCs w:val="24"/>
-          <w:lang w:val="fr-FR"/>
-        </w:rPr>
-        <w:t>signifiant</w:t>
-      </w:r>
-      <w:proofErr w:type="gramEnd"/>
-      <w:r>
-        <w:rPr>
-          <w:rFonts w:ascii="TimesNewRomanPSMT" w:hAnsi="TimesNewRomanPSMT" w:cs="TimesNewRomanPSMT"/>
-          <w:sz w:val="24"/>
-          <w:szCs w:val="24"/>
-          <w:lang w:val="fr-FR"/>
-        </w:rPr>
-        <w:t xml:space="preserve"> qu’il y a eu 11451 octets de données envoyé au serveur.</w:t>
+        <w:t xml:space="preserve">. </w:t>
+      </w:r>
+      <w:r>
+        <w:rPr>
+          <w:rFonts w:ascii="TimesNewRomanPSMT" w:hAnsi="TimesNewRomanPSMT" w:cs="TimesNewRomanPSMT"/>
+          <w:color w:val="000000" w:themeColor="text1"/>
+          <w:sz w:val="24"/>
+          <w:szCs w:val="24"/>
+        </w:rPr>
+        <w:t>Cependant, ce numéro de séquence est aussi incrémenté lors des échanges servant à initialiser la connexion et mettre fin à la connexion dans le cas du client puisque c’est lui qui a amorcé l’échange. Il faut alors soustraire 2 à ce nombre car, lors de l’initialisation et la fin de la connexion, aucune donnée « utile » qui est échangée entre le client et le serveur. Le client a alors envoyé 11449 octets de données au serveur.</w:t>
       </w:r>
     </w:p>
     <w:p>
@@ -2763,7 +2523,6 @@
         </w:rPr>
         <w:t xml:space="preserve"> (</w:t>
       </w:r>
-      <w:proofErr w:type="spellStart"/>
       <w:r>
         <w:rPr>
           <w:rFonts w:ascii="TimesNewRomanPSMT" w:hAnsi="TimesNewRomanPSMT" w:cs="TimesNewRomanPSMT"/>
@@ -2774,7 +2533,6 @@
         </w:rPr>
         <w:t>length</w:t>
       </w:r>
-      <w:proofErr w:type="spellEnd"/>
       <w:r>
         <w:rPr>
           <w:rFonts w:ascii="TimesNewRomanPSMT" w:hAnsi="TimesNewRomanPSMT" w:cs="TimesNewRomanPSMT"/>
@@ -2907,6 +2665,7 @@
           <w:sz w:val="24"/>
           <w:szCs w:val="24"/>
         </w:rPr>
+        <w:lastRenderedPageBreak/>
         <w:t>5) Quel type d’information êtes-vous capables d’extraire de Wireshark en lien avec</w:t>
       </w:r>
       <w:r>
@@ -3215,25 +2974,7 @@
           <w:sz w:val="24"/>
           <w:szCs w:val="24"/>
         </w:rPr>
-        <w:t>En cliquant sur l’option « Follow TCP Stream » du premier paquet RSL inconnue (« </w:t>
-      </w:r>
-      <w:proofErr w:type="spellStart"/>
-      <w:r>
-        <w:rPr>
-          <w:rFonts w:ascii="TimesNewRomanPSMT" w:hAnsi="TimesNewRomanPSMT" w:cs="TimesNewRomanPSMT"/>
-          <w:sz w:val="24"/>
-          <w:szCs w:val="24"/>
-        </w:rPr>
-        <w:t>unkown</w:t>
-      </w:r>
-      <w:proofErr w:type="spellEnd"/>
-      <w:r>
-        <w:rPr>
-          <w:rFonts w:ascii="TimesNewRomanPSMT" w:hAnsi="TimesNewRomanPSMT" w:cs="TimesNewRomanPSMT"/>
-          <w:sz w:val="24"/>
-          <w:szCs w:val="24"/>
-        </w:rPr>
-        <w:t xml:space="preserve"> »), on obtient la </w:t>
+        <w:t xml:space="preserve">En cliquant sur l’option « Follow TCP Stream » du premier paquet RSL inconnue (« unkown »), on obtient la </w:t>
       </w:r>
       <w:r>
         <w:rPr>
@@ -3504,7 +3245,6 @@
         </w:rPr>
         <w:t xml:space="preserve"> </w:t>
       </w:r>
-      <w:proofErr w:type="spellStart"/>
       <w:r>
         <w:rPr>
           <w:rFonts w:ascii="TimesNewRomanPSMT" w:hAnsi="TimesNewRomanPSMT" w:cs="TimesNewRomanPSMT"/>
@@ -3513,9 +3253,32 @@
           <w:sz w:val="24"/>
           <w:szCs w:val="24"/>
         </w:rPr>
-        <w:t>WinHex</w:t>
-      </w:r>
-      <w:proofErr w:type="spellEnd"/>
+        <w:t xml:space="preserve">WinHex </w:t>
+      </w:r>
+      <w:r>
+        <w:rPr>
+          <w:rFonts w:ascii="TimesNewRomanPSMT" w:hAnsi="TimesNewRomanPSMT" w:cs="TimesNewRomanPSMT"/>
+          <w:sz w:val="24"/>
+          <w:szCs w:val="24"/>
+        </w:rPr>
+        <w:t>après avoir sauvegardé le flot de</w:t>
+      </w:r>
+      <w:r>
+        <w:rPr>
+          <w:rFonts w:ascii="TimesNewRomanPSMT" w:hAnsi="TimesNewRomanPSMT" w:cs="TimesNewRomanPSMT"/>
+          <w:sz w:val="24"/>
+          <w:szCs w:val="24"/>
+        </w:rPr>
+        <w:t xml:space="preserve"> </w:t>
+      </w:r>
+      <w:r>
+        <w:rPr>
+          <w:rFonts w:ascii="TimesNewRomanPSMT" w:hAnsi="TimesNewRomanPSMT" w:cs="TimesNewRomanPSMT"/>
+          <w:sz w:val="24"/>
+          <w:szCs w:val="24"/>
+        </w:rPr>
+        <w:t xml:space="preserve">données en format “ </w:t>
+      </w:r>
       <w:r>
         <w:rPr>
           <w:rFonts w:ascii="TimesNewRomanPSMT" w:hAnsi="TimesNewRomanPSMT" w:cs="TimesNewRomanPSMT"/>
@@ -3524,40 +3287,6 @@
           <w:sz w:val="24"/>
           <w:szCs w:val="24"/>
         </w:rPr>
-        <w:t xml:space="preserve"> </w:t>
-      </w:r>
-      <w:r>
-        <w:rPr>
-          <w:rFonts w:ascii="TimesNewRomanPSMT" w:hAnsi="TimesNewRomanPSMT" w:cs="TimesNewRomanPSMT"/>
-          <w:sz w:val="24"/>
-          <w:szCs w:val="24"/>
-        </w:rPr>
-        <w:t>après avoir sauvegardé le flot de</w:t>
-      </w:r>
-      <w:r>
-        <w:rPr>
-          <w:rFonts w:ascii="TimesNewRomanPSMT" w:hAnsi="TimesNewRomanPSMT" w:cs="TimesNewRomanPSMT"/>
-          <w:sz w:val="24"/>
-          <w:szCs w:val="24"/>
-        </w:rPr>
-        <w:t xml:space="preserve"> </w:t>
-      </w:r>
-      <w:r>
-        <w:rPr>
-          <w:rFonts w:ascii="TimesNewRomanPSMT" w:hAnsi="TimesNewRomanPSMT" w:cs="TimesNewRomanPSMT"/>
-          <w:sz w:val="24"/>
-          <w:szCs w:val="24"/>
-        </w:rPr>
-        <w:t xml:space="preserve">données en format “ </w:t>
-      </w:r>
-      <w:r>
-        <w:rPr>
-          <w:rFonts w:ascii="TimesNewRomanPSMT" w:hAnsi="TimesNewRomanPSMT" w:cs="TimesNewRomanPSMT"/>
-          <w:i/>
-          <w:iCs/>
-          <w:sz w:val="24"/>
-          <w:szCs w:val="24"/>
-        </w:rPr>
         <w:t xml:space="preserve">Raw </w:t>
       </w:r>
       <w:r>
@@ -3663,6 +3392,7 @@
           <w:sz w:val="24"/>
           <w:szCs w:val="24"/>
         </w:rPr>
+        <w:lastRenderedPageBreak/>
         <w:drawing>
           <wp:inline distT="0" distB="0" distL="0" distR="0" wp14:anchorId="204CA143" wp14:editId="69927381">
             <wp:extent cx="5943600" cy="2801620"/>
@@ -3955,25 +3685,7 @@
           <w:sz w:val="24"/>
           <w:szCs w:val="24"/>
         </w:rPr>
-        <w:t xml:space="preserve">Finalement, à l’aide de </w:t>
-      </w:r>
-      <w:proofErr w:type="spellStart"/>
-      <w:r>
-        <w:rPr>
-          <w:rFonts w:ascii="TimesNewRomanPSMT" w:hAnsi="TimesNewRomanPSMT" w:cs="TimesNewRomanPSMT"/>
-          <w:sz w:val="24"/>
-          <w:szCs w:val="24"/>
-        </w:rPr>
-        <w:t>WinHex</w:t>
-      </w:r>
-      <w:proofErr w:type="spellEnd"/>
-      <w:r>
-        <w:rPr>
-          <w:rFonts w:ascii="TimesNewRomanPSMT" w:hAnsi="TimesNewRomanPSMT" w:cs="TimesNewRomanPSMT"/>
-          <w:sz w:val="24"/>
-          <w:szCs w:val="24"/>
-        </w:rPr>
-        <w:t xml:space="preserve">, nous pouvons enlever les informations inutiles pour ne garder que les informations se trouvant entre FF D8 FF E0 et FF D9. Les trois images </w:t>
+        <w:t xml:space="preserve">Finalement, à l’aide de WinHex, nous pouvons enlever les informations inutiles pour ne garder que les informations se trouvant entre FF D8 FF E0 et FF D9. Les trois images </w:t>
       </w:r>
       <w:r>
         <w:rPr>
@@ -4667,25 +4379,7 @@
           <w:sz w:val="24"/>
           <w:szCs w:val="24"/>
         </w:rPr>
-        <w:t xml:space="preserve">7) </w:t>
-      </w:r>
-      <w:proofErr w:type="gramStart"/>
-      <w:r>
-        <w:rPr>
-          <w:rFonts w:ascii="TimesNewRomanPSMT" w:hAnsi="TimesNewRomanPSMT" w:cs="TimesNewRomanPSMT"/>
-          <w:sz w:val="24"/>
-          <w:szCs w:val="24"/>
-        </w:rPr>
-        <w:t>Suite à</w:t>
-      </w:r>
-      <w:proofErr w:type="gramEnd"/>
-      <w:r>
-        <w:rPr>
-          <w:rFonts w:ascii="TimesNewRomanPSMT" w:hAnsi="TimesNewRomanPSMT" w:cs="TimesNewRomanPSMT"/>
-          <w:sz w:val="24"/>
-          <w:szCs w:val="24"/>
-        </w:rPr>
-        <w:t xml:space="preserve"> toute cette analyse que pouvez-vous conclure quant à la sécurité de l’application de</w:t>
+        <w:t>7) Suite à toute cette analyse que pouvez-vous conclure quant à la sécurité de l’application de</w:t>
       </w:r>
       <w:r>
         <w:rPr>
@@ -4787,25 +4481,7 @@
           <w:sz w:val="24"/>
           <w:szCs w:val="24"/>
         </w:rPr>
-        <w:t xml:space="preserve"> le format de l’image et en utilisant des outils faciles à obtenir (</w:t>
-      </w:r>
-      <w:proofErr w:type="spellStart"/>
-      <w:r>
-        <w:rPr>
-          <w:rFonts w:ascii="TimesNewRomanPSMT" w:hAnsi="TimesNewRomanPSMT" w:cs="TimesNewRomanPSMT"/>
-          <w:sz w:val="24"/>
-          <w:szCs w:val="24"/>
-        </w:rPr>
-        <w:t>Winhex</w:t>
-      </w:r>
-      <w:proofErr w:type="spellEnd"/>
-      <w:r>
-        <w:rPr>
-          <w:rFonts w:ascii="TimesNewRomanPSMT" w:hAnsi="TimesNewRomanPSMT" w:cs="TimesNewRomanPSMT"/>
-          <w:sz w:val="24"/>
-          <w:szCs w:val="24"/>
-        </w:rPr>
-        <w:t xml:space="preserve"> et Wireshark).</w:t>
+        <w:t xml:space="preserve"> le format de l’image et en utilisant des outils faciles à obtenir (Winhex et Wireshark).</w:t>
       </w:r>
       <w:r>
         <w:rPr>
@@ -5186,21 +4862,7 @@
         <w:rPr>
           <w:lang w:val="en-CA"/>
         </w:rPr>
-        <w:t xml:space="preserve">: Three-way handshake du </w:t>
-      </w:r>
-      <w:proofErr w:type="spellStart"/>
-      <w:r>
-        <w:rPr>
-          <w:lang w:val="en-CA"/>
-        </w:rPr>
-        <w:t>protocole</w:t>
-      </w:r>
-      <w:proofErr w:type="spellEnd"/>
-      <w:r>
-        <w:rPr>
-          <w:lang w:val="en-CA"/>
-        </w:rPr>
-        <w:t xml:space="preserve"> TCP (Mode 1)</w:t>
+        <w:t>: Three-way handshake du protocole TCP (Mode 1)</w:t>
       </w:r>
     </w:p>
     <w:p>
@@ -5248,7 +4910,6 @@
         </w:rPr>
         <w:t xml:space="preserve"> le </w:t>
       </w:r>
-      <w:proofErr w:type="spellStart"/>
       <w:r>
         <w:rPr>
           <w:rFonts w:ascii="TimesNewRomanPSMT" w:hAnsi="TimesNewRomanPSMT" w:cs="TimesNewRomanPSMT"/>
@@ -5259,20 +4920,7 @@
           <w:szCs w:val="24"/>
           <w:lang w:val="fr-FR"/>
         </w:rPr>
-        <w:t>Three-way</w:t>
-      </w:r>
-      <w:proofErr w:type="spellEnd"/>
-      <w:r>
-        <w:rPr>
-          <w:rFonts w:ascii="TimesNewRomanPSMT" w:hAnsi="TimesNewRomanPSMT" w:cs="TimesNewRomanPSMT"/>
-          <w:i/>
-          <w:iCs/>
-          <w:color w:val="000000" w:themeColor="text1"/>
-          <w:sz w:val="24"/>
-          <w:szCs w:val="24"/>
-          <w:lang w:val="fr-FR"/>
-        </w:rPr>
-        <w:t xml:space="preserve"> handshake</w:t>
+        <w:t>Three-way handshake</w:t>
       </w:r>
       <w:r>
         <w:rPr>
@@ -5500,21 +5148,7 @@
         <w:rPr>
           <w:lang w:val="en-CA"/>
         </w:rPr>
-        <w:t xml:space="preserve">: Three-way handshake du </w:t>
-      </w:r>
-      <w:proofErr w:type="spellStart"/>
-      <w:r>
-        <w:rPr>
-          <w:lang w:val="en-CA"/>
-        </w:rPr>
-        <w:t>protocole</w:t>
-      </w:r>
-      <w:proofErr w:type="spellEnd"/>
-      <w:r>
-        <w:rPr>
-          <w:lang w:val="en-CA"/>
-        </w:rPr>
-        <w:t xml:space="preserve"> TCP (Mode 2)</w:t>
+        <w:t>: Three-way handshake du protocole TCP (Mode 2)</w:t>
       </w:r>
     </w:p>
     <w:p>
@@ -5562,7 +5196,6 @@
         </w:rPr>
         <w:t xml:space="preserve"> le </w:t>
       </w:r>
-      <w:proofErr w:type="spellStart"/>
       <w:r>
         <w:rPr>
           <w:rFonts w:ascii="TimesNewRomanPSMT" w:hAnsi="TimesNewRomanPSMT" w:cs="TimesNewRomanPSMT"/>
@@ -5573,20 +5206,17 @@
           <w:szCs w:val="24"/>
           <w:lang w:val="fr-FR"/>
         </w:rPr>
-        <w:t>Three-way</w:t>
-      </w:r>
-      <w:proofErr w:type="spellEnd"/>
-      <w:r>
-        <w:rPr>
-          <w:rFonts w:ascii="TimesNewRomanPSMT" w:hAnsi="TimesNewRomanPSMT" w:cs="TimesNewRomanPSMT"/>
-          <w:i/>
-          <w:iCs/>
+        <w:t>Three-way handshake</w:t>
+      </w:r>
+      <w:r>
+        <w:rPr>
+          <w:rFonts w:ascii="TimesNewRomanPSMT" w:hAnsi="TimesNewRomanPSMT" w:cs="TimesNewRomanPSMT"/>
           <w:color w:val="000000" w:themeColor="text1"/>
           <w:sz w:val="24"/>
           <w:szCs w:val="24"/>
           <w:lang w:val="fr-FR"/>
         </w:rPr>
-        <w:t xml:space="preserve"> handshake</w:t>
+        <w:t>. Il sert à synchroniser les numéros de séquence entre le client et le serveur afin d’établir la connexion entre ces derniers</w:t>
       </w:r>
       <w:r>
         <w:rPr>
@@ -5596,7 +5226,7 @@
           <w:szCs w:val="24"/>
           <w:lang w:val="fr-FR"/>
         </w:rPr>
-        <w:t>. Il sert à synchroniser les numéros de séquence entre le client et le serveur afin d’établir la connexion entre ces derniers</w:t>
+        <w:t xml:space="preserve">. Il débute par le client qui </w:t>
       </w:r>
       <w:r>
         <w:rPr>
@@ -5606,7 +5236,7 @@
           <w:szCs w:val="24"/>
           <w:lang w:val="fr-FR"/>
         </w:rPr>
-        <w:t xml:space="preserve">. Il débute par le client qui </w:t>
+        <w:t>envoie</w:t>
       </w:r>
       <w:r>
         <w:rPr>
@@ -5616,39 +5246,7 @@
           <w:szCs w:val="24"/>
           <w:lang w:val="fr-FR"/>
         </w:rPr>
-        <w:t>envoie</w:t>
-      </w:r>
-      <w:r>
-        <w:rPr>
-          <w:rFonts w:ascii="TimesNewRomanPSMT" w:hAnsi="TimesNewRomanPSMT" w:cs="TimesNewRomanPSMT"/>
-          <w:color w:val="000000" w:themeColor="text1"/>
-          <w:sz w:val="24"/>
-          <w:szCs w:val="24"/>
-          <w:lang w:val="fr-FR"/>
-        </w:rPr>
-        <w:t xml:space="preserve"> un paquet SYN afin d’effectuer une demande de connexion avec le serveur. Ensuite, le serveur répond avec un paquet SYN-ACK signifiant qu’il accepte que le client se connecte. Finalement, le client répond avec un paquet ACK avertissant le serveur que ce dernier </w:t>
-      </w:r>
-      <w:proofErr w:type="spellStart"/>
-      <w:r>
-        <w:rPr>
-          <w:rFonts w:ascii="TimesNewRomanPSMT" w:hAnsi="TimesNewRomanPSMT" w:cs="TimesNewRomanPSMT"/>
-          <w:color w:val="000000" w:themeColor="text1"/>
-          <w:sz w:val="24"/>
-          <w:szCs w:val="24"/>
-          <w:lang w:val="fr-FR"/>
-        </w:rPr>
-        <w:t>à</w:t>
-      </w:r>
-      <w:proofErr w:type="spellEnd"/>
-      <w:r>
-        <w:rPr>
-          <w:rFonts w:ascii="TimesNewRomanPSMT" w:hAnsi="TimesNewRomanPSMT" w:cs="TimesNewRomanPSMT"/>
-          <w:color w:val="000000" w:themeColor="text1"/>
-          <w:sz w:val="24"/>
-          <w:szCs w:val="24"/>
-          <w:lang w:val="fr-FR"/>
-        </w:rPr>
-        <w:t xml:space="preserve"> reçu la réponse du serveur.</w:t>
+        <w:t xml:space="preserve"> un paquet SYN afin d’effectuer une demande de connexion avec le serveur. Ensuite, le serveur répond avec un paquet SYN-ACK signifiant qu’il accepte que le client se connecte. Finalement, le client répond avec un paquet ACK avertissant le serveur que ce dernier à reçu la réponse du serveur.</w:t>
       </w:r>
     </w:p>
     <w:p>
@@ -7261,67 +6859,14 @@
         </w:rPr>
         <w:t>Nous pouvons voir, à l’aide de l’outil de statistiques de Wireshark et du filtre « </w:t>
       </w:r>
-      <w:proofErr w:type="spellStart"/>
-      <w:proofErr w:type="gramStart"/>
-      <w:r>
-        <w:rPr>
-          <w:rFonts w:ascii="TimesNewRomanPSMT" w:hAnsi="TimesNewRomanPSMT" w:cs="TimesNewRomanPSMT"/>
-          <w:color w:val="000000" w:themeColor="text1"/>
-          <w:sz w:val="24"/>
-          <w:szCs w:val="24"/>
-        </w:rPr>
-        <w:t>ip.addr</w:t>
-      </w:r>
-      <w:proofErr w:type="spellEnd"/>
-      <w:proofErr w:type="gramEnd"/>
-      <w:r>
-        <w:rPr>
-          <w:rFonts w:ascii="TimesNewRomanPSMT" w:hAnsi="TimesNewRomanPSMT" w:cs="TimesNewRomanPSMT"/>
-          <w:color w:val="000000" w:themeColor="text1"/>
-          <w:sz w:val="24"/>
-          <w:szCs w:val="24"/>
-        </w:rPr>
-        <w:t xml:space="preserve"> == 127.0.0.1 and </w:t>
-      </w:r>
-      <w:proofErr w:type="spellStart"/>
-      <w:r>
-        <w:rPr>
-          <w:rFonts w:ascii="TimesNewRomanPSMT" w:hAnsi="TimesNewRomanPSMT" w:cs="TimesNewRomanPSMT"/>
-          <w:color w:val="000000" w:themeColor="text1"/>
-          <w:sz w:val="24"/>
-          <w:szCs w:val="24"/>
-        </w:rPr>
-        <w:t>tcp.srcport</w:t>
-      </w:r>
-      <w:proofErr w:type="spellEnd"/>
-      <w:r>
-        <w:rPr>
-          <w:rFonts w:ascii="TimesNewRomanPSMT" w:hAnsi="TimesNewRomanPSMT" w:cs="TimesNewRomanPSMT"/>
-          <w:color w:val="000000" w:themeColor="text1"/>
-          <w:sz w:val="24"/>
-          <w:szCs w:val="24"/>
-        </w:rPr>
-        <w:t xml:space="preserve"> == 55097 and </w:t>
-      </w:r>
-      <w:proofErr w:type="spellStart"/>
-      <w:r>
-        <w:rPr>
-          <w:rFonts w:ascii="TimesNewRomanPSMT" w:hAnsi="TimesNewRomanPSMT" w:cs="TimesNewRomanPSMT"/>
-          <w:color w:val="000000" w:themeColor="text1"/>
-          <w:sz w:val="24"/>
-          <w:szCs w:val="24"/>
-        </w:rPr>
-        <w:t>tcp.dstport</w:t>
-      </w:r>
-      <w:proofErr w:type="spellEnd"/>
-      <w:r>
-        <w:rPr>
-          <w:rFonts w:ascii="TimesNewRomanPSMT" w:hAnsi="TimesNewRomanPSMT" w:cs="TimesNewRomanPSMT"/>
-          <w:color w:val="000000" w:themeColor="text1"/>
-          <w:sz w:val="24"/>
-          <w:szCs w:val="24"/>
-        </w:rPr>
-        <w:t xml:space="preserve"> == 5000</w:t>
+      <w:r>
+        <w:rPr>
+          <w:rFonts w:ascii="TimesNewRomanPSMT" w:hAnsi="TimesNewRomanPSMT" w:cs="TimesNewRomanPSMT"/>
+          <w:color w:val="000000" w:themeColor="text1"/>
+          <w:sz w:val="24"/>
+          <w:szCs w:val="24"/>
+        </w:rPr>
+        <w:t>ip.addr == 127.0.0.1 and tcp.srcport == 55097 and tcp.dstport == 5000</w:t>
       </w:r>
       <w:r>
         <w:rPr>
@@ -7530,34 +7075,7 @@
           <w:sz w:val="24"/>
           <w:szCs w:val="24"/>
         </w:rPr>
-        <w:t>,</w:t>
-      </w:r>
-      <w:r>
-        <w:rPr>
-          <w:rFonts w:ascii="TimesNewRomanPSMT" w:hAnsi="TimesNewRomanPSMT" w:cs="TimesNewRomanPSMT"/>
-          <w:color w:val="000000" w:themeColor="text1"/>
-          <w:sz w:val="24"/>
-          <w:szCs w:val="24"/>
-        </w:rPr>
-        <w:t xml:space="preserve"> ce qui veut dire que le client a envoyé </w:t>
-      </w:r>
-      <w:r>
-        <w:rPr>
-          <w:rFonts w:ascii="TimesNewRomanPSMT" w:hAnsi="TimesNewRomanPSMT" w:cs="TimesNewRomanPSMT"/>
-          <w:color w:val="000000" w:themeColor="text1"/>
-          <w:sz w:val="24"/>
-          <w:szCs w:val="24"/>
-        </w:rPr>
-        <w:t>4002</w:t>
-      </w:r>
-      <w:r>
-        <w:rPr>
-          <w:rFonts w:ascii="TimesNewRomanPSMT" w:hAnsi="TimesNewRomanPSMT" w:cs="TimesNewRomanPSMT"/>
-          <w:color w:val="000000" w:themeColor="text1"/>
-          <w:sz w:val="24"/>
-          <w:szCs w:val="24"/>
-        </w:rPr>
-        <w:t xml:space="preserve"> octets de données au serveur.</w:t>
+        <w:t>.</w:t>
       </w:r>
     </w:p>
     <w:p>
@@ -7812,49 +7330,73 @@
           <w:sz w:val="24"/>
           <w:szCs w:val="24"/>
         </w:rPr>
+        <w:t>Cependant, ce numéro de séquence est aussi incrémenté lors des échanges servant à initialiser la connexion et mettre fin à la connexion</w:t>
+      </w:r>
+      <w:r>
+        <w:rPr>
+          <w:rFonts w:ascii="TimesNewRomanPSMT" w:hAnsi="TimesNewRomanPSMT" w:cs="TimesNewRomanPSMT"/>
+          <w:color w:val="000000" w:themeColor="text1"/>
+          <w:sz w:val="24"/>
+          <w:szCs w:val="24"/>
+        </w:rPr>
+        <w:t xml:space="preserve"> dans le cas du client puisque c’est lui qui a amorcé l’échange</w:t>
+      </w:r>
+      <w:r>
+        <w:rPr>
+          <w:rFonts w:ascii="TimesNewRomanPSMT" w:hAnsi="TimesNewRomanPSMT" w:cs="TimesNewRomanPSMT"/>
+          <w:color w:val="000000" w:themeColor="text1"/>
+          <w:sz w:val="24"/>
+          <w:szCs w:val="24"/>
+        </w:rPr>
+        <w:t>. Il faut alors soustraire 2 à ce nombre car, lors de l’initialisation et la fin de la connexion, aucune donnée « utile » qui est échangée entre le client et le serveur. Le client a alors envoyé 4000 octets de données au serveur.</w:t>
+      </w:r>
+    </w:p>
+    <w:p>
+      <w:pPr>
+        <w:autoSpaceDE w:val="0"/>
+        <w:autoSpaceDN w:val="0"/>
+        <w:adjustRightInd w:val="0"/>
+        <w:spacing w:after="0" w:line="240" w:lineRule="auto"/>
+        <w:jc w:val="both"/>
+        <w:rPr>
+          <w:rFonts w:ascii="TimesNewRomanPSMT" w:hAnsi="TimesNewRomanPSMT" w:cs="TimesNewRomanPSMT"/>
+          <w:color w:val="000000" w:themeColor="text1"/>
+          <w:sz w:val="24"/>
+          <w:szCs w:val="24"/>
+        </w:rPr>
+      </w:pPr>
+    </w:p>
+    <w:p>
+      <w:pPr>
+        <w:autoSpaceDE w:val="0"/>
+        <w:autoSpaceDN w:val="0"/>
+        <w:adjustRightInd w:val="0"/>
+        <w:spacing w:after="0" w:line="240" w:lineRule="auto"/>
+        <w:jc w:val="both"/>
+        <w:rPr>
+          <w:rFonts w:ascii="TimesNewRomanPSMT" w:hAnsi="TimesNewRomanPSMT" w:cs="TimesNewRomanPSMT"/>
+          <w:color w:val="000000" w:themeColor="text1"/>
+          <w:sz w:val="24"/>
+          <w:szCs w:val="24"/>
+        </w:rPr>
+      </w:pPr>
+      <w:r>
+        <w:rPr>
+          <w:rFonts w:ascii="TimesNewRomanPSMT" w:hAnsi="TimesNewRomanPSMT" w:cs="TimesNewRomanPSMT"/>
+          <w:color w:val="000000" w:themeColor="text1"/>
+          <w:sz w:val="24"/>
+          <w:szCs w:val="24"/>
+        </w:rPr>
         <w:t>Nous pouvons voir, à l’aide de l’outil de statistiques de Wireshark et du filtre « </w:t>
       </w:r>
-      <w:proofErr w:type="spellStart"/>
-      <w:proofErr w:type="gramStart"/>
-      <w:r>
-        <w:rPr>
-          <w:rFonts w:ascii="TimesNewRomanPSMT" w:hAnsi="TimesNewRomanPSMT" w:cs="TimesNewRomanPSMT"/>
-          <w:color w:val="000000" w:themeColor="text1"/>
-          <w:sz w:val="24"/>
-          <w:szCs w:val="24"/>
-        </w:rPr>
-        <w:t>ip.addr</w:t>
-      </w:r>
-      <w:proofErr w:type="spellEnd"/>
-      <w:proofErr w:type="gramEnd"/>
-      <w:r>
-        <w:rPr>
-          <w:rFonts w:ascii="TimesNewRomanPSMT" w:hAnsi="TimesNewRomanPSMT" w:cs="TimesNewRomanPSMT"/>
-          <w:color w:val="000000" w:themeColor="text1"/>
-          <w:sz w:val="24"/>
-          <w:szCs w:val="24"/>
-        </w:rPr>
-        <w:t xml:space="preserve"> == 127.0.0.1 and </w:t>
-      </w:r>
-      <w:proofErr w:type="spellStart"/>
-      <w:r>
-        <w:rPr>
-          <w:rFonts w:ascii="TimesNewRomanPSMT" w:hAnsi="TimesNewRomanPSMT" w:cs="TimesNewRomanPSMT"/>
-          <w:color w:val="000000" w:themeColor="text1"/>
-          <w:sz w:val="24"/>
-          <w:szCs w:val="24"/>
-        </w:rPr>
-        <w:t>tcp.srcport</w:t>
-      </w:r>
-      <w:proofErr w:type="spellEnd"/>
-      <w:r>
-        <w:rPr>
-          <w:rFonts w:ascii="TimesNewRomanPSMT" w:hAnsi="TimesNewRomanPSMT" w:cs="TimesNewRomanPSMT"/>
-          <w:color w:val="000000" w:themeColor="text1"/>
-          <w:sz w:val="24"/>
-          <w:szCs w:val="24"/>
-        </w:rPr>
-        <w:t xml:space="preserve"> == </w:t>
+      <w:r>
+        <w:rPr>
+          <w:rFonts w:ascii="TimesNewRomanPSMT" w:hAnsi="TimesNewRomanPSMT" w:cs="TimesNewRomanPSMT"/>
+          <w:color w:val="000000" w:themeColor="text1"/>
+          <w:sz w:val="24"/>
+          <w:szCs w:val="24"/>
+        </w:rPr>
+        <w:t xml:space="preserve">ip.addr == 127.0.0.1 and tcp.srcport == </w:t>
       </w:r>
       <w:r>
         <w:rPr>
@@ -7872,27 +7414,7 @@
           <w:sz w:val="24"/>
           <w:szCs w:val="24"/>
         </w:rPr>
-        <w:t xml:space="preserve"> and </w:t>
-      </w:r>
-      <w:proofErr w:type="spellStart"/>
-      <w:r>
-        <w:rPr>
-          <w:rFonts w:ascii="TimesNewRomanPSMT" w:hAnsi="TimesNewRomanPSMT" w:cs="TimesNewRomanPSMT"/>
-          <w:color w:val="000000" w:themeColor="text1"/>
-          <w:sz w:val="24"/>
-          <w:szCs w:val="24"/>
-        </w:rPr>
-        <w:t>tcp.dstport</w:t>
-      </w:r>
-      <w:proofErr w:type="spellEnd"/>
-      <w:r>
-        <w:rPr>
-          <w:rFonts w:ascii="TimesNewRomanPSMT" w:hAnsi="TimesNewRomanPSMT" w:cs="TimesNewRomanPSMT"/>
-          <w:color w:val="000000" w:themeColor="text1"/>
-          <w:sz w:val="24"/>
-          <w:szCs w:val="24"/>
-        </w:rPr>
-        <w:t xml:space="preserve"> == 55097</w:t>
+        <w:t xml:space="preserve"> and tcp.dstport == 55097</w:t>
       </w:r>
       <w:r>
         <w:rPr>
@@ -8065,34 +7587,7 @@
           <w:sz w:val="24"/>
           <w:szCs w:val="24"/>
         </w:rPr>
-        <w:t>1</w:t>
-      </w:r>
-      <w:r>
-        <w:rPr>
-          <w:rFonts w:ascii="TimesNewRomanPSMT" w:hAnsi="TimesNewRomanPSMT" w:cs="TimesNewRomanPSMT"/>
-          <w:color w:val="000000" w:themeColor="text1"/>
-          <w:sz w:val="24"/>
-          <w:szCs w:val="24"/>
-        </w:rPr>
-        <w:t xml:space="preserve"> ce qui veut dire que le serveur a envoyé </w:t>
-      </w:r>
-      <w:r>
-        <w:rPr>
-          <w:rFonts w:ascii="TimesNewRomanPSMT" w:hAnsi="TimesNewRomanPSMT" w:cs="TimesNewRomanPSMT"/>
-          <w:color w:val="000000" w:themeColor="text1"/>
-          <w:sz w:val="24"/>
-          <w:szCs w:val="24"/>
-        </w:rPr>
-        <w:t xml:space="preserve">1 </w:t>
-      </w:r>
-      <w:r>
-        <w:rPr>
-          <w:rFonts w:ascii="TimesNewRomanPSMT" w:hAnsi="TimesNewRomanPSMT" w:cs="TimesNewRomanPSMT"/>
-          <w:color w:val="000000" w:themeColor="text1"/>
-          <w:sz w:val="24"/>
-          <w:szCs w:val="24"/>
-        </w:rPr>
-        <w:t>octets de données au client.</w:t>
+        <w:t>1.</w:t>
       </w:r>
     </w:p>
     <w:p>
@@ -8271,6 +7766,103 @@
         <w:t>: Numéro de séquence du dernier paquet envoyé par le serveur au client</w:t>
       </w:r>
     </w:p>
+    <w:p>
+      <w:pPr>
+        <w:autoSpaceDE w:val="0"/>
+        <w:autoSpaceDN w:val="0"/>
+        <w:adjustRightInd w:val="0"/>
+        <w:spacing w:after="0" w:line="240" w:lineRule="auto"/>
+        <w:jc w:val="both"/>
+        <w:rPr>
+          <w:rFonts w:ascii="TimesNewRomanPSMT" w:hAnsi="TimesNewRomanPSMT" w:cs="TimesNewRomanPSMT"/>
+          <w:color w:val="000000" w:themeColor="text1"/>
+          <w:sz w:val="24"/>
+          <w:szCs w:val="24"/>
+        </w:rPr>
+      </w:pPr>
+      <w:r>
+        <w:rPr>
+          <w:rFonts w:ascii="TimesNewRomanPSMT" w:hAnsi="TimesNewRomanPSMT" w:cs="TimesNewRomanPSMT"/>
+          <w:color w:val="000000" w:themeColor="text1"/>
+          <w:sz w:val="24"/>
+          <w:szCs w:val="24"/>
+        </w:rPr>
+        <w:lastRenderedPageBreak/>
+        <w:t xml:space="preserve">Cependant, ce numéro de séquence est aussi incrémenté lors des échanges servant à initialiser la connexion </w:t>
+      </w:r>
+      <w:r>
+        <w:rPr>
+          <w:rFonts w:ascii="TimesNewRomanPSMT" w:hAnsi="TimesNewRomanPSMT" w:cs="TimesNewRomanPSMT"/>
+          <w:color w:val="000000" w:themeColor="text1"/>
+          <w:sz w:val="24"/>
+          <w:szCs w:val="24"/>
+        </w:rPr>
+        <w:t xml:space="preserve">le cas du </w:t>
+      </w:r>
+      <w:r>
+        <w:rPr>
+          <w:rFonts w:ascii="TimesNewRomanPSMT" w:hAnsi="TimesNewRomanPSMT" w:cs="TimesNewRomanPSMT"/>
+          <w:color w:val="000000" w:themeColor="text1"/>
+          <w:sz w:val="24"/>
+          <w:szCs w:val="24"/>
+        </w:rPr>
+        <w:t>serveur</w:t>
+      </w:r>
+      <w:r>
+        <w:rPr>
+          <w:rFonts w:ascii="TimesNewRomanPSMT" w:hAnsi="TimesNewRomanPSMT" w:cs="TimesNewRomanPSMT"/>
+          <w:color w:val="000000" w:themeColor="text1"/>
+          <w:sz w:val="24"/>
+          <w:szCs w:val="24"/>
+        </w:rPr>
+        <w:t xml:space="preserve"> puisque c’est lui qui </w:t>
+      </w:r>
+      <w:r>
+        <w:rPr>
+          <w:rFonts w:ascii="TimesNewRomanPSMT" w:hAnsi="TimesNewRomanPSMT" w:cs="TimesNewRomanPSMT"/>
+          <w:color w:val="000000" w:themeColor="text1"/>
+          <w:sz w:val="24"/>
+          <w:szCs w:val="24"/>
+        </w:rPr>
+        <w:t>doit répondre à la demande de connexion du client</w:t>
+      </w:r>
+      <w:r>
+        <w:rPr>
+          <w:rFonts w:ascii="TimesNewRomanPSMT" w:hAnsi="TimesNewRomanPSMT" w:cs="TimesNewRomanPSMT"/>
+          <w:color w:val="000000" w:themeColor="text1"/>
+          <w:sz w:val="24"/>
+          <w:szCs w:val="24"/>
+        </w:rPr>
+        <w:t xml:space="preserve">. Il faut alors soustraire </w:t>
+      </w:r>
+      <w:r>
+        <w:rPr>
+          <w:rFonts w:ascii="TimesNewRomanPSMT" w:hAnsi="TimesNewRomanPSMT" w:cs="TimesNewRomanPSMT"/>
+          <w:color w:val="000000" w:themeColor="text1"/>
+          <w:sz w:val="24"/>
+          <w:szCs w:val="24"/>
+        </w:rPr>
+        <w:t>1</w:t>
+      </w:r>
+      <w:r>
+        <w:rPr>
+          <w:rFonts w:ascii="TimesNewRomanPSMT" w:hAnsi="TimesNewRomanPSMT" w:cs="TimesNewRomanPSMT"/>
+          <w:color w:val="000000" w:themeColor="text1"/>
+          <w:sz w:val="24"/>
+          <w:szCs w:val="24"/>
+        </w:rPr>
+        <w:t xml:space="preserve"> à ce nombre car, lors de l’initialisation de la connexion, aucune donnée « utile » qui est échangée entre le client et le serveur. </w:t>
+      </w:r>
+      <w:r>
+        <w:rPr>
+          <w:rFonts w:ascii="TimesNewRomanPSMT" w:hAnsi="TimesNewRomanPSMT" w:cs="TimesNewRomanPSMT"/>
+          <w:color w:val="000000" w:themeColor="text1"/>
+          <w:sz w:val="24"/>
+          <w:szCs w:val="24"/>
+        </w:rPr>
+        <w:t>Le serveur n’a alors envoyé aucune donnée au client.</w:t>
+      </w:r>
+    </w:p>
     <w:p/>
     <w:p>
       <w:pPr>
@@ -8334,47 +7926,14 @@
         </w:rPr>
         <w:t>Nous pouvons voir, à l’aide de l’outil de statistiques de Wireshark et du filtre « </w:t>
       </w:r>
-      <w:proofErr w:type="spellStart"/>
-      <w:proofErr w:type="gramStart"/>
-      <w:r>
-        <w:rPr>
-          <w:rFonts w:ascii="TimesNewRomanPSMT" w:hAnsi="TimesNewRomanPSMT" w:cs="TimesNewRomanPSMT"/>
-          <w:color w:val="000000" w:themeColor="text1"/>
-          <w:sz w:val="24"/>
-          <w:szCs w:val="24"/>
-        </w:rPr>
-        <w:t>ip.addr</w:t>
-      </w:r>
-      <w:proofErr w:type="spellEnd"/>
-      <w:proofErr w:type="gramEnd"/>
-      <w:r>
-        <w:rPr>
-          <w:rFonts w:ascii="TimesNewRomanPSMT" w:hAnsi="TimesNewRomanPSMT" w:cs="TimesNewRomanPSMT"/>
-          <w:color w:val="000000" w:themeColor="text1"/>
-          <w:sz w:val="24"/>
-          <w:szCs w:val="24"/>
-        </w:rPr>
-        <w:t xml:space="preserve"> == 127.0.0.1 and </w:t>
-      </w:r>
-      <w:proofErr w:type="spellStart"/>
-      <w:r>
-        <w:rPr>
-          <w:rFonts w:ascii="TimesNewRomanPSMT" w:hAnsi="TimesNewRomanPSMT" w:cs="TimesNewRomanPSMT"/>
-          <w:color w:val="000000" w:themeColor="text1"/>
-          <w:sz w:val="24"/>
-          <w:szCs w:val="24"/>
-        </w:rPr>
-        <w:t>tcp.srcport</w:t>
-      </w:r>
-      <w:proofErr w:type="spellEnd"/>
-      <w:r>
-        <w:rPr>
-          <w:rFonts w:ascii="TimesNewRomanPSMT" w:hAnsi="TimesNewRomanPSMT" w:cs="TimesNewRomanPSMT"/>
-          <w:color w:val="000000" w:themeColor="text1"/>
-          <w:sz w:val="24"/>
-          <w:szCs w:val="24"/>
-        </w:rPr>
-        <w:t xml:space="preserve"> == </w:t>
+      <w:r>
+        <w:rPr>
+          <w:rFonts w:ascii="TimesNewRomanPSMT" w:hAnsi="TimesNewRomanPSMT" w:cs="TimesNewRomanPSMT"/>
+          <w:color w:val="000000" w:themeColor="text1"/>
+          <w:sz w:val="24"/>
+          <w:szCs w:val="24"/>
+        </w:rPr>
+        <w:t xml:space="preserve">ip.addr == 127.0.0.1 and tcp.srcport == </w:t>
       </w:r>
       <w:r>
         <w:rPr>
@@ -8392,27 +7951,7 @@
           <w:sz w:val="24"/>
           <w:szCs w:val="24"/>
         </w:rPr>
-        <w:t xml:space="preserve"> and </w:t>
-      </w:r>
-      <w:proofErr w:type="spellStart"/>
-      <w:r>
-        <w:rPr>
-          <w:rFonts w:ascii="TimesNewRomanPSMT" w:hAnsi="TimesNewRomanPSMT" w:cs="TimesNewRomanPSMT"/>
-          <w:color w:val="000000" w:themeColor="text1"/>
-          <w:sz w:val="24"/>
-          <w:szCs w:val="24"/>
-        </w:rPr>
-        <w:t>tcp.dstport</w:t>
-      </w:r>
-      <w:proofErr w:type="spellEnd"/>
-      <w:r>
-        <w:rPr>
-          <w:rFonts w:ascii="TimesNewRomanPSMT" w:hAnsi="TimesNewRomanPSMT" w:cs="TimesNewRomanPSMT"/>
-          <w:color w:val="000000" w:themeColor="text1"/>
-          <w:sz w:val="24"/>
-          <w:szCs w:val="24"/>
-        </w:rPr>
-        <w:t xml:space="preserve"> == 5000</w:t>
+        <w:t xml:space="preserve"> and tcp.dstport == 5000</w:t>
       </w:r>
       <w:r>
         <w:rPr>
@@ -8455,7 +7994,6 @@
         <w:rPr>
           <w:noProof/>
         </w:rPr>
-        <w:lastRenderedPageBreak/>
         <mc:AlternateContent>
           <mc:Choice Requires="wpi">
             <w:drawing>
@@ -8604,16 +8142,7 @@
           <w:sz w:val="24"/>
           <w:szCs w:val="24"/>
         </w:rPr>
-        <w:t>,</w:t>
-      </w:r>
-      <w:r>
-        <w:rPr>
-          <w:rFonts w:ascii="TimesNewRomanPSMT" w:hAnsi="TimesNewRomanPSMT" w:cs="TimesNewRomanPSMT"/>
-          <w:color w:val="000000" w:themeColor="text1"/>
-          <w:sz w:val="24"/>
-          <w:szCs w:val="24"/>
-        </w:rPr>
-        <w:t xml:space="preserve"> ce qui veut dire que le client a envoyé 4002 octets de données au serveur.</w:t>
+        <w:t>.</w:t>
       </w:r>
     </w:p>
     <w:p>
@@ -8807,6 +8336,72 @@
           <w:sz w:val="24"/>
           <w:szCs w:val="24"/>
         </w:rPr>
+        <w:t>Cependant, ce numéro de séquence est aussi incrémenté lors des échanges servant à initialiser la connexion et mettre fin à la connexion</w:t>
+      </w:r>
+      <w:r>
+        <w:rPr>
+          <w:rFonts w:ascii="TimesNewRomanPSMT" w:hAnsi="TimesNewRomanPSMT" w:cs="TimesNewRomanPSMT"/>
+          <w:color w:val="000000" w:themeColor="text1"/>
+          <w:sz w:val="24"/>
+          <w:szCs w:val="24"/>
+        </w:rPr>
+        <w:t xml:space="preserve"> </w:t>
+      </w:r>
+      <w:r>
+        <w:rPr>
+          <w:rFonts w:ascii="TimesNewRomanPSMT" w:hAnsi="TimesNewRomanPSMT" w:cs="TimesNewRomanPSMT"/>
+          <w:color w:val="000000" w:themeColor="text1"/>
+          <w:sz w:val="24"/>
+          <w:szCs w:val="24"/>
+        </w:rPr>
+        <w:t>dans le cas du client puisque c’est lui qui a amorcé l’échange</w:t>
+      </w:r>
+      <w:r>
+        <w:rPr>
+          <w:rFonts w:ascii="TimesNewRomanPSMT" w:hAnsi="TimesNewRomanPSMT" w:cs="TimesNewRomanPSMT"/>
+          <w:color w:val="000000" w:themeColor="text1"/>
+          <w:sz w:val="24"/>
+          <w:szCs w:val="24"/>
+        </w:rPr>
+        <w:t>. Il faut alors soustraire 2 à ce nombre car, lors de l’initialisation et la fin de la connexion, aucune donnée « utile » qui est échangée entre le client et le serveur. Le client a alors envoyé 4000 octets de données au serveur.</w:t>
+      </w:r>
+    </w:p>
+    <w:p>
+      <w:pPr>
+        <w:autoSpaceDE w:val="0"/>
+        <w:autoSpaceDN w:val="0"/>
+        <w:adjustRightInd w:val="0"/>
+        <w:spacing w:after="0" w:line="240" w:lineRule="auto"/>
+        <w:jc w:val="both"/>
+        <w:rPr>
+          <w:rFonts w:ascii="TimesNewRomanPSMT" w:hAnsi="TimesNewRomanPSMT" w:cs="TimesNewRomanPSMT"/>
+          <w:color w:val="000000" w:themeColor="text1"/>
+          <w:sz w:val="24"/>
+          <w:szCs w:val="24"/>
+        </w:rPr>
+      </w:pPr>
+    </w:p>
+    <w:p>
+      <w:pPr>
+        <w:autoSpaceDE w:val="0"/>
+        <w:autoSpaceDN w:val="0"/>
+        <w:adjustRightInd w:val="0"/>
+        <w:spacing w:after="0" w:line="240" w:lineRule="auto"/>
+        <w:jc w:val="both"/>
+        <w:rPr>
+          <w:rFonts w:ascii="TimesNewRomanPSMT" w:hAnsi="TimesNewRomanPSMT" w:cs="TimesNewRomanPSMT"/>
+          <w:color w:val="000000" w:themeColor="text1"/>
+          <w:sz w:val="24"/>
+          <w:szCs w:val="24"/>
+        </w:rPr>
+      </w:pPr>
+      <w:r>
+        <w:rPr>
+          <w:rFonts w:ascii="TimesNewRomanPSMT" w:hAnsi="TimesNewRomanPSMT" w:cs="TimesNewRomanPSMT"/>
+          <w:color w:val="000000" w:themeColor="text1"/>
+          <w:sz w:val="24"/>
+          <w:szCs w:val="24"/>
+        </w:rPr>
         <w:t xml:space="preserve">Nous pouvons voir, à l’aide de l’outil de statistiques de Wireshark et du filtre </w:t>
       </w:r>
       <w:r>
@@ -8818,47 +8413,14 @@
         </w:rPr>
         <w:t>« </w:t>
       </w:r>
-      <w:proofErr w:type="spellStart"/>
-      <w:proofErr w:type="gramStart"/>
-      <w:r>
-        <w:rPr>
-          <w:rFonts w:ascii="TimesNewRomanPSMT" w:hAnsi="TimesNewRomanPSMT" w:cs="TimesNewRomanPSMT"/>
-          <w:color w:val="000000" w:themeColor="text1"/>
-          <w:sz w:val="24"/>
-          <w:szCs w:val="24"/>
-        </w:rPr>
-        <w:t>ip.addr</w:t>
-      </w:r>
-      <w:proofErr w:type="spellEnd"/>
-      <w:proofErr w:type="gramEnd"/>
-      <w:r>
-        <w:rPr>
-          <w:rFonts w:ascii="TimesNewRomanPSMT" w:hAnsi="TimesNewRomanPSMT" w:cs="TimesNewRomanPSMT"/>
-          <w:color w:val="000000" w:themeColor="text1"/>
-          <w:sz w:val="24"/>
-          <w:szCs w:val="24"/>
-        </w:rPr>
-        <w:t xml:space="preserve"> == 127.0.0.1 and </w:t>
-      </w:r>
-      <w:proofErr w:type="spellStart"/>
-      <w:r>
-        <w:rPr>
-          <w:rFonts w:ascii="TimesNewRomanPSMT" w:hAnsi="TimesNewRomanPSMT" w:cs="TimesNewRomanPSMT"/>
-          <w:color w:val="000000" w:themeColor="text1"/>
-          <w:sz w:val="24"/>
-          <w:szCs w:val="24"/>
-        </w:rPr>
-        <w:t>tcp.srcport</w:t>
-      </w:r>
-      <w:proofErr w:type="spellEnd"/>
-      <w:r>
-        <w:rPr>
-          <w:rFonts w:ascii="TimesNewRomanPSMT" w:hAnsi="TimesNewRomanPSMT" w:cs="TimesNewRomanPSMT"/>
-          <w:color w:val="000000" w:themeColor="text1"/>
-          <w:sz w:val="24"/>
-          <w:szCs w:val="24"/>
-        </w:rPr>
-        <w:t xml:space="preserve"> == </w:t>
+      <w:r>
+        <w:rPr>
+          <w:rFonts w:ascii="TimesNewRomanPSMT" w:hAnsi="TimesNewRomanPSMT" w:cs="TimesNewRomanPSMT"/>
+          <w:color w:val="000000" w:themeColor="text1"/>
+          <w:sz w:val="24"/>
+          <w:szCs w:val="24"/>
+        </w:rPr>
+        <w:t xml:space="preserve">ip.addr == 127.0.0.1 and tcp.srcport == </w:t>
       </w:r>
       <w:r>
         <w:rPr>
@@ -8876,27 +8438,7 @@
           <w:sz w:val="24"/>
           <w:szCs w:val="24"/>
         </w:rPr>
-        <w:t xml:space="preserve"> and </w:t>
-      </w:r>
-      <w:proofErr w:type="spellStart"/>
-      <w:r>
-        <w:rPr>
-          <w:rFonts w:ascii="TimesNewRomanPSMT" w:hAnsi="TimesNewRomanPSMT" w:cs="TimesNewRomanPSMT"/>
-          <w:color w:val="000000" w:themeColor="text1"/>
-          <w:sz w:val="24"/>
-          <w:szCs w:val="24"/>
-        </w:rPr>
-        <w:t>tcp.dstport</w:t>
-      </w:r>
-      <w:proofErr w:type="spellEnd"/>
-      <w:r>
-        <w:rPr>
-          <w:rFonts w:ascii="TimesNewRomanPSMT" w:hAnsi="TimesNewRomanPSMT" w:cs="TimesNewRomanPSMT"/>
-          <w:color w:val="000000" w:themeColor="text1"/>
-          <w:sz w:val="24"/>
-          <w:szCs w:val="24"/>
-        </w:rPr>
-        <w:t xml:space="preserve"> == </w:t>
+        <w:t xml:space="preserve"> and tcp.dstport == </w:t>
       </w:r>
       <w:r>
         <w:rPr>
@@ -9087,7 +8629,41 @@
           <w:sz w:val="24"/>
           <w:szCs w:val="24"/>
         </w:rPr>
-        <w:t>Ici, vu que le protocole employé est TCP, nous pouvons utiliser le numéro de séquence du dernier paquet envoyé par le serveur afin de déterminer le nombre d’octets de données envoyés au client. Selon la figure suivante, nous avons comme dernier numéro de séquence 1 ce qui veut dire que le serveur a envoyé 1 octets de données au client.</w:t>
+        <w:t xml:space="preserve">Ici, vu que le protocole employé est TCP, nous pouvons utiliser le numéro de séquence du dernier paquet envoyé par le serveur afin de déterminer le nombre d’octets de données envoyés au client. </w:t>
+      </w:r>
+    </w:p>
+    <w:p>
+      <w:pPr>
+        <w:autoSpaceDE w:val="0"/>
+        <w:autoSpaceDN w:val="0"/>
+        <w:adjustRightInd w:val="0"/>
+        <w:spacing w:after="0" w:line="240" w:lineRule="auto"/>
+        <w:jc w:val="both"/>
+        <w:rPr>
+          <w:rFonts w:ascii="TimesNewRomanPSMT" w:hAnsi="TimesNewRomanPSMT" w:cs="TimesNewRomanPSMT"/>
+          <w:color w:val="000000" w:themeColor="text1"/>
+          <w:sz w:val="24"/>
+          <w:szCs w:val="24"/>
+        </w:rPr>
+      </w:pPr>
+      <w:r>
+        <w:rPr>
+          <w:rFonts w:ascii="TimesNewRomanPSMT" w:hAnsi="TimesNewRomanPSMT" w:cs="TimesNewRomanPSMT"/>
+          <w:color w:val="000000" w:themeColor="text1"/>
+          <w:sz w:val="24"/>
+          <w:szCs w:val="24"/>
+        </w:rPr>
+        <w:lastRenderedPageBreak/>
+        <w:t xml:space="preserve">Selon la figure suivante, nous avons comme dernier numéro de séquence </w:t>
+      </w:r>
+      <w:r>
+        <w:rPr>
+          <w:rFonts w:ascii="TimesNewRomanPSMT" w:hAnsi="TimesNewRomanPSMT" w:cs="TimesNewRomanPSMT"/>
+          <w:color w:val="000000" w:themeColor="text1"/>
+          <w:sz w:val="24"/>
+          <w:szCs w:val="24"/>
+        </w:rPr>
+        <w:t>1.</w:t>
       </w:r>
     </w:p>
     <w:p>
@@ -9274,6 +8850,30 @@
           <w:szCs w:val="24"/>
         </w:rPr>
       </w:pPr>
+      <w:r>
+        <w:rPr>
+          <w:rFonts w:ascii="TimesNewRomanPSMT" w:hAnsi="TimesNewRomanPSMT" w:cs="TimesNewRomanPSMT"/>
+          <w:color w:val="000000" w:themeColor="text1"/>
+          <w:sz w:val="24"/>
+          <w:szCs w:val="24"/>
+        </w:rPr>
+        <w:t>Cependant, ce numéro de séquence est aussi incrémenté lors des échanges servant à initialiser la connexion le cas du serveur puisque c’est lui qui doit répondre à la demande de connexion du client. Il faut alors soustraire 1 à ce nombre car, lors de l’initialisation de la connexion, aucune donnée « utile » qui est échangée entre le client et le serveur. Le serveur n’a alors envoyé aucune donnée au client.</w:t>
+      </w:r>
+    </w:p>
+    <w:p>
+      <w:pPr>
+        <w:autoSpaceDE w:val="0"/>
+        <w:autoSpaceDN w:val="0"/>
+        <w:adjustRightInd w:val="0"/>
+        <w:spacing w:after="0" w:line="240" w:lineRule="auto"/>
+        <w:jc w:val="both"/>
+        <w:rPr>
+          <w:rFonts w:ascii="TimesNewRomanPSMT" w:hAnsi="TimesNewRomanPSMT" w:cs="TimesNewRomanPSMT"/>
+          <w:color w:val="000000" w:themeColor="text1"/>
+          <w:sz w:val="24"/>
+          <w:szCs w:val="24"/>
+        </w:rPr>
+      </w:pPr>
     </w:p>
     <w:p>
       <w:pPr>
@@ -9300,7 +8900,6 @@
           <w:sz w:val="24"/>
           <w:szCs w:val="24"/>
         </w:rPr>
-        <w:lastRenderedPageBreak/>
         <w:t xml:space="preserve">Mode </w:t>
       </w:r>
       <w:r>
@@ -9371,16 +8970,12 @@
     </w:p>
     <w:p>
       <w:pPr>
-        <w:autoSpaceDE w:val="0"/>
-        <w:autoSpaceDN w:val="0"/>
-        <w:adjustRightInd w:val="0"/>
-        <w:spacing w:after="0" w:line="240" w:lineRule="auto"/>
-        <w:jc w:val="both"/>
-        <w:rPr>
-          <w:rFonts w:ascii="TimesNewRomanPSMT" w:hAnsi="TimesNewRomanPSMT" w:cs="TimesNewRomanPSMT"/>
-          <w:sz w:val="24"/>
-          <w:szCs w:val="24"/>
-        </w:rPr>
+        <w:keepNext/>
+        <w:autoSpaceDE w:val="0"/>
+        <w:autoSpaceDN w:val="0"/>
+        <w:adjustRightInd w:val="0"/>
+        <w:spacing w:after="0" w:line="240" w:lineRule="auto"/>
+        <w:jc w:val="both"/>
       </w:pPr>
       <w:r>
         <w:rPr>
@@ -9425,6 +9020,41 @@
     </w:p>
     <w:p>
       <w:pPr>
+        <w:pStyle w:val="Caption"/>
+        <w:jc w:val="both"/>
+        <w:rPr>
+          <w:rFonts w:ascii="TimesNewRomanPSMT" w:hAnsi="TimesNewRomanPSMT" w:cs="TimesNewRomanPSMT"/>
+          <w:sz w:val="24"/>
+          <w:szCs w:val="24"/>
+        </w:rPr>
+      </w:pPr>
+      <w:r>
+        <w:t xml:space="preserve">Figure </w:t>
+      </w:r>
+      <w:r>
+        <w:fldChar w:fldCharType="begin"/>
+      </w:r>
+      <w:r>
+        <w:instrText xml:space="preserve"> SEQ Figure \* ARABIC </w:instrText>
+      </w:r>
+      <w:r>
+        <w:fldChar w:fldCharType="separate"/>
+      </w:r>
+      <w:r>
+        <w:rPr>
+          <w:noProof/>
+        </w:rPr>
+        <w:t>30</w:t>
+      </w:r>
+      <w:r>
+        <w:fldChar w:fldCharType="end"/>
+      </w:r>
+      <w:r>
+        <w:t>: Longueur du paquet envoyé par le client</w:t>
+      </w:r>
+    </w:p>
+    <w:p>
+      <w:pPr>
         <w:autoSpaceDE w:val="0"/>
         <w:autoSpaceDN w:val="0"/>
         <w:adjustRightInd w:val="0"/>
@@ -9553,16 +9183,12 @@
     </w:p>
     <w:p>
       <w:pPr>
-        <w:autoSpaceDE w:val="0"/>
-        <w:autoSpaceDN w:val="0"/>
-        <w:adjustRightInd w:val="0"/>
-        <w:spacing w:after="0" w:line="240" w:lineRule="auto"/>
-        <w:jc w:val="both"/>
-        <w:rPr>
-          <w:rFonts w:ascii="TimesNewRomanPSMT" w:hAnsi="TimesNewRomanPSMT" w:cs="TimesNewRomanPSMT"/>
-          <w:sz w:val="24"/>
-          <w:szCs w:val="24"/>
-        </w:rPr>
+        <w:keepNext/>
+        <w:autoSpaceDE w:val="0"/>
+        <w:autoSpaceDN w:val="0"/>
+        <w:adjustRightInd w:val="0"/>
+        <w:spacing w:after="0" w:line="240" w:lineRule="auto"/>
+        <w:jc w:val="both"/>
       </w:pPr>
       <w:r>
         <w:rPr>
@@ -9607,6 +9233,41 @@
     </w:p>
     <w:p>
       <w:pPr>
+        <w:pStyle w:val="Caption"/>
+        <w:jc w:val="both"/>
+        <w:rPr>
+          <w:rFonts w:ascii="TimesNewRomanPSMT" w:hAnsi="TimesNewRomanPSMT" w:cs="TimesNewRomanPSMT"/>
+          <w:sz w:val="24"/>
+          <w:szCs w:val="24"/>
+        </w:rPr>
+      </w:pPr>
+      <w:r>
+        <w:t xml:space="preserve">Figure </w:t>
+      </w:r>
+      <w:r>
+        <w:fldChar w:fldCharType="begin"/>
+      </w:r>
+      <w:r>
+        <w:instrText xml:space="preserve"> SEQ Figure \* ARABIC </w:instrText>
+      </w:r>
+      <w:r>
+        <w:fldChar w:fldCharType="separate"/>
+      </w:r>
+      <w:r>
+        <w:rPr>
+          <w:noProof/>
+        </w:rPr>
+        <w:t>31</w:t>
+      </w:r>
+      <w:r>
+        <w:fldChar w:fldCharType="end"/>
+      </w:r>
+      <w:r>
+        <w:t>: Longueur des paquets envoyés par le client</w:t>
+      </w:r>
+    </w:p>
+    <w:p>
+      <w:pPr>
         <w:autoSpaceDE w:val="0"/>
         <w:autoSpaceDN w:val="0"/>
         <w:adjustRightInd w:val="0"/>
@@ -9639,16 +9300,8 @@
           <w:sz w:val="24"/>
           <w:szCs w:val="24"/>
         </w:rPr>
-        <w:t xml:space="preserve">Nous pouvons alors calculer le nombre total d’octets de </w:t>
-      </w:r>
-      <w:proofErr w:type="spellStart"/>
-      <w:r>
-        <w:rPr>
-          <w:rFonts w:ascii="TimesNewRomanPSMT" w:hAnsi="TimesNewRomanPSMT" w:cs="TimesNewRomanPSMT"/>
-          <w:sz w:val="24"/>
-          <w:szCs w:val="24"/>
-        </w:rPr>
-        <w:t>donn</w:t>
+        <w:lastRenderedPageBreak/>
+        <w:t>Nous pouvons alors calculer le nombre total d’octets de donn</w:t>
       </w:r>
       <w:r>
         <w:rPr>
@@ -9666,17 +9319,7 @@
           <w:szCs w:val="24"/>
           <w:lang w:val="fr-FR"/>
         </w:rPr>
-        <w:t>es</w:t>
-      </w:r>
-      <w:proofErr w:type="spellEnd"/>
-      <w:r>
-        <w:rPr>
-          <w:rFonts w:ascii="TimesNewRomanPSMT" w:hAnsi="TimesNewRomanPSMT" w:cs="TimesNewRomanPSMT"/>
-          <w:sz w:val="24"/>
-          <w:szCs w:val="24"/>
-          <w:lang w:val="fr-FR"/>
-        </w:rPr>
-        <w:t xml:space="preserve"> envoyés par le client de la façon suivante :</w:t>
+        <w:t>es envoyés par le client de la façon suivante :</w:t>
       </w:r>
     </w:p>
     <w:p>
@@ -10504,15 +10147,7 @@
           <w:sz w:val="24"/>
           <w:szCs w:val="24"/>
         </w:rPr>
-        <w:t xml:space="preserve">plus rapidement </w:t>
-      </w:r>
-      <w:r>
-        <w:rPr>
-          <w:rFonts w:ascii="TimesNewRomanPSMT" w:hAnsi="TimesNewRomanPSMT" w:cs="TimesNewRomanPSMT"/>
-          <w:sz w:val="24"/>
-          <w:szCs w:val="24"/>
-        </w:rPr>
-        <w:t xml:space="preserve">et </w:t>
+        <w:t xml:space="preserve">plus rapidement et </w:t>
       </w:r>
       <w:r>
         <w:rPr>
@@ -10572,6 +10207,7 @@
           <w:sz w:val="24"/>
           <w:szCs w:val="24"/>
         </w:rPr>
+        <w:lastRenderedPageBreak/>
         <w:t>2) Comparer la performance des envois de données pour le mode 3 et le mode 4. Qu’est-ce qui</w:t>
       </w:r>
       <w:r>
@@ -10848,15 +10484,7 @@
           <w:sz w:val="24"/>
           <w:szCs w:val="24"/>
         </w:rPr>
-        <w:t>à ce niveau</w:t>
-      </w:r>
-      <w:r>
-        <w:rPr>
-          <w:rFonts w:ascii="TimesNewRomanPSMT" w:hAnsi="TimesNewRomanPSMT" w:cs="TimesNewRomanPSMT"/>
-          <w:sz w:val="24"/>
-          <w:szCs w:val="24"/>
-        </w:rPr>
-        <w:t xml:space="preserve"> </w:t>
+        <w:t xml:space="preserve">à ce niveau </w:t>
       </w:r>
       <w:r>
         <w:rPr>
@@ -10946,14 +10574,15 @@
           <w:szCs w:val="24"/>
         </w:rPr>
       </w:pPr>
-    </w:p>
-    <w:p>
-      <w:pPr>
-        <w:autoSpaceDE w:val="0"/>
-        <w:autoSpaceDN w:val="0"/>
-        <w:adjustRightInd w:val="0"/>
-        <w:spacing w:after="0" w:line="240" w:lineRule="auto"/>
-        <w:jc w:val="both"/>
+      <w:r>
+        <w:rPr>
+          <w:rFonts w:ascii="TimesNewRomanPSMT" w:hAnsi="TimesNewRomanPSMT" w:cs="TimesNewRomanPSMT"/>
+          <w:sz w:val="24"/>
+          <w:szCs w:val="24"/>
+        </w:rPr>
+        <w:t xml:space="preserve">3) Discutez de la fiabilité de chaque mode. Selon vous, quel(s) mode(s) est le plus fiable? </w:t>
+      </w:r>
+      <w:r>
         <w:rPr>
           <w:rFonts w:ascii="TimesNewRomanPSMT" w:hAnsi="TimesNewRomanPSMT" w:cs="TimesNewRomanPSMT"/>
           <w:b/>
@@ -10961,15 +10590,9 @@
           <w:sz w:val="24"/>
           <w:szCs w:val="24"/>
         </w:rPr>
-      </w:pPr>
-    </w:p>
-    <w:p>
-      <w:pPr>
-        <w:autoSpaceDE w:val="0"/>
-        <w:autoSpaceDN w:val="0"/>
-        <w:adjustRightInd w:val="0"/>
-        <w:spacing w:after="0" w:line="240" w:lineRule="auto"/>
-        <w:jc w:val="both"/>
+        <w:t>(0.5</w:t>
+      </w:r>
+      <w:r>
         <w:rPr>
           <w:rFonts w:ascii="TimesNewRomanPSMT" w:hAnsi="TimesNewRomanPSMT" w:cs="TimesNewRomanPSMT"/>
           <w:b/>
@@ -10977,15 +10600,9 @@
           <w:sz w:val="24"/>
           <w:szCs w:val="24"/>
         </w:rPr>
-      </w:pPr>
-    </w:p>
-    <w:p>
-      <w:pPr>
-        <w:autoSpaceDE w:val="0"/>
-        <w:autoSpaceDN w:val="0"/>
-        <w:adjustRightInd w:val="0"/>
-        <w:spacing w:after="0" w:line="240" w:lineRule="auto"/>
-        <w:jc w:val="both"/>
+        <w:t xml:space="preserve"> </w:t>
+      </w:r>
+      <w:r>
         <w:rPr>
           <w:rFonts w:ascii="TimesNewRomanPSMT" w:hAnsi="TimesNewRomanPSMT" w:cs="TimesNewRomanPSMT"/>
           <w:b/>
@@ -10993,7 +10610,132 @@
           <w:sz w:val="24"/>
           <w:szCs w:val="24"/>
         </w:rPr>
-      </w:pPr>
+        <w:t>point)</w:t>
+      </w:r>
+    </w:p>
+    <w:p>
+      <w:pPr>
+        <w:autoSpaceDE w:val="0"/>
+        <w:autoSpaceDN w:val="0"/>
+        <w:adjustRightInd w:val="0"/>
+        <w:spacing w:after="0" w:line="240" w:lineRule="auto"/>
+        <w:jc w:val="both"/>
+        <w:rPr>
+          <w:rFonts w:ascii="TimesNewRomanPSMT" w:hAnsi="TimesNewRomanPSMT" w:cs="TimesNewRomanPSMT"/>
+          <w:sz w:val="24"/>
+          <w:szCs w:val="24"/>
+        </w:rPr>
+      </w:pPr>
+    </w:p>
+    <w:p>
+      <w:pPr>
+        <w:autoSpaceDE w:val="0"/>
+        <w:autoSpaceDN w:val="0"/>
+        <w:adjustRightInd w:val="0"/>
+        <w:spacing w:after="0" w:line="240" w:lineRule="auto"/>
+        <w:jc w:val="both"/>
+        <w:rPr>
+          <w:rFonts w:ascii="TimesNewRomanPSMT" w:hAnsi="TimesNewRomanPSMT" w:cs="TimesNewRomanPSMT"/>
+          <w:sz w:val="24"/>
+          <w:szCs w:val="24"/>
+        </w:rPr>
+      </w:pPr>
+      <w:r>
+        <w:rPr>
+          <w:rFonts w:ascii="TimesNewRomanPSMT" w:hAnsi="TimesNewRomanPSMT" w:cs="TimesNewRomanPSMT"/>
+          <w:sz w:val="24"/>
+          <w:szCs w:val="24"/>
+        </w:rPr>
+        <w:t>Le</w:t>
+      </w:r>
+      <w:r>
+        <w:rPr>
+          <w:rFonts w:ascii="TimesNewRomanPSMT" w:hAnsi="TimesNewRomanPSMT" w:cs="TimesNewRomanPSMT"/>
+          <w:sz w:val="24"/>
+          <w:szCs w:val="24"/>
+        </w:rPr>
+        <w:t>s</w:t>
+      </w:r>
+      <w:r>
+        <w:rPr>
+          <w:rFonts w:ascii="TimesNewRomanPSMT" w:hAnsi="TimesNewRomanPSMT" w:cs="TimesNewRomanPSMT"/>
+          <w:sz w:val="24"/>
+          <w:szCs w:val="24"/>
+        </w:rPr>
+        <w:t xml:space="preserve"> mode</w:t>
+      </w:r>
+      <w:r>
+        <w:rPr>
+          <w:rFonts w:ascii="TimesNewRomanPSMT" w:hAnsi="TimesNewRomanPSMT" w:cs="TimesNewRomanPSMT"/>
+          <w:sz w:val="24"/>
+          <w:szCs w:val="24"/>
+        </w:rPr>
+        <w:t>s 1 et 2 sont les plus fiables, car ces modes utilisent le protocole TCP</w:t>
+      </w:r>
+      <w:r>
+        <w:rPr>
+          <w:rFonts w:ascii="TimesNewRomanPSMT" w:hAnsi="TimesNewRomanPSMT" w:cs="TimesNewRomanPSMT"/>
+          <w:sz w:val="24"/>
+          <w:szCs w:val="24"/>
+        </w:rPr>
+        <w:t>. Ainsi,</w:t>
+      </w:r>
+      <w:r>
+        <w:rPr>
+          <w:rFonts w:ascii="TimesNewRomanPSMT" w:hAnsi="TimesNewRomanPSMT" w:cs="TimesNewRomanPSMT"/>
+          <w:sz w:val="24"/>
+          <w:szCs w:val="24"/>
+        </w:rPr>
+        <w:t xml:space="preserve"> si un paquet n’est </w:t>
+      </w:r>
+      <w:r>
+        <w:rPr>
+          <w:rFonts w:ascii="TimesNewRomanPSMT" w:hAnsi="TimesNewRomanPSMT" w:cs="TimesNewRomanPSMT"/>
+          <w:sz w:val="24"/>
+          <w:szCs w:val="24"/>
+        </w:rPr>
+        <w:t xml:space="preserve">pas </w:t>
+      </w:r>
+      <w:r>
+        <w:rPr>
+          <w:rFonts w:ascii="TimesNewRomanPSMT" w:hAnsi="TimesNewRomanPSMT" w:cs="TimesNewRomanPSMT"/>
+          <w:sz w:val="24"/>
+          <w:szCs w:val="24"/>
+        </w:rPr>
+        <w:t>reçu</w:t>
+      </w:r>
+      <w:r>
+        <w:rPr>
+          <w:rFonts w:ascii="TimesNewRomanPSMT" w:hAnsi="TimesNewRomanPSMT" w:cs="TimesNewRomanPSMT"/>
+          <w:sz w:val="24"/>
+          <w:szCs w:val="24"/>
+        </w:rPr>
+        <w:t xml:space="preserve"> par le destinataire</w:t>
+      </w:r>
+      <w:r>
+        <w:rPr>
+          <w:rFonts w:ascii="TimesNewRomanPSMT" w:hAnsi="TimesNewRomanPSMT" w:cs="TimesNewRomanPSMT"/>
+          <w:sz w:val="24"/>
+          <w:szCs w:val="24"/>
+        </w:rPr>
+        <w:t>, ce protocole va renvoyer ce paquet pour assurer que chaque paquet soi</w:t>
+      </w:r>
+      <w:r>
+        <w:rPr>
+          <w:rFonts w:ascii="TimesNewRomanPSMT" w:hAnsi="TimesNewRomanPSMT" w:cs="TimesNewRomanPSMT"/>
+          <w:sz w:val="24"/>
+          <w:szCs w:val="24"/>
+        </w:rPr>
+        <w:t>t</w:t>
+      </w:r>
+      <w:r>
+        <w:rPr>
+          <w:rFonts w:ascii="TimesNewRomanPSMT" w:hAnsi="TimesNewRomanPSMT" w:cs="TimesNewRomanPSMT"/>
+          <w:sz w:val="24"/>
+          <w:szCs w:val="24"/>
+        </w:rPr>
+        <w:t xml:space="preserve"> livré à son destinataire. </w:t>
+      </w:r>
     </w:p>
     <w:p>
       <w:pPr>
@@ -11032,8 +10774,39 @@
           <w:sz w:val="24"/>
           <w:szCs w:val="24"/>
         </w:rPr>
-        <w:lastRenderedPageBreak/>
-        <w:t xml:space="preserve">3) Discutez de la fiabilité de chaque mode. Selon vous, quel(s) mode(s) est le plus fiable? </w:t>
+        <w:t>4) Pour les modes secrets utilisant le protocole TCP, vous avez certainement remarqué à la fin de</w:t>
+      </w:r>
+      <w:r>
+        <w:rPr>
+          <w:rFonts w:ascii="TimesNewRomanPSMT" w:hAnsi="TimesNewRomanPSMT" w:cs="TimesNewRomanPSMT"/>
+          <w:sz w:val="24"/>
+          <w:szCs w:val="24"/>
+        </w:rPr>
+        <w:t xml:space="preserve"> </w:t>
+      </w:r>
+      <w:r>
+        <w:rPr>
+          <w:rFonts w:ascii="TimesNewRomanPSMT" w:hAnsi="TimesNewRomanPSMT" w:cs="TimesNewRomanPSMT"/>
+          <w:sz w:val="24"/>
+          <w:szCs w:val="24"/>
+        </w:rPr>
+        <w:t>la</w:t>
+      </w:r>
+      <w:r>
+        <w:rPr>
+          <w:rFonts w:ascii="TimesNewRomanPSMT" w:hAnsi="TimesNewRomanPSMT" w:cs="TimesNewRomanPSMT"/>
+          <w:sz w:val="24"/>
+          <w:szCs w:val="24"/>
+        </w:rPr>
+        <w:t xml:space="preserve"> </w:t>
+      </w:r>
+      <w:r>
+        <w:rPr>
+          <w:rFonts w:ascii="TimesNewRomanPSMT" w:hAnsi="TimesNewRomanPSMT" w:cs="TimesNewRomanPSMT"/>
+          <w:sz w:val="24"/>
+          <w:szCs w:val="24"/>
+        </w:rPr>
+        <w:t xml:space="preserve">communication un échange FIN, ACK. Expliquez en quoi consiste cet échange. </w:t>
       </w:r>
       <w:r>
         <w:rPr>
@@ -11043,9 +10816,16 @@
           <w:sz w:val="24"/>
           <w:szCs w:val="24"/>
         </w:rPr>
-        <w:t>(0.5</w:t>
-      </w:r>
-      <w:r>
+        <w:t>(0.5 point)</w:t>
+      </w:r>
+    </w:p>
+    <w:p>
+      <w:pPr>
+        <w:autoSpaceDE w:val="0"/>
+        <w:autoSpaceDN w:val="0"/>
+        <w:adjustRightInd w:val="0"/>
+        <w:spacing w:after="0" w:line="240" w:lineRule="auto"/>
+        <w:jc w:val="both"/>
         <w:rPr>
           <w:rFonts w:ascii="TimesNewRomanPSMT" w:hAnsi="TimesNewRomanPSMT" w:cs="TimesNewRomanPSMT"/>
           <w:b/>
@@ -11053,241 +10833,6 @@
           <w:sz w:val="24"/>
           <w:szCs w:val="24"/>
         </w:rPr>
-        <w:t xml:space="preserve"> </w:t>
-      </w:r>
-      <w:r>
-        <w:rPr>
-          <w:rFonts w:ascii="TimesNewRomanPSMT" w:hAnsi="TimesNewRomanPSMT" w:cs="TimesNewRomanPSMT"/>
-          <w:b/>
-          <w:bCs/>
-          <w:sz w:val="24"/>
-          <w:szCs w:val="24"/>
-        </w:rPr>
-        <w:t>point)</w:t>
-      </w:r>
-    </w:p>
-    <w:p>
-      <w:pPr>
-        <w:autoSpaceDE w:val="0"/>
-        <w:autoSpaceDN w:val="0"/>
-        <w:adjustRightInd w:val="0"/>
-        <w:spacing w:after="0" w:line="240" w:lineRule="auto"/>
-        <w:jc w:val="both"/>
-        <w:rPr>
-          <w:rFonts w:ascii="TimesNewRomanPSMT" w:hAnsi="TimesNewRomanPSMT" w:cs="TimesNewRomanPSMT"/>
-          <w:sz w:val="24"/>
-          <w:szCs w:val="24"/>
-        </w:rPr>
-      </w:pPr>
-    </w:p>
-    <w:p>
-      <w:pPr>
-        <w:autoSpaceDE w:val="0"/>
-        <w:autoSpaceDN w:val="0"/>
-        <w:adjustRightInd w:val="0"/>
-        <w:spacing w:after="0" w:line="240" w:lineRule="auto"/>
-        <w:jc w:val="both"/>
-        <w:rPr>
-          <w:rFonts w:ascii="TimesNewRomanPSMT" w:hAnsi="TimesNewRomanPSMT" w:cs="TimesNewRomanPSMT"/>
-          <w:sz w:val="24"/>
-          <w:szCs w:val="24"/>
-        </w:rPr>
-      </w:pPr>
-      <w:r>
-        <w:rPr>
-          <w:rFonts w:ascii="TimesNewRomanPSMT" w:hAnsi="TimesNewRomanPSMT" w:cs="TimesNewRomanPSMT"/>
-          <w:sz w:val="24"/>
-          <w:szCs w:val="24"/>
-        </w:rPr>
-        <w:t>Le</w:t>
-      </w:r>
-      <w:r>
-        <w:rPr>
-          <w:rFonts w:ascii="TimesNewRomanPSMT" w:hAnsi="TimesNewRomanPSMT" w:cs="TimesNewRomanPSMT"/>
-          <w:sz w:val="24"/>
-          <w:szCs w:val="24"/>
-        </w:rPr>
-        <w:t>s</w:t>
-      </w:r>
-      <w:r>
-        <w:rPr>
-          <w:rFonts w:ascii="TimesNewRomanPSMT" w:hAnsi="TimesNewRomanPSMT" w:cs="TimesNewRomanPSMT"/>
-          <w:sz w:val="24"/>
-          <w:szCs w:val="24"/>
-        </w:rPr>
-        <w:t xml:space="preserve"> mode</w:t>
-      </w:r>
-      <w:r>
-        <w:rPr>
-          <w:rFonts w:ascii="TimesNewRomanPSMT" w:hAnsi="TimesNewRomanPSMT" w:cs="TimesNewRomanPSMT"/>
-          <w:sz w:val="24"/>
-          <w:szCs w:val="24"/>
-        </w:rPr>
-        <w:t>s 1 et 2 sont les plus fiables, car ces modes utilisent le protocole TCP</w:t>
-      </w:r>
-      <w:r>
-        <w:rPr>
-          <w:rFonts w:ascii="TimesNewRomanPSMT" w:hAnsi="TimesNewRomanPSMT" w:cs="TimesNewRomanPSMT"/>
-          <w:sz w:val="24"/>
-          <w:szCs w:val="24"/>
-        </w:rPr>
-        <w:t>. Ainsi,</w:t>
-      </w:r>
-      <w:r>
-        <w:rPr>
-          <w:rFonts w:ascii="TimesNewRomanPSMT" w:hAnsi="TimesNewRomanPSMT" w:cs="TimesNewRomanPSMT"/>
-          <w:sz w:val="24"/>
-          <w:szCs w:val="24"/>
-        </w:rPr>
-        <w:t xml:space="preserve"> si un paquet n’est </w:t>
-      </w:r>
-      <w:r>
-        <w:rPr>
-          <w:rFonts w:ascii="TimesNewRomanPSMT" w:hAnsi="TimesNewRomanPSMT" w:cs="TimesNewRomanPSMT"/>
-          <w:sz w:val="24"/>
-          <w:szCs w:val="24"/>
-        </w:rPr>
-        <w:t xml:space="preserve">pas </w:t>
-      </w:r>
-      <w:r>
-        <w:rPr>
-          <w:rFonts w:ascii="TimesNewRomanPSMT" w:hAnsi="TimesNewRomanPSMT" w:cs="TimesNewRomanPSMT"/>
-          <w:sz w:val="24"/>
-          <w:szCs w:val="24"/>
-        </w:rPr>
-        <w:t>reçu</w:t>
-      </w:r>
-      <w:r>
-        <w:rPr>
-          <w:rFonts w:ascii="TimesNewRomanPSMT" w:hAnsi="TimesNewRomanPSMT" w:cs="TimesNewRomanPSMT"/>
-          <w:sz w:val="24"/>
-          <w:szCs w:val="24"/>
-        </w:rPr>
-        <w:t xml:space="preserve"> par le destinataire</w:t>
-      </w:r>
-      <w:r>
-        <w:rPr>
-          <w:rFonts w:ascii="TimesNewRomanPSMT" w:hAnsi="TimesNewRomanPSMT" w:cs="TimesNewRomanPSMT"/>
-          <w:sz w:val="24"/>
-          <w:szCs w:val="24"/>
-        </w:rPr>
-        <w:t>, ce protocole va renvoyer ce paquet pour assurer que chaque paquet soi</w:t>
-      </w:r>
-      <w:r>
-        <w:rPr>
-          <w:rFonts w:ascii="TimesNewRomanPSMT" w:hAnsi="TimesNewRomanPSMT" w:cs="TimesNewRomanPSMT"/>
-          <w:sz w:val="24"/>
-          <w:szCs w:val="24"/>
-        </w:rPr>
-        <w:t>t</w:t>
-      </w:r>
-      <w:r>
-        <w:rPr>
-          <w:rFonts w:ascii="TimesNewRomanPSMT" w:hAnsi="TimesNewRomanPSMT" w:cs="TimesNewRomanPSMT"/>
-          <w:sz w:val="24"/>
-          <w:szCs w:val="24"/>
-        </w:rPr>
-        <w:t xml:space="preserve"> livré à son destinataire. </w:t>
-      </w:r>
-      <w:bookmarkStart w:id="1" w:name="_GoBack"/>
-      <w:bookmarkEnd w:id="1"/>
-    </w:p>
-    <w:p>
-      <w:pPr>
-        <w:autoSpaceDE w:val="0"/>
-        <w:autoSpaceDN w:val="0"/>
-        <w:adjustRightInd w:val="0"/>
-        <w:spacing w:after="0" w:line="240" w:lineRule="auto"/>
-        <w:jc w:val="both"/>
-        <w:rPr>
-          <w:rFonts w:ascii="TimesNewRomanPSMT" w:hAnsi="TimesNewRomanPSMT" w:cs="TimesNewRomanPSMT"/>
-          <w:b/>
-          <w:bCs/>
-          <w:sz w:val="24"/>
-          <w:szCs w:val="24"/>
-        </w:rPr>
-      </w:pPr>
-    </w:p>
-    <w:p>
-      <w:pPr>
-        <w:autoSpaceDE w:val="0"/>
-        <w:autoSpaceDN w:val="0"/>
-        <w:adjustRightInd w:val="0"/>
-        <w:spacing w:after="0" w:line="240" w:lineRule="auto"/>
-        <w:jc w:val="both"/>
-        <w:rPr>
-          <w:rFonts w:ascii="TimesNewRomanPSMT" w:hAnsi="TimesNewRomanPSMT" w:cs="TimesNewRomanPSMT"/>
-          <w:b/>
-          <w:bCs/>
-          <w:sz w:val="24"/>
-          <w:szCs w:val="24"/>
-        </w:rPr>
-      </w:pPr>
-      <w:r>
-        <w:rPr>
-          <w:rFonts w:ascii="TimesNewRomanPSMT" w:hAnsi="TimesNewRomanPSMT" w:cs="TimesNewRomanPSMT"/>
-          <w:sz w:val="24"/>
-          <w:szCs w:val="24"/>
-        </w:rPr>
-        <w:t>4) Pour les modes secrets utilisant le protocole TCP, vous avez certainement remarqué à la fin de</w:t>
-      </w:r>
-      <w:r>
-        <w:rPr>
-          <w:rFonts w:ascii="TimesNewRomanPSMT" w:hAnsi="TimesNewRomanPSMT" w:cs="TimesNewRomanPSMT"/>
-          <w:sz w:val="24"/>
-          <w:szCs w:val="24"/>
-        </w:rPr>
-        <w:t xml:space="preserve"> </w:t>
-      </w:r>
-      <w:r>
-        <w:rPr>
-          <w:rFonts w:ascii="TimesNewRomanPSMT" w:hAnsi="TimesNewRomanPSMT" w:cs="TimesNewRomanPSMT"/>
-          <w:sz w:val="24"/>
-          <w:szCs w:val="24"/>
-        </w:rPr>
-        <w:t>la</w:t>
-      </w:r>
-      <w:r>
-        <w:rPr>
-          <w:rFonts w:ascii="TimesNewRomanPSMT" w:hAnsi="TimesNewRomanPSMT" w:cs="TimesNewRomanPSMT"/>
-          <w:sz w:val="24"/>
-          <w:szCs w:val="24"/>
-        </w:rPr>
-        <w:t xml:space="preserve"> </w:t>
-      </w:r>
-      <w:r>
-        <w:rPr>
-          <w:rFonts w:ascii="TimesNewRomanPSMT" w:hAnsi="TimesNewRomanPSMT" w:cs="TimesNewRomanPSMT"/>
-          <w:sz w:val="24"/>
-          <w:szCs w:val="24"/>
-        </w:rPr>
-        <w:t xml:space="preserve">communication un échange FIN, ACK. Expliquez en quoi consiste cet échange. </w:t>
-      </w:r>
-      <w:r>
-        <w:rPr>
-          <w:rFonts w:ascii="TimesNewRomanPSMT" w:hAnsi="TimesNewRomanPSMT" w:cs="TimesNewRomanPSMT"/>
-          <w:b/>
-          <w:bCs/>
-          <w:sz w:val="24"/>
-          <w:szCs w:val="24"/>
-        </w:rPr>
-        <w:t>(0.5 point)</w:t>
-      </w:r>
-    </w:p>
-    <w:p>
-      <w:pPr>
-        <w:autoSpaceDE w:val="0"/>
-        <w:autoSpaceDN w:val="0"/>
-        <w:adjustRightInd w:val="0"/>
-        <w:spacing w:after="0" w:line="240" w:lineRule="auto"/>
-        <w:jc w:val="both"/>
-        <w:rPr>
-          <w:rFonts w:ascii="TimesNewRomanPSMT" w:hAnsi="TimesNewRomanPSMT" w:cs="TimesNewRomanPSMT"/>
-          <w:b/>
-          <w:bCs/>
-          <w:sz w:val="24"/>
-          <w:szCs w:val="24"/>
-        </w:rPr>
       </w:pPr>
     </w:p>
     <w:p>
@@ -11409,882 +10954,9 @@
           <w:szCs w:val="24"/>
         </w:rPr>
       </w:pPr>
-      <w:r>
-        <w:rPr>
-          <w:rFonts w:ascii="TimesNewRomanPSMT" w:hAnsi="TimesNewRomanPSMT" w:cs="TimesNewRomanPSMT"/>
-          <w:sz w:val="24"/>
-          <w:szCs w:val="24"/>
-        </w:rPr>
-        <w:br w:type="page"/>
-      </w:r>
-    </w:p>
-    <w:p>
-      <w:pPr>
-        <w:autoSpaceDE w:val="0"/>
-        <w:autoSpaceDN w:val="0"/>
-        <w:adjustRightInd w:val="0"/>
-        <w:spacing w:after="0" w:line="240" w:lineRule="auto"/>
-        <w:jc w:val="both"/>
-        <w:rPr>
-          <w:rFonts w:ascii="TimesNewRomanPSMT" w:hAnsi="TimesNewRomanPSMT" w:cs="TimesNewRomanPSMT"/>
-          <w:sz w:val="24"/>
-          <w:szCs w:val="24"/>
-          <w:lang w:val="fr-FR"/>
-        </w:rPr>
-      </w:pPr>
-      <w:r>
-        <w:rPr>
-          <w:rFonts w:ascii="TimesNewRomanPSMT" w:hAnsi="TimesNewRomanPSMT" w:cs="TimesNewRomanPSMT"/>
-          <w:sz w:val="24"/>
-          <w:szCs w:val="24"/>
-          <w:lang w:val="fr-FR"/>
-        </w:rPr>
-        <w:lastRenderedPageBreak/>
-        <w:t>D</w:t>
-      </w:r>
-      <w:r>
-        <w:rPr>
-          <w:rFonts w:ascii="TimesNewRomanPSMT" w:hAnsi="TimesNewRomanPSMT" w:cs="TimesNewRomanPSMT"/>
-          <w:sz w:val="24"/>
-          <w:szCs w:val="24"/>
-          <w:lang w:val="fr-FR"/>
-        </w:rPr>
-        <w:t>ans l</w:t>
-      </w:r>
-      <w:r>
-        <w:rPr>
-          <w:rFonts w:ascii="TimesNewRomanPSMT" w:hAnsi="TimesNewRomanPSMT" w:cs="TimesNewRomanPSMT"/>
-          <w:sz w:val="24"/>
-          <w:szCs w:val="24"/>
-          <w:lang w:val="fr-FR"/>
-        </w:rPr>
-        <w:t>’</w:t>
-      </w:r>
-      <w:r>
-        <w:rPr>
-          <w:rFonts w:ascii="TimesNewRomanPSMT" w:hAnsi="TimesNewRomanPSMT" w:cs="TimesNewRomanPSMT"/>
-          <w:sz w:val="24"/>
-          <w:szCs w:val="24"/>
-          <w:lang w:val="fr-FR"/>
-        </w:rPr>
-        <w:t>ensemble, nous avons vu qu’il n’y a que des paquets TCP, RSL et OML qui sont échangés entre le client et le serveur. En utilisant Wireshark, nous pouvons déterminer la taille des en-têtes de chacun des paquets et ainsi calculer la quantité de données dans chacun des paquets en soustrayant la taille de son en-tête avec la taille totale (</w:t>
-      </w:r>
-      <w:proofErr w:type="spellStart"/>
-      <w:r>
-        <w:rPr>
-          <w:rFonts w:ascii="TimesNewRomanPSMT" w:hAnsi="TimesNewRomanPSMT" w:cs="TimesNewRomanPSMT"/>
-          <w:sz w:val="24"/>
-          <w:szCs w:val="24"/>
-          <w:lang w:val="fr-FR"/>
-        </w:rPr>
-        <w:t>length</w:t>
-      </w:r>
-      <w:proofErr w:type="spellEnd"/>
-      <w:r>
-        <w:rPr>
-          <w:rFonts w:ascii="TimesNewRomanPSMT" w:hAnsi="TimesNewRomanPSMT" w:cs="TimesNewRomanPSMT"/>
-          <w:sz w:val="24"/>
-          <w:szCs w:val="24"/>
-          <w:lang w:val="fr-FR"/>
-        </w:rPr>
-        <w:t>) du paquet. Vu que nous communiquons avec le protocole TCP, les en-têtes ont une longueur de 20 octets. Il est à noter que certains paquets emploient un autre protocole avec le protocole TCP. Ces derniers sont le RSL et le OML (voir les trois figures suivantes).</w:t>
-      </w:r>
-    </w:p>
-    <w:p>
-      <w:pPr>
-        <w:autoSpaceDE w:val="0"/>
-        <w:autoSpaceDN w:val="0"/>
-        <w:adjustRightInd w:val="0"/>
-        <w:spacing w:after="0" w:line="240" w:lineRule="auto"/>
-        <w:jc w:val="both"/>
-        <w:rPr>
-          <w:rFonts w:ascii="TimesNewRomanPSMT" w:hAnsi="TimesNewRomanPSMT" w:cs="TimesNewRomanPSMT"/>
-          <w:sz w:val="24"/>
-          <w:szCs w:val="24"/>
-          <w:lang w:val="fr-FR"/>
-        </w:rPr>
-      </w:pPr>
-      <w:r>
-        <w:rPr>
-          <w:rFonts w:ascii="TimesNewRomanPSMT" w:hAnsi="TimesNewRomanPSMT" w:cs="TimesNewRomanPSMT"/>
-          <w:noProof/>
-          <w:sz w:val="24"/>
-          <w:szCs w:val="24"/>
-          <w:lang w:val="fr-FR"/>
-        </w:rPr>
-        <w:drawing>
-          <wp:inline distT="0" distB="0" distL="0" distR="0" wp14:anchorId="713FAC0B" wp14:editId="32B827AB">
-            <wp:extent cx="5943600" cy="1218565"/>
-            <wp:effectExtent l="0" t="0" r="0" b="635"/>
-            <wp:docPr id="10" name="Picture 10"/>
-            <wp:cNvGraphicFramePr>
-              <a:graphicFrameLocks xmlns:a="http://schemas.openxmlformats.org/drawingml/2006/main" noChangeAspect="1"/>
-            </wp:cNvGraphicFramePr>
-            <a:graphic xmlns:a="http://schemas.openxmlformats.org/drawingml/2006/main">
-              <a:graphicData uri="http://schemas.openxmlformats.org/drawingml/2006/picture">
-                <pic:pic xmlns:pic="http://schemas.openxmlformats.org/drawingml/2006/picture">
-                  <pic:nvPicPr>
-                    <pic:cNvPr id="1" name=""/>
-                    <pic:cNvPicPr/>
-                  </pic:nvPicPr>
-                  <pic:blipFill>
-                    <a:blip r:embed="rId96"/>
-                    <a:stretch>
-                      <a:fillRect/>
-                    </a:stretch>
-                  </pic:blipFill>
-                  <pic:spPr>
-                    <a:xfrm>
-                      <a:off x="0" y="0"/>
-                      <a:ext cx="5943600" cy="1218565"/>
-                    </a:xfrm>
-                    <a:prstGeom prst="rect">
-                      <a:avLst/>
-                    </a:prstGeom>
-                  </pic:spPr>
-                </pic:pic>
-              </a:graphicData>
-            </a:graphic>
-          </wp:inline>
-        </w:drawing>
-      </w:r>
-    </w:p>
-    <w:p>
-      <w:pPr>
-        <w:autoSpaceDE w:val="0"/>
-        <w:autoSpaceDN w:val="0"/>
-        <w:adjustRightInd w:val="0"/>
-        <w:spacing w:after="0" w:line="240" w:lineRule="auto"/>
-        <w:jc w:val="both"/>
-        <w:rPr>
-          <w:rFonts w:ascii="TimesNewRomanPSMT" w:hAnsi="TimesNewRomanPSMT" w:cs="TimesNewRomanPSMT"/>
-          <w:sz w:val="24"/>
-          <w:szCs w:val="24"/>
-          <w:lang w:val="fr-FR"/>
-        </w:rPr>
-      </w:pPr>
-      <w:r>
-        <w:rPr>
-          <w:rFonts w:ascii="TimesNewRomanPSMT" w:hAnsi="TimesNewRomanPSMT" w:cs="TimesNewRomanPSMT"/>
-          <w:noProof/>
-          <w:sz w:val="24"/>
-          <w:szCs w:val="24"/>
-          <w:lang w:val="fr-FR"/>
-        </w:rPr>
-        <w:drawing>
-          <wp:inline distT="0" distB="0" distL="0" distR="0" wp14:anchorId="5DD6A6C2" wp14:editId="0EC83FF0">
-            <wp:extent cx="5943600" cy="1157605"/>
-            <wp:effectExtent l="0" t="0" r="0" b="4445"/>
-            <wp:docPr id="11" name="Picture 11"/>
-            <wp:cNvGraphicFramePr>
-              <a:graphicFrameLocks xmlns:a="http://schemas.openxmlformats.org/drawingml/2006/main" noChangeAspect="1"/>
-            </wp:cNvGraphicFramePr>
-            <a:graphic xmlns:a="http://schemas.openxmlformats.org/drawingml/2006/main">
-              <a:graphicData uri="http://schemas.openxmlformats.org/drawingml/2006/picture">
-                <pic:pic xmlns:pic="http://schemas.openxmlformats.org/drawingml/2006/picture">
-                  <pic:nvPicPr>
-                    <pic:cNvPr id="1" name=""/>
-                    <pic:cNvPicPr/>
-                  </pic:nvPicPr>
-                  <pic:blipFill>
-                    <a:blip r:embed="rId97"/>
-                    <a:stretch>
-                      <a:fillRect/>
-                    </a:stretch>
-                  </pic:blipFill>
-                  <pic:spPr>
-                    <a:xfrm>
-                      <a:off x="0" y="0"/>
-                      <a:ext cx="5943600" cy="1157605"/>
-                    </a:xfrm>
-                    <a:prstGeom prst="rect">
-                      <a:avLst/>
-                    </a:prstGeom>
-                  </pic:spPr>
-                </pic:pic>
-              </a:graphicData>
-            </a:graphic>
-          </wp:inline>
-        </w:drawing>
-      </w:r>
-    </w:p>
-    <w:p>
-      <w:pPr>
-        <w:autoSpaceDE w:val="0"/>
-        <w:autoSpaceDN w:val="0"/>
-        <w:adjustRightInd w:val="0"/>
-        <w:spacing w:after="0" w:line="240" w:lineRule="auto"/>
-        <w:jc w:val="both"/>
-        <w:rPr>
-          <w:rFonts w:ascii="TimesNewRomanPSMT" w:hAnsi="TimesNewRomanPSMT" w:cs="TimesNewRomanPSMT"/>
-          <w:sz w:val="24"/>
-          <w:szCs w:val="24"/>
-          <w:lang w:val="fr-FR"/>
-        </w:rPr>
-      </w:pPr>
-      <w:r>
-        <w:rPr>
-          <w:rFonts w:ascii="TimesNewRomanPSMT" w:hAnsi="TimesNewRomanPSMT" w:cs="TimesNewRomanPSMT"/>
-          <w:noProof/>
-          <w:sz w:val="24"/>
-          <w:szCs w:val="24"/>
-          <w:lang w:val="fr-FR"/>
-        </w:rPr>
-        <w:drawing>
-          <wp:inline distT="0" distB="0" distL="0" distR="0" wp14:anchorId="33499D66" wp14:editId="2A282946">
-            <wp:extent cx="5943600" cy="1424305"/>
-            <wp:effectExtent l="0" t="0" r="0" b="4445"/>
-            <wp:docPr id="12" name="Picture 12"/>
-            <wp:cNvGraphicFramePr>
-              <a:graphicFrameLocks xmlns:a="http://schemas.openxmlformats.org/drawingml/2006/main" noChangeAspect="1"/>
-            </wp:cNvGraphicFramePr>
-            <a:graphic xmlns:a="http://schemas.openxmlformats.org/drawingml/2006/main">
-              <a:graphicData uri="http://schemas.openxmlformats.org/drawingml/2006/picture">
-                <pic:pic xmlns:pic="http://schemas.openxmlformats.org/drawingml/2006/picture">
-                  <pic:nvPicPr>
-                    <pic:cNvPr id="1" name=""/>
-                    <pic:cNvPicPr/>
-                  </pic:nvPicPr>
-                  <pic:blipFill>
-                    <a:blip r:embed="rId98"/>
-                    <a:stretch>
-                      <a:fillRect/>
-                    </a:stretch>
-                  </pic:blipFill>
-                  <pic:spPr>
-                    <a:xfrm>
-                      <a:off x="0" y="0"/>
-                      <a:ext cx="5943600" cy="1424305"/>
-                    </a:xfrm>
-                    <a:prstGeom prst="rect">
-                      <a:avLst/>
-                    </a:prstGeom>
-                  </pic:spPr>
-                </pic:pic>
-              </a:graphicData>
-            </a:graphic>
-          </wp:inline>
-        </w:drawing>
-      </w:r>
-    </w:p>
-    <w:p>
-      <w:pPr>
-        <w:autoSpaceDE w:val="0"/>
-        <w:autoSpaceDN w:val="0"/>
-        <w:adjustRightInd w:val="0"/>
-        <w:spacing w:after="0" w:line="240" w:lineRule="auto"/>
-        <w:jc w:val="both"/>
-        <w:rPr>
-          <w:rFonts w:ascii="TimesNewRomanPSMT" w:hAnsi="TimesNewRomanPSMT" w:cs="TimesNewRomanPSMT"/>
-          <w:sz w:val="24"/>
-          <w:szCs w:val="24"/>
-          <w:lang w:val="fr-FR"/>
-        </w:rPr>
-      </w:pPr>
-    </w:p>
-    <w:p>
-      <w:pPr>
-        <w:autoSpaceDE w:val="0"/>
-        <w:autoSpaceDN w:val="0"/>
-        <w:adjustRightInd w:val="0"/>
-        <w:spacing w:after="0" w:line="240" w:lineRule="auto"/>
-        <w:jc w:val="both"/>
-        <w:rPr>
-          <w:rFonts w:ascii="TimesNewRomanPSMT" w:hAnsi="TimesNewRomanPSMT" w:cs="TimesNewRomanPSMT"/>
-          <w:sz w:val="24"/>
-          <w:szCs w:val="24"/>
-          <w:lang w:val="fr-FR"/>
-        </w:rPr>
-      </w:pPr>
-      <w:r>
-        <w:rPr>
-          <w:rFonts w:ascii="TimesNewRomanPSMT" w:hAnsi="TimesNewRomanPSMT" w:cs="TimesNewRomanPSMT"/>
-          <w:sz w:val="24"/>
-          <w:szCs w:val="24"/>
-        </w:rPr>
-        <w:t xml:space="preserve">L’image suivante montre les paquets que le client </w:t>
-      </w:r>
-      <w:proofErr w:type="spellStart"/>
-      <w:r>
-        <w:rPr>
-          <w:rFonts w:ascii="TimesNewRomanPSMT" w:hAnsi="TimesNewRomanPSMT" w:cs="TimesNewRomanPSMT"/>
-          <w:sz w:val="24"/>
-          <w:szCs w:val="24"/>
-        </w:rPr>
-        <w:t>envoit</w:t>
-      </w:r>
-      <w:proofErr w:type="spellEnd"/>
-      <w:r>
-        <w:rPr>
-          <w:rFonts w:ascii="TimesNewRomanPSMT" w:hAnsi="TimesNewRomanPSMT" w:cs="TimesNewRomanPSMT"/>
-          <w:sz w:val="24"/>
-          <w:szCs w:val="24"/>
-        </w:rPr>
-        <w:t xml:space="preserve"> au serveur (nous avons utilisé le filtre </w:t>
-      </w:r>
-      <w:r>
-        <w:rPr>
-          <w:rFonts w:ascii="TimesNewRomanPSMT" w:hAnsi="TimesNewRomanPSMT" w:cs="TimesNewRomanPSMT"/>
-          <w:sz w:val="24"/>
-          <w:szCs w:val="24"/>
-          <w:lang w:val="fr-FR"/>
-        </w:rPr>
-        <w:t>« </w:t>
-      </w:r>
-      <w:proofErr w:type="spellStart"/>
-      <w:proofErr w:type="gramStart"/>
-      <w:r>
-        <w:rPr>
-          <w:rFonts w:ascii="TimesNewRomanPSMT" w:hAnsi="TimesNewRomanPSMT" w:cs="TimesNewRomanPSMT"/>
-          <w:sz w:val="24"/>
-          <w:szCs w:val="24"/>
-          <w:lang w:val="fr-FR"/>
-        </w:rPr>
-        <w:t>ip.addr</w:t>
-      </w:r>
-      <w:proofErr w:type="spellEnd"/>
-      <w:proofErr w:type="gramEnd"/>
-      <w:r>
-        <w:rPr>
-          <w:rFonts w:ascii="TimesNewRomanPSMT" w:hAnsi="TimesNewRomanPSMT" w:cs="TimesNewRomanPSMT"/>
-          <w:sz w:val="24"/>
-          <w:szCs w:val="24"/>
-          <w:lang w:val="fr-FR"/>
-        </w:rPr>
-        <w:t xml:space="preserve"> == 127.0.0.1 and </w:t>
-      </w:r>
-      <w:proofErr w:type="spellStart"/>
-      <w:r>
-        <w:rPr>
-          <w:rFonts w:ascii="TimesNewRomanPSMT" w:hAnsi="TimesNewRomanPSMT" w:cs="TimesNewRomanPSMT"/>
-          <w:sz w:val="24"/>
-          <w:szCs w:val="24"/>
-          <w:lang w:val="fr-FR"/>
-        </w:rPr>
-        <w:t>tcp.dstport</w:t>
-      </w:r>
-      <w:proofErr w:type="spellEnd"/>
-      <w:r>
-        <w:rPr>
-          <w:rFonts w:ascii="TimesNewRomanPSMT" w:hAnsi="TimesNewRomanPSMT" w:cs="TimesNewRomanPSMT"/>
-          <w:sz w:val="24"/>
-          <w:szCs w:val="24"/>
-          <w:lang w:val="fr-FR"/>
-        </w:rPr>
-        <w:t xml:space="preserve"> == 5000 and </w:t>
-      </w:r>
-      <w:proofErr w:type="spellStart"/>
-      <w:r>
-        <w:rPr>
-          <w:rFonts w:ascii="TimesNewRomanPSMT" w:hAnsi="TimesNewRomanPSMT" w:cs="TimesNewRomanPSMT"/>
-          <w:sz w:val="24"/>
-          <w:szCs w:val="24"/>
-          <w:lang w:val="fr-FR"/>
-        </w:rPr>
-        <w:t>tcp.srcport</w:t>
-      </w:r>
-      <w:proofErr w:type="spellEnd"/>
-      <w:r>
-        <w:rPr>
-          <w:rFonts w:ascii="TimesNewRomanPSMT" w:hAnsi="TimesNewRomanPSMT" w:cs="TimesNewRomanPSMT"/>
-          <w:sz w:val="24"/>
-          <w:szCs w:val="24"/>
-          <w:lang w:val="fr-FR"/>
-        </w:rPr>
-        <w:t xml:space="preserve"> == 58143 » afin d’identifier les paquets en direction du serveur).</w:t>
-      </w:r>
-    </w:p>
-    <w:p>
-      <w:pPr>
-        <w:autoSpaceDE w:val="0"/>
-        <w:autoSpaceDN w:val="0"/>
-        <w:adjustRightInd w:val="0"/>
-        <w:spacing w:after="0" w:line="240" w:lineRule="auto"/>
-        <w:jc w:val="both"/>
-        <w:rPr>
-          <w:rFonts w:ascii="TimesNewRomanPSMT" w:hAnsi="TimesNewRomanPSMT" w:cs="TimesNewRomanPSMT"/>
-          <w:sz w:val="24"/>
-          <w:szCs w:val="24"/>
-          <w:lang w:val="fr-FR"/>
-        </w:rPr>
-      </w:pPr>
-      <w:r>
-        <w:rPr>
-          <w:rFonts w:ascii="TimesNewRomanPSMT" w:hAnsi="TimesNewRomanPSMT" w:cs="TimesNewRomanPSMT"/>
-          <w:noProof/>
-          <w:sz w:val="24"/>
-          <w:szCs w:val="24"/>
-          <w:lang w:val="fr-FR"/>
-        </w:rPr>
-        <w:drawing>
-          <wp:inline distT="0" distB="0" distL="0" distR="0" wp14:anchorId="61C42663" wp14:editId="3D019A80">
-            <wp:extent cx="5943600" cy="2401570"/>
-            <wp:effectExtent l="0" t="0" r="0" b="0"/>
-            <wp:docPr id="9" name="Picture 9"/>
-            <wp:cNvGraphicFramePr>
-              <a:graphicFrameLocks xmlns:a="http://schemas.openxmlformats.org/drawingml/2006/main" noChangeAspect="1"/>
-            </wp:cNvGraphicFramePr>
-            <a:graphic xmlns:a="http://schemas.openxmlformats.org/drawingml/2006/main">
-              <a:graphicData uri="http://schemas.openxmlformats.org/drawingml/2006/picture">
-                <pic:pic xmlns:pic="http://schemas.openxmlformats.org/drawingml/2006/picture">
-                  <pic:nvPicPr>
-                    <pic:cNvPr id="1" name=""/>
-                    <pic:cNvPicPr/>
-                  </pic:nvPicPr>
-                  <pic:blipFill>
-                    <a:blip r:embed="rId99"/>
-                    <a:stretch>
-                      <a:fillRect/>
-                    </a:stretch>
-                  </pic:blipFill>
-                  <pic:spPr>
-                    <a:xfrm>
-                      <a:off x="0" y="0"/>
-                      <a:ext cx="5943600" cy="2401570"/>
-                    </a:xfrm>
-                    <a:prstGeom prst="rect">
-                      <a:avLst/>
-                    </a:prstGeom>
-                  </pic:spPr>
-                </pic:pic>
-              </a:graphicData>
-            </a:graphic>
-          </wp:inline>
-        </w:drawing>
-      </w:r>
-    </w:p>
-    <w:p>
-      <w:pPr>
-        <w:autoSpaceDE w:val="0"/>
-        <w:autoSpaceDN w:val="0"/>
-        <w:adjustRightInd w:val="0"/>
-        <w:spacing w:after="0" w:line="240" w:lineRule="auto"/>
-        <w:jc w:val="both"/>
-        <w:rPr>
-          <w:rFonts w:ascii="TimesNewRomanPSMT" w:hAnsi="TimesNewRomanPSMT" w:cs="TimesNewRomanPSMT"/>
-          <w:sz w:val="24"/>
-          <w:szCs w:val="24"/>
-        </w:rPr>
-      </w:pPr>
-    </w:p>
-    <w:p>
-      <w:pPr>
-        <w:autoSpaceDE w:val="0"/>
-        <w:autoSpaceDN w:val="0"/>
-        <w:adjustRightInd w:val="0"/>
-        <w:spacing w:after="0" w:line="240" w:lineRule="auto"/>
-        <w:jc w:val="both"/>
-        <w:rPr>
-          <w:rFonts w:ascii="TimesNewRomanPSMT" w:hAnsi="TimesNewRomanPSMT" w:cs="TimesNewRomanPSMT"/>
-          <w:sz w:val="24"/>
-          <w:szCs w:val="24"/>
-        </w:rPr>
-      </w:pPr>
-      <w:r>
-        <w:rPr>
-          <w:rFonts w:ascii="TimesNewRomanPSMT" w:hAnsi="TimesNewRomanPSMT" w:cs="TimesNewRomanPSMT"/>
-          <w:sz w:val="24"/>
-          <w:szCs w:val="24"/>
-        </w:rPr>
-        <w:t>Sur cette capture d’écran, nous voyons qu’il y a un total de 22 paquets en provenance du client vers le serveur. Parmi ces paquets, nous trouvons 14 paquets envoyés en utilisant le protocole TCP, 7 paquets envoyés en utilisant le protocole TCP avec RSL et 1 paquet envoyé en utilisant le protocole TCP avec OML. Pour trouver le nombre total d’octets de données envoyé, il suffit d’additionner la taille (</w:t>
-      </w:r>
-      <w:proofErr w:type="spellStart"/>
-      <w:r>
-        <w:rPr>
-          <w:rFonts w:ascii="TimesNewRomanPSMT" w:hAnsi="TimesNewRomanPSMT" w:cs="TimesNewRomanPSMT"/>
-          <w:sz w:val="24"/>
-          <w:szCs w:val="24"/>
-        </w:rPr>
-        <w:t>length</w:t>
-      </w:r>
-      <w:proofErr w:type="spellEnd"/>
-      <w:r>
-        <w:rPr>
-          <w:rFonts w:ascii="TimesNewRomanPSMT" w:hAnsi="TimesNewRomanPSMT" w:cs="TimesNewRomanPSMT"/>
-          <w:sz w:val="24"/>
-          <w:szCs w:val="24"/>
-        </w:rPr>
-        <w:t>) de tous les paquets et de soustraire le nombre de paquets multiplié par 20 octets (vu que c’est la taille de toutes les en-têtes). Nous obtenons ainsi :</w:t>
-      </w:r>
-    </w:p>
-    <w:p>
-      <w:pPr>
-        <w:autoSpaceDE w:val="0"/>
-        <w:autoSpaceDN w:val="0"/>
-        <w:adjustRightInd w:val="0"/>
-        <w:spacing w:after="0" w:line="240" w:lineRule="auto"/>
-        <w:jc w:val="both"/>
-        <w:rPr>
-          <w:rFonts w:ascii="TimesNewRomanPSMT" w:hAnsi="TimesNewRomanPSMT" w:cs="TimesNewRomanPSMT"/>
-          <w:sz w:val="24"/>
-          <w:szCs w:val="24"/>
-        </w:rPr>
-      </w:pPr>
-      <m:oMathPara>
-        <m:oMath>
-          <m:r>
-            <w:rPr>
-              <w:rFonts w:ascii="Cambria Math" w:eastAsiaTheme="minorEastAsia" w:hAnsi="Cambria Math" w:cs="TimesNewRomanPSMT"/>
-              <w:sz w:val="24"/>
-              <w:szCs w:val="24"/>
-            </w:rPr>
-            <m:t>12426 octets -</m:t>
-          </m:r>
-          <m:d>
-            <m:dPr>
-              <m:ctrlPr>
-                <w:rPr>
-                  <w:rFonts w:ascii="Cambria Math" w:eastAsiaTheme="minorEastAsia" w:hAnsi="Cambria Math" w:cs="TimesNewRomanPSMT"/>
-                  <w:i/>
-                  <w:sz w:val="24"/>
-                  <w:szCs w:val="24"/>
-                </w:rPr>
-              </m:ctrlPr>
-            </m:dPr>
-            <m:e>
-              <m:r>
-                <w:rPr>
-                  <w:rFonts w:ascii="Cambria Math" w:eastAsiaTheme="minorEastAsia" w:hAnsi="Cambria Math" w:cs="TimesNewRomanPSMT"/>
-                  <w:sz w:val="24"/>
-                  <w:szCs w:val="24"/>
-                </w:rPr>
-                <m:t>20 octets×22 paquets</m:t>
-              </m:r>
-            </m:e>
-          </m:d>
-          <m:r>
-            <w:rPr>
-              <w:rFonts w:ascii="Cambria Math" w:hAnsi="Cambria Math" w:cs="TimesNewRomanPSMT"/>
-              <w:sz w:val="24"/>
-              <w:szCs w:val="24"/>
-            </w:rPr>
-            <m:t>= 11986 octets</m:t>
-          </m:r>
-          <m:r>
-            <w:rPr>
-              <w:rFonts w:ascii="Cambria Math" w:eastAsiaTheme="minorEastAsia" w:hAnsi="Cambria Math" w:cs="TimesNewRomanPSMT"/>
-              <w:sz w:val="24"/>
-              <w:szCs w:val="24"/>
-            </w:rPr>
-            <m:t xml:space="preserve"> de données</m:t>
-          </m:r>
-        </m:oMath>
-      </m:oMathPara>
-    </w:p>
-    <w:p>
-      <w:pPr>
-        <w:autoSpaceDE w:val="0"/>
-        <w:autoSpaceDN w:val="0"/>
-        <w:adjustRightInd w:val="0"/>
-        <w:spacing w:after="0" w:line="240" w:lineRule="auto"/>
-        <w:jc w:val="both"/>
-        <w:rPr>
-          <w:rFonts w:ascii="TimesNewRomanPSMT" w:hAnsi="TimesNewRomanPSMT" w:cs="TimesNewRomanPSMT"/>
-          <w:sz w:val="24"/>
-          <w:szCs w:val="24"/>
-        </w:rPr>
-      </w:pPr>
-    </w:p>
-    <w:p>
-      <w:pPr>
-        <w:autoSpaceDE w:val="0"/>
-        <w:autoSpaceDN w:val="0"/>
-        <w:adjustRightInd w:val="0"/>
-        <w:spacing w:after="0" w:line="240" w:lineRule="auto"/>
-        <w:jc w:val="both"/>
-        <w:rPr>
-          <w:rFonts w:ascii="TimesNewRomanPSMT" w:hAnsi="TimesNewRomanPSMT" w:cs="TimesNewRomanPSMT"/>
-          <w:sz w:val="24"/>
-          <w:szCs w:val="24"/>
-          <w:lang w:val="fr-FR"/>
-        </w:rPr>
-      </w:pPr>
-      <w:r>
-        <w:rPr>
-          <w:rFonts w:ascii="TimesNewRomanPSMT" w:hAnsi="TimesNewRomanPSMT" w:cs="TimesNewRomanPSMT"/>
-          <w:sz w:val="24"/>
-          <w:szCs w:val="24"/>
-        </w:rPr>
-        <w:t xml:space="preserve">L’image suivante montre les paquets que le serveur </w:t>
-      </w:r>
-      <w:proofErr w:type="spellStart"/>
-      <w:r>
-        <w:rPr>
-          <w:rFonts w:ascii="TimesNewRomanPSMT" w:hAnsi="TimesNewRomanPSMT" w:cs="TimesNewRomanPSMT"/>
-          <w:sz w:val="24"/>
-          <w:szCs w:val="24"/>
-        </w:rPr>
-        <w:t>envoit</w:t>
-      </w:r>
-      <w:proofErr w:type="spellEnd"/>
-      <w:r>
-        <w:rPr>
-          <w:rFonts w:ascii="TimesNewRomanPSMT" w:hAnsi="TimesNewRomanPSMT" w:cs="TimesNewRomanPSMT"/>
-          <w:sz w:val="24"/>
-          <w:szCs w:val="24"/>
-        </w:rPr>
-        <w:t xml:space="preserve"> au client (nous avons utilisé le filtre </w:t>
-      </w:r>
-      <w:r>
-        <w:rPr>
-          <w:rFonts w:ascii="TimesNewRomanPSMT" w:hAnsi="TimesNewRomanPSMT" w:cs="TimesNewRomanPSMT"/>
-          <w:sz w:val="24"/>
-          <w:szCs w:val="24"/>
-          <w:lang w:val="fr-FR"/>
-        </w:rPr>
-        <w:t>« </w:t>
-      </w:r>
-      <w:proofErr w:type="spellStart"/>
-      <w:proofErr w:type="gramStart"/>
-      <w:r>
-        <w:rPr>
-          <w:rFonts w:ascii="TimesNewRomanPSMT" w:hAnsi="TimesNewRomanPSMT" w:cs="TimesNewRomanPSMT"/>
-          <w:sz w:val="24"/>
-          <w:szCs w:val="24"/>
-          <w:lang w:val="fr-FR"/>
-        </w:rPr>
-        <w:t>ip.addr</w:t>
-      </w:r>
-      <w:proofErr w:type="spellEnd"/>
-      <w:proofErr w:type="gramEnd"/>
-      <w:r>
-        <w:rPr>
-          <w:rFonts w:ascii="TimesNewRomanPSMT" w:hAnsi="TimesNewRomanPSMT" w:cs="TimesNewRomanPSMT"/>
-          <w:sz w:val="24"/>
-          <w:szCs w:val="24"/>
-          <w:lang w:val="fr-FR"/>
-        </w:rPr>
-        <w:t xml:space="preserve"> == 127.0.0.1 and </w:t>
-      </w:r>
-      <w:proofErr w:type="spellStart"/>
-      <w:r>
-        <w:rPr>
-          <w:rFonts w:ascii="TimesNewRomanPSMT" w:hAnsi="TimesNewRomanPSMT" w:cs="TimesNewRomanPSMT"/>
-          <w:sz w:val="24"/>
-          <w:szCs w:val="24"/>
-          <w:lang w:val="fr-FR"/>
-        </w:rPr>
-        <w:t>tcp.dstport</w:t>
-      </w:r>
-      <w:proofErr w:type="spellEnd"/>
-      <w:r>
-        <w:rPr>
-          <w:rFonts w:ascii="TimesNewRomanPSMT" w:hAnsi="TimesNewRomanPSMT" w:cs="TimesNewRomanPSMT"/>
-          <w:sz w:val="24"/>
-          <w:szCs w:val="24"/>
-          <w:lang w:val="fr-FR"/>
-        </w:rPr>
-        <w:t xml:space="preserve"> == 58143 and </w:t>
-      </w:r>
-      <w:proofErr w:type="spellStart"/>
-      <w:r>
-        <w:rPr>
-          <w:rFonts w:ascii="TimesNewRomanPSMT" w:hAnsi="TimesNewRomanPSMT" w:cs="TimesNewRomanPSMT"/>
-          <w:sz w:val="24"/>
-          <w:szCs w:val="24"/>
-          <w:lang w:val="fr-FR"/>
-        </w:rPr>
-        <w:t>tcp.srcport</w:t>
-      </w:r>
-      <w:proofErr w:type="spellEnd"/>
-      <w:r>
-        <w:rPr>
-          <w:rFonts w:ascii="TimesNewRomanPSMT" w:hAnsi="TimesNewRomanPSMT" w:cs="TimesNewRomanPSMT"/>
-          <w:sz w:val="24"/>
-          <w:szCs w:val="24"/>
-          <w:lang w:val="fr-FR"/>
-        </w:rPr>
-        <w:t xml:space="preserve"> == 5000 » afin d’identifier les paquets en direction du client).</w:t>
-      </w:r>
-    </w:p>
-    <w:p>
-      <w:pPr>
-        <w:autoSpaceDE w:val="0"/>
-        <w:autoSpaceDN w:val="0"/>
-        <w:adjustRightInd w:val="0"/>
-        <w:spacing w:after="0" w:line="240" w:lineRule="auto"/>
-        <w:jc w:val="both"/>
-        <w:rPr>
-          <w:rFonts w:ascii="TimesNewRomanPSMT" w:hAnsi="TimesNewRomanPSMT" w:cs="TimesNewRomanPSMT"/>
-          <w:sz w:val="24"/>
-          <w:szCs w:val="24"/>
-        </w:rPr>
-      </w:pPr>
-      <w:r>
-        <w:rPr>
-          <w:rFonts w:ascii="TimesNewRomanPSMT" w:hAnsi="TimesNewRomanPSMT" w:cs="TimesNewRomanPSMT"/>
-          <w:noProof/>
-          <w:sz w:val="24"/>
-          <w:szCs w:val="24"/>
-        </w:rPr>
-        <w:drawing>
-          <wp:inline distT="0" distB="0" distL="0" distR="0" wp14:anchorId="019107FB" wp14:editId="33EBD5BE">
-            <wp:extent cx="5943600" cy="2281555"/>
-            <wp:effectExtent l="0" t="0" r="0" b="4445"/>
-            <wp:docPr id="8" name="Picture 8"/>
-            <wp:cNvGraphicFramePr>
-              <a:graphicFrameLocks xmlns:a="http://schemas.openxmlformats.org/drawingml/2006/main" noChangeAspect="1"/>
-            </wp:cNvGraphicFramePr>
-            <a:graphic xmlns:a="http://schemas.openxmlformats.org/drawingml/2006/main">
-              <a:graphicData uri="http://schemas.openxmlformats.org/drawingml/2006/picture">
-                <pic:pic xmlns:pic="http://schemas.openxmlformats.org/drawingml/2006/picture">
-                  <pic:nvPicPr>
-                    <pic:cNvPr id="1" name=""/>
-                    <pic:cNvPicPr/>
-                  </pic:nvPicPr>
-                  <pic:blipFill>
-                    <a:blip r:embed="rId100"/>
-                    <a:stretch>
-                      <a:fillRect/>
-                    </a:stretch>
-                  </pic:blipFill>
-                  <pic:spPr>
-                    <a:xfrm>
-                      <a:off x="0" y="0"/>
-                      <a:ext cx="5943600" cy="2281555"/>
-                    </a:xfrm>
-                    <a:prstGeom prst="rect">
-                      <a:avLst/>
-                    </a:prstGeom>
-                  </pic:spPr>
-                </pic:pic>
-              </a:graphicData>
-            </a:graphic>
-          </wp:inline>
-        </w:drawing>
-      </w:r>
-    </w:p>
-    <w:p>
-      <w:pPr>
-        <w:autoSpaceDE w:val="0"/>
-        <w:autoSpaceDN w:val="0"/>
-        <w:adjustRightInd w:val="0"/>
-        <w:spacing w:after="0" w:line="240" w:lineRule="auto"/>
-        <w:jc w:val="both"/>
-        <w:rPr>
-          <w:rFonts w:ascii="TimesNewRomanPSMT" w:hAnsi="TimesNewRomanPSMT" w:cs="TimesNewRomanPSMT"/>
-          <w:sz w:val="24"/>
-          <w:szCs w:val="24"/>
-        </w:rPr>
-      </w:pPr>
-    </w:p>
-    <w:p>
-      <w:pPr>
-        <w:autoSpaceDE w:val="0"/>
-        <w:autoSpaceDN w:val="0"/>
-        <w:adjustRightInd w:val="0"/>
-        <w:spacing w:after="0" w:line="240" w:lineRule="auto"/>
-        <w:jc w:val="both"/>
-        <w:rPr>
-          <w:rFonts w:ascii="TimesNewRomanPSMT" w:hAnsi="TimesNewRomanPSMT" w:cs="TimesNewRomanPSMT"/>
-          <w:sz w:val="24"/>
-          <w:szCs w:val="24"/>
-        </w:rPr>
-      </w:pPr>
-      <w:r>
-        <w:rPr>
-          <w:rFonts w:ascii="TimesNewRomanPSMT" w:hAnsi="TimesNewRomanPSMT" w:cs="TimesNewRomanPSMT"/>
-          <w:sz w:val="24"/>
-          <w:szCs w:val="24"/>
-        </w:rPr>
-        <w:t>Sur cette capture d’écran, nous voyons qu’il y a un total de 21 paquets en provenance du serveur vers le client. Parmi ces paquets, nous trouvons 18 paquets envoyés en utilisant le protocole TCP, 2 paquets envoyés en utilisant le protocole TCP avec RSL et 1 paquet envoyé en utilisant le protocole TCP avec OML. Le même calcul fait précédemment s’applique ici pour déterminer la quantité d’octets de donné envoyés. Nous obtenons ainsi :</w:t>
-      </w:r>
-    </w:p>
-    <w:p>
-      <w:pPr>
-        <w:autoSpaceDE w:val="0"/>
-        <w:autoSpaceDN w:val="0"/>
-        <w:adjustRightInd w:val="0"/>
-        <w:spacing w:after="0" w:line="240" w:lineRule="auto"/>
-        <w:jc w:val="both"/>
-        <w:rPr>
-          <w:rFonts w:ascii="TimesNewRomanPSMT" w:eastAsiaTheme="minorEastAsia" w:hAnsi="TimesNewRomanPSMT" w:cs="TimesNewRomanPSMT"/>
-          <w:sz w:val="24"/>
-          <w:szCs w:val="24"/>
-        </w:rPr>
-      </w:pPr>
-      <m:oMathPara>
-        <m:oMath>
-          <m:r>
-            <w:rPr>
-              <w:rFonts w:ascii="Cambria Math" w:eastAsiaTheme="minorEastAsia" w:hAnsi="Cambria Math" w:cs="TimesNewRomanPSMT"/>
-              <w:sz w:val="24"/>
-              <w:szCs w:val="24"/>
-            </w:rPr>
-            <m:t>17621 octets -</m:t>
-          </m:r>
-          <m:d>
-            <m:dPr>
-              <m:ctrlPr>
-                <w:rPr>
-                  <w:rFonts w:ascii="Cambria Math" w:eastAsiaTheme="minorEastAsia" w:hAnsi="Cambria Math" w:cs="TimesNewRomanPSMT"/>
-                  <w:i/>
-                  <w:sz w:val="24"/>
-                  <w:szCs w:val="24"/>
-                </w:rPr>
-              </m:ctrlPr>
-            </m:dPr>
-            <m:e>
-              <m:r>
-                <w:rPr>
-                  <w:rFonts w:ascii="Cambria Math" w:eastAsiaTheme="minorEastAsia" w:hAnsi="Cambria Math" w:cs="TimesNewRomanPSMT"/>
-                  <w:sz w:val="24"/>
-                  <w:szCs w:val="24"/>
-                </w:rPr>
-                <m:t>20 octets×21 paquets</m:t>
-              </m:r>
-            </m:e>
-          </m:d>
-          <m:r>
-            <w:rPr>
-              <w:rFonts w:ascii="Cambria Math" w:hAnsi="Cambria Math" w:cs="TimesNewRomanPSMT"/>
-              <w:sz w:val="24"/>
-              <w:szCs w:val="24"/>
-            </w:rPr>
-            <m:t>= 17201 octets</m:t>
-          </m:r>
-          <m:r>
-            <w:rPr>
-              <w:rFonts w:ascii="Cambria Math" w:eastAsiaTheme="minorEastAsia" w:hAnsi="Cambria Math" w:cs="TimesNewRomanPSMT"/>
-              <w:sz w:val="24"/>
-              <w:szCs w:val="24"/>
-            </w:rPr>
-            <m:t xml:space="preserve"> de données</m:t>
-          </m:r>
-        </m:oMath>
-      </m:oMathPara>
-    </w:p>
-    <w:p>
-      <w:pPr>
-        <w:autoSpaceDE w:val="0"/>
-        <w:autoSpaceDN w:val="0"/>
-        <w:adjustRightInd w:val="0"/>
-        <w:spacing w:after="0" w:line="240" w:lineRule="auto"/>
-        <w:jc w:val="both"/>
-        <w:rPr>
-          <w:rFonts w:ascii="TimesNewRomanPSMT" w:hAnsi="TimesNewRomanPSMT" w:cs="TimesNewRomanPSMT"/>
-          <w:sz w:val="24"/>
-          <w:szCs w:val="24"/>
-        </w:rPr>
-      </w:pPr>
-    </w:p>
-    <w:p>
-      <w:pPr>
-        <w:autoSpaceDE w:val="0"/>
-        <w:autoSpaceDN w:val="0"/>
-        <w:adjustRightInd w:val="0"/>
-        <w:spacing w:after="0" w:line="240" w:lineRule="auto"/>
-        <w:jc w:val="both"/>
-        <w:rPr>
-          <w:rFonts w:ascii="TimesNewRomanPSMT" w:hAnsi="TimesNewRomanPSMT" w:cs="TimesNewRomanPSMT"/>
-          <w:sz w:val="24"/>
-          <w:szCs w:val="24"/>
-          <w:lang w:val="en-CA"/>
-        </w:rPr>
-      </w:pPr>
     </w:p>
     <w:sectPr>
-      <w:footerReference w:type="default" r:id="rId101"/>
+      <w:footerReference w:type="default" r:id="rId96"/>
       <w:pgSz w:w="12240" w:h="15840"/>
       <w:pgMar w:top="1440" w:right="1440" w:bottom="1440" w:left="1440" w:header="708" w:footer="708" w:gutter="0"/>
       <w:pgNumType w:start="0"/>
@@ -12760,6 +11432,7 @@
     <w:lsdException w:name="HTML Sample" w:semiHidden="1" w:unhideWhenUsed="1"/>
     <w:lsdException w:name="HTML Typewriter" w:semiHidden="1" w:unhideWhenUsed="1"/>
     <w:lsdException w:name="HTML Variable" w:semiHidden="1" w:unhideWhenUsed="1"/>
+    <w:lsdException w:name="Normal Table" w:semiHidden="1" w:unhideWhenUsed="1"/>
     <w:lsdException w:name="annotation subject" w:semiHidden="1" w:unhideWhenUsed="1"/>
     <w:lsdException w:name="No List" w:semiHidden="1" w:unhideWhenUsed="1"/>
     <w:lsdException w:name="Outline List 1" w:semiHidden="1" w:unhideWhenUsed="1"/>
@@ -12806,8 +11479,10 @@
     <w:lsdException w:name="Table Subtle 2" w:semiHidden="1" w:unhideWhenUsed="1"/>
     <w:lsdException w:name="Table Web 1" w:semiHidden="1" w:unhideWhenUsed="1"/>
     <w:lsdException w:name="Table Web 2" w:semiHidden="1" w:unhideWhenUsed="1"/>
+    <w:lsdException w:name="Table Web 3" w:semiHidden="1" w:unhideWhenUsed="1"/>
     <w:lsdException w:name="Balloon Text" w:semiHidden="1" w:unhideWhenUsed="1"/>
     <w:lsdException w:name="Table Grid" w:uiPriority="39"/>
+    <w:lsdException w:name="Table Theme" w:semiHidden="1" w:unhideWhenUsed="1"/>
     <w:lsdException w:name="Placeholder Text" w:semiHidden="1"/>
     <w:lsdException w:name="No Spacing" w:uiPriority="1" w:qFormat="1"/>
     <w:lsdException w:name="Light Shading" w:uiPriority="60"/>
@@ -13033,7 +11708,7 @@
   <w:style w:type="paragraph" w:default="1" w:styleId="Normal">
     <w:name w:val="Normal"/>
     <w:qFormat/>
-    <w:rsid w:val="00796821"/>
+    <w:rsid w:val="001120EF"/>
     <w:pPr>
       <w:spacing w:line="256" w:lineRule="auto"/>
     </w:pPr>

</xml_diff>